<commit_message>
Document van Phase 1 uitgebreid
</commit_message>
<xml_diff>
--- a/Phase 1.docx
+++ b/Phase 1.docx
@@ -7,6 +7,7 @@
         <w:rPr>
           <w:rFonts w:asciiTheme="majorHAnsi" w:eastAsiaTheme="majorEastAsia" w:hAnsiTheme="majorHAnsi" w:cstheme="majorBidi"/>
           <w:caps/>
+          <w:lang w:val="nl-NL" w:eastAsia="en-US"/>
         </w:rPr>
         <w:id w:val="64163685"/>
         <w:docPartObj>
@@ -18,7 +19,6 @@
         <w:rPr>
           <w:rFonts w:asciiTheme="minorHAnsi" w:eastAsiaTheme="minorHAnsi" w:hAnsiTheme="minorHAnsi" w:cstheme="minorBidi"/>
           <w:caps w:val="0"/>
-          <w:lang w:val="nl-NL" w:eastAsia="en-US"/>
         </w:rPr>
       </w:sdtEndPr>
       <w:sdtContent>
@@ -123,7 +123,6 @@
               <w:p>
                 <w:pPr>
                   <w:pStyle w:val="NoSpacing"/>
-                  <w:jc w:val="center"/>
                   <w:rPr>
                     <w:rFonts w:asciiTheme="majorHAnsi" w:eastAsiaTheme="majorEastAsia" w:hAnsiTheme="majorHAnsi" w:cstheme="majorBidi"/>
                     <w:caps/>
@@ -133,67 +132,6 @@
               <w:p>
                 <w:pPr>
                   <w:pStyle w:val="NoSpacing"/>
-                  <w:jc w:val="center"/>
-                  <w:rPr>
-                    <w:rFonts w:asciiTheme="majorHAnsi" w:eastAsiaTheme="majorEastAsia" w:hAnsiTheme="majorHAnsi" w:cstheme="majorBidi"/>
-                    <w:caps/>
-                  </w:rPr>
-                </w:pPr>
-              </w:p>
-              <w:p>
-                <w:pPr>
-                  <w:pStyle w:val="NoSpacing"/>
-                  <w:jc w:val="center"/>
-                  <w:rPr>
-                    <w:rFonts w:asciiTheme="majorHAnsi" w:eastAsiaTheme="majorEastAsia" w:hAnsiTheme="majorHAnsi" w:cstheme="majorBidi"/>
-                    <w:caps/>
-                  </w:rPr>
-                </w:pPr>
-              </w:p>
-              <w:p>
-                <w:pPr>
-                  <w:pStyle w:val="NoSpacing"/>
-                  <w:jc w:val="center"/>
-                  <w:rPr>
-                    <w:rFonts w:asciiTheme="majorHAnsi" w:eastAsiaTheme="majorEastAsia" w:hAnsiTheme="majorHAnsi" w:cstheme="majorBidi"/>
-                    <w:caps/>
-                  </w:rPr>
-                </w:pPr>
-              </w:p>
-              <w:p>
-                <w:pPr>
-                  <w:pStyle w:val="NoSpacing"/>
-                  <w:jc w:val="center"/>
-                  <w:rPr>
-                    <w:rFonts w:asciiTheme="majorHAnsi" w:eastAsiaTheme="majorEastAsia" w:hAnsiTheme="majorHAnsi" w:cstheme="majorBidi"/>
-                    <w:caps/>
-                  </w:rPr>
-                </w:pPr>
-              </w:p>
-              <w:p>
-                <w:pPr>
-                  <w:pStyle w:val="NoSpacing"/>
-                  <w:jc w:val="center"/>
-                  <w:rPr>
-                    <w:rFonts w:asciiTheme="majorHAnsi" w:eastAsiaTheme="majorEastAsia" w:hAnsiTheme="majorHAnsi" w:cstheme="majorBidi"/>
-                    <w:caps/>
-                  </w:rPr>
-                </w:pPr>
-              </w:p>
-              <w:p>
-                <w:pPr>
-                  <w:pStyle w:val="NoSpacing"/>
-                  <w:jc w:val="center"/>
-                  <w:rPr>
-                    <w:rFonts w:asciiTheme="majorHAnsi" w:eastAsiaTheme="majorEastAsia" w:hAnsiTheme="majorHAnsi" w:cstheme="majorBidi"/>
-                    <w:caps/>
-                  </w:rPr>
-                </w:pPr>
-              </w:p>
-              <w:p>
-                <w:pPr>
-                  <w:pStyle w:val="NoSpacing"/>
-                  <w:jc w:val="center"/>
                   <w:rPr>
                     <w:rFonts w:asciiTheme="majorHAnsi" w:eastAsiaTheme="majorEastAsia" w:hAnsiTheme="majorHAnsi" w:cstheme="majorBidi"/>
                     <w:caps/>
@@ -231,22 +169,16 @@
                 </w:pPr>
                 <w:r>
                   <w:rPr>
+                    <w:rFonts w:asciiTheme="majorHAnsi" w:eastAsiaTheme="majorEastAsia" w:hAnsiTheme="majorHAnsi" w:cstheme="majorBidi"/>
+                    <w:caps/>
                     <w:noProof/>
-                    <w:lang w:eastAsia="nl-NL"/>
+                    <w:lang w:val="nl-NL" w:eastAsia="nl-NL"/>
                   </w:rPr>
                   <w:drawing>
-                    <wp:anchor distT="0" distB="0" distL="114300" distR="114300" simplePos="0" relativeHeight="251659264" behindDoc="0" locked="0" layoutInCell="1" allowOverlap="1" wp14:anchorId="7C998222" wp14:editId="28224F8F">
-                      <wp:simplePos x="0" y="0"/>
-                      <wp:positionH relativeFrom="margin">
-                        <wp:align>center</wp:align>
-                      </wp:positionH>
-                      <wp:positionV relativeFrom="paragraph">
-                        <wp:posOffset>-1962150</wp:posOffset>
-                      </wp:positionV>
-                      <wp:extent cx="4191635" cy="1905000"/>
+                    <wp:inline distT="0" distB="0" distL="0" distR="0" wp14:anchorId="0588715A" wp14:editId="5E71494F">
+                      <wp:extent cx="4190476" cy="1917460"/>
                       <wp:effectExtent l="0" t="0" r="0" b="0"/>
-                      <wp:wrapSquare wrapText="bothSides"/>
-                      <wp:docPr id="1" name="Picture 1"/>
+                      <wp:docPr id="2" name="Picture 2"/>
                       <wp:cNvGraphicFramePr>
                         <a:graphicFrameLocks xmlns:a="http://schemas.openxmlformats.org/drawingml/2006/main" noChangeAspect="1"/>
                       </wp:cNvGraphicFramePr>
@@ -254,24 +186,12 @@
                         <a:graphicData uri="http://schemas.openxmlformats.org/drawingml/2006/picture">
                           <pic:pic xmlns:pic="http://schemas.openxmlformats.org/drawingml/2006/picture">
                             <pic:nvPicPr>
-                              <pic:cNvPr id="0" name="umusic.png"/>
+                              <pic:cNvPr id="0" name="Logo_Default.png"/>
                               <pic:cNvPicPr/>
                             </pic:nvPicPr>
                             <pic:blipFill>
-                              <a:blip r:embed="rId9">
+                              <a:blip r:embed="rId10">
                                 <a:extLst>
-                                  <a:ext uri="{BEBA8EAE-BF5A-486C-A8C5-ECC9F3942E4B}">
-                                    <a14:imgProps xmlns:a14="http://schemas.microsoft.com/office/drawing/2010/main">
-                                      <a14:imgLayer r:embed="rId10">
-                                        <a14:imgEffect>
-                                          <a14:artisticLineDrawing/>
-                                        </a14:imgEffect>
-                                        <a14:imgEffect>
-                                          <a14:brightnessContrast bright="-40000" contrast="40000"/>
-                                        </a14:imgEffect>
-                                      </a14:imgLayer>
-                                    </a14:imgProps>
-                                  </a:ext>
                                   <a:ext uri="{28A0092B-C50C-407E-A947-70E740481C1C}">
                                     <a14:useLocalDpi xmlns:a14="http://schemas.microsoft.com/office/drawing/2010/main" val="0"/>
                                   </a:ext>
@@ -284,7 +204,7 @@
                             <pic:spPr>
                               <a:xfrm>
                                 <a:off x="0" y="0"/>
-                                <a:ext cx="4191635" cy="1905000"/>
+                                <a:ext cx="4190476" cy="1917460"/>
                               </a:xfrm>
                               <a:prstGeom prst="rect">
                                 <a:avLst/>
@@ -293,45 +213,9 @@
                           </pic:pic>
                         </a:graphicData>
                       </a:graphic>
-                      <wp14:sizeRelH relativeFrom="page">
-                        <wp14:pctWidth>0</wp14:pctWidth>
-                      </wp14:sizeRelH>
-                      <wp14:sizeRelV relativeFrom="page">
-                        <wp14:pctHeight>0</wp14:pctHeight>
-                      </wp14:sizeRelV>
-                    </wp:anchor>
+                    </wp:inline>
                   </w:drawing>
                 </w:r>
-              </w:p>
-              <w:p>
-                <w:pPr>
-                  <w:pStyle w:val="NoSpacing"/>
-                  <w:jc w:val="center"/>
-                  <w:rPr>
-                    <w:rFonts w:asciiTheme="majorHAnsi" w:eastAsiaTheme="majorEastAsia" w:hAnsiTheme="majorHAnsi" w:cstheme="majorBidi"/>
-                    <w:caps/>
-                  </w:rPr>
-                </w:pPr>
-              </w:p>
-              <w:p>
-                <w:pPr>
-                  <w:pStyle w:val="NoSpacing"/>
-                  <w:jc w:val="center"/>
-                  <w:rPr>
-                    <w:rFonts w:asciiTheme="majorHAnsi" w:eastAsiaTheme="majorEastAsia" w:hAnsiTheme="majorHAnsi" w:cstheme="majorBidi"/>
-                    <w:caps/>
-                  </w:rPr>
-                </w:pPr>
-              </w:p>
-              <w:p>
-                <w:pPr>
-                  <w:pStyle w:val="NoSpacing"/>
-                  <w:jc w:val="center"/>
-                  <w:rPr>
-                    <w:rFonts w:asciiTheme="majorHAnsi" w:eastAsiaTheme="majorEastAsia" w:hAnsiTheme="majorHAnsi" w:cstheme="majorBidi"/>
-                    <w:caps/>
-                  </w:rPr>
-                </w:pPr>
               </w:p>
               <w:p>
                 <w:pPr>
@@ -375,6 +259,7 @@
                 <w:dataBinding w:prefixMappings="xmlns:ns0='http://schemas.openxmlformats.org/package/2006/metadata/core-properties' xmlns:ns1='http://purl.org/dc/elements/1.1/'" w:xpath="/ns0:coreProperties[1]/ns1:title[1]" w:storeItemID="{6C3C8BC8-F283-45AE-878A-BAB7291924A1}"/>
                 <w:text/>
               </w:sdtPr>
+              <w:sdtEndPr/>
               <w:sdtContent>
                 <w:tc>
                   <w:tcPr>
@@ -428,6 +313,7 @@
                 <w:dataBinding w:prefixMappings="xmlns:ns0='http://schemas.openxmlformats.org/package/2006/metadata/core-properties' xmlns:ns1='http://purl.org/dc/elements/1.1/'" w:xpath="/ns0:coreProperties[1]/ns1:subject[1]" w:storeItemID="{6C3C8BC8-F283-45AE-878A-BAB7291924A1}"/>
                 <w:text/>
               </w:sdtPr>
+              <w:sdtEndPr/>
               <w:sdtContent>
                 <w:tc>
                   <w:tcPr>
@@ -504,6 +390,7 @@
                   <w:dataBinding w:prefixMappings="xmlns:ns0='http://schemas.openxmlformats.org/package/2006/metadata/core-properties' xmlns:ns1='http://purl.org/dc/elements/1.1/'" w:xpath="/ns0:coreProperties[1]/ns1:creator[1]" w:storeItemID="{6C3C8BC8-F283-45AE-878A-BAB7291924A1}"/>
                   <w:text/>
                 </w:sdtPr>
+                <w:sdtEndPr/>
                 <w:sdtContent>
                   <w:p>
                     <w:pPr>
@@ -582,6 +469,7 @@
                   <w:calendar w:val="gregorian"/>
                 </w:date>
               </w:sdtPr>
+              <w:sdtEndPr/>
               <w:sdtContent>
                 <w:tc>
                   <w:tcPr>
@@ -716,18 +604,34 @@
           </w:tr>
         </w:tbl>
         <w:p/>
-        <w:p>
-          <w:r>
-            <w:br w:type="page"/>
-          </w:r>
-        </w:p>
       </w:sdtContent>
     </w:sdt>
-    <w:bookmarkStart w:id="0" w:name="_Toc309915825" w:displacedByCustomXml="next"/>
+    <w:p>
+      <w:pPr>
+        <w:rPr>
+          <w:sz w:val="36"/>
+        </w:rPr>
+      </w:pPr>
+      <w:bookmarkStart w:id="0" w:name="_Toc309915825"/>
+      <w:r>
+        <w:rPr>
+          <w:b/>
+          <w:bCs/>
+          <w:sz w:val="36"/>
+        </w:rPr>
+        <w:br w:type="page"/>
+      </w:r>
+    </w:p>
+    <w:bookmarkStart w:id="1" w:name="_Toc309996751" w:displacedByCustomXml="next"/>
     <w:sdt>
       <w:sdtPr>
         <w:rPr>
+          <w:rFonts w:asciiTheme="minorHAnsi" w:eastAsiaTheme="minorHAnsi" w:hAnsiTheme="minorHAnsi" w:cstheme="minorBidi"/>
+          <w:b w:val="0"/>
+          <w:bCs w:val="0"/>
+          <w:color w:val="auto"/>
           <w:sz w:val="36"/>
+          <w:szCs w:val="22"/>
         </w:rPr>
         <w:id w:val="-356969241"/>
         <w:docPartObj>
@@ -737,11 +641,8 @@
       </w:sdtPr>
       <w:sdtEndPr>
         <w:rPr>
-          <w:rFonts w:asciiTheme="minorHAnsi" w:eastAsiaTheme="minorHAnsi" w:hAnsiTheme="minorHAnsi" w:cstheme="minorBidi"/>
           <w:noProof/>
-          <w:color w:val="auto"/>
-          <w:sz w:val="24"/>
-          <w:szCs w:val="22"/>
+          <w:sz w:val="24"/>
         </w:rPr>
       </w:sdtEndPr>
       <w:sdtContent>
@@ -759,6 +660,7 @@
             <w:t>Contents</w:t>
           </w:r>
           <w:bookmarkEnd w:id="0"/>
+          <w:bookmarkEnd w:id="1"/>
         </w:p>
         <w:p/>
         <w:p>
@@ -771,7 +673,6 @@
             <w:rPr>
               <w:rFonts w:eastAsiaTheme="minorEastAsia"/>
               <w:noProof/>
-              <w:sz w:val="24"/>
               <w:lang w:eastAsia="nl-NL"/>
             </w:rPr>
           </w:pPr>
@@ -793,12 +694,12 @@
             </w:rPr>
             <w:fldChar w:fldCharType="separate"/>
           </w:r>
-          <w:hyperlink w:anchor="_Toc309915826" w:history="1">
+          <w:hyperlink w:anchor="_Toc309996752" w:history="1">
             <w:r>
               <w:rPr>
                 <w:rStyle w:val="Hyperlink"/>
                 <w:noProof/>
-                <w:sz w:val="24"/>
+                <w:lang w:val="en-US"/>
               </w:rPr>
               <w:t>Goal</w:t>
             </w:r>
@@ -806,7 +707,6 @@
               <w:rPr>
                 <w:noProof/>
                 <w:webHidden/>
-                <w:sz w:val="24"/>
               </w:rPr>
               <w:tab/>
             </w:r>
@@ -814,7 +714,6 @@
               <w:rPr>
                 <w:noProof/>
                 <w:webHidden/>
-                <w:sz w:val="24"/>
               </w:rPr>
               <w:fldChar w:fldCharType="begin"/>
             </w:r>
@@ -822,22 +721,19 @@
               <w:rPr>
                 <w:noProof/>
                 <w:webHidden/>
-                <w:sz w:val="24"/>
-              </w:rPr>
-              <w:instrText xml:space="preserve"> PAGEREF _Toc309915826 \h </w:instrText>
-            </w:r>
-            <w:r>
-              <w:rPr>
-                <w:noProof/>
-                <w:webHidden/>
-                <w:sz w:val="24"/>
-              </w:rPr>
-            </w:r>
-            <w:r>
-              <w:rPr>
-                <w:noProof/>
-                <w:webHidden/>
-                <w:sz w:val="24"/>
+              </w:rPr>
+              <w:instrText xml:space="preserve"> PAGEREF _Toc309996752 \h </w:instrText>
+            </w:r>
+            <w:r>
+              <w:rPr>
+                <w:noProof/>
+                <w:webHidden/>
+              </w:rPr>
+            </w:r>
+            <w:r>
+              <w:rPr>
+                <w:noProof/>
+                <w:webHidden/>
               </w:rPr>
               <w:fldChar w:fldCharType="separate"/>
             </w:r>
@@ -845,7 +741,6 @@
               <w:rPr>
                 <w:noProof/>
                 <w:webHidden/>
-                <w:sz w:val="24"/>
               </w:rPr>
               <w:t>2</w:t>
             </w:r>
@@ -853,7 +748,6 @@
               <w:rPr>
                 <w:noProof/>
                 <w:webHidden/>
-                <w:sz w:val="24"/>
               </w:rPr>
               <w:fldChar w:fldCharType="end"/>
             </w:r>
@@ -868,16 +762,15 @@
             <w:rPr>
               <w:rFonts w:eastAsiaTheme="minorEastAsia"/>
               <w:noProof/>
-              <w:sz w:val="24"/>
               <w:lang w:eastAsia="nl-NL"/>
             </w:rPr>
           </w:pPr>
-          <w:hyperlink w:anchor="_Toc309915827" w:history="1">
+          <w:hyperlink w:anchor="_Toc309996753" w:history="1">
             <w:r>
               <w:rPr>
                 <w:rStyle w:val="Hyperlink"/>
                 <w:noProof/>
-                <w:sz w:val="24"/>
+                <w:lang w:val="en-US"/>
               </w:rPr>
               <w:t>Scope</w:t>
             </w:r>
@@ -885,7 +778,6 @@
               <w:rPr>
                 <w:noProof/>
                 <w:webHidden/>
-                <w:sz w:val="24"/>
               </w:rPr>
               <w:tab/>
             </w:r>
@@ -893,7 +785,6 @@
               <w:rPr>
                 <w:noProof/>
                 <w:webHidden/>
-                <w:sz w:val="24"/>
               </w:rPr>
               <w:fldChar w:fldCharType="begin"/>
             </w:r>
@@ -901,22 +792,19 @@
               <w:rPr>
                 <w:noProof/>
                 <w:webHidden/>
-                <w:sz w:val="24"/>
-              </w:rPr>
-              <w:instrText xml:space="preserve"> PAGEREF _Toc309915827 \h </w:instrText>
-            </w:r>
-            <w:r>
-              <w:rPr>
-                <w:noProof/>
-                <w:webHidden/>
-                <w:sz w:val="24"/>
-              </w:rPr>
-            </w:r>
-            <w:r>
-              <w:rPr>
-                <w:noProof/>
-                <w:webHidden/>
-                <w:sz w:val="24"/>
+              </w:rPr>
+              <w:instrText xml:space="preserve"> PAGEREF _Toc309996753 \h </w:instrText>
+            </w:r>
+            <w:r>
+              <w:rPr>
+                <w:noProof/>
+                <w:webHidden/>
+              </w:rPr>
+            </w:r>
+            <w:r>
+              <w:rPr>
+                <w:noProof/>
+                <w:webHidden/>
               </w:rPr>
               <w:fldChar w:fldCharType="separate"/>
             </w:r>
@@ -924,7 +812,6 @@
               <w:rPr>
                 <w:noProof/>
                 <w:webHidden/>
-                <w:sz w:val="24"/>
               </w:rPr>
               <w:t>3</w:t>
             </w:r>
@@ -932,7 +819,6 @@
               <w:rPr>
                 <w:noProof/>
                 <w:webHidden/>
-                <w:sz w:val="24"/>
               </w:rPr>
               <w:fldChar w:fldCharType="end"/>
             </w:r>
@@ -947,16 +833,15 @@
             <w:rPr>
               <w:rFonts w:eastAsiaTheme="minorEastAsia"/>
               <w:noProof/>
-              <w:sz w:val="24"/>
               <w:lang w:eastAsia="nl-NL"/>
             </w:rPr>
           </w:pPr>
-          <w:hyperlink w:anchor="_Toc309915828" w:history="1">
+          <w:hyperlink w:anchor="_Toc309996754" w:history="1">
             <w:r>
               <w:rPr>
                 <w:rStyle w:val="Hyperlink"/>
                 <w:noProof/>
-                <w:sz w:val="24"/>
+                <w:lang w:val="en-US"/>
               </w:rPr>
               <w:t>Functional Description</w:t>
             </w:r>
@@ -964,7 +849,6 @@
               <w:rPr>
                 <w:noProof/>
                 <w:webHidden/>
-                <w:sz w:val="24"/>
               </w:rPr>
               <w:tab/>
             </w:r>
@@ -972,7 +856,6 @@
               <w:rPr>
                 <w:noProof/>
                 <w:webHidden/>
-                <w:sz w:val="24"/>
               </w:rPr>
               <w:fldChar w:fldCharType="begin"/>
             </w:r>
@@ -980,22 +863,19 @@
               <w:rPr>
                 <w:noProof/>
                 <w:webHidden/>
-                <w:sz w:val="24"/>
-              </w:rPr>
-              <w:instrText xml:space="preserve"> PAGEREF _Toc309915828 \h </w:instrText>
-            </w:r>
-            <w:r>
-              <w:rPr>
-                <w:noProof/>
-                <w:webHidden/>
-                <w:sz w:val="24"/>
-              </w:rPr>
-            </w:r>
-            <w:r>
-              <w:rPr>
-                <w:noProof/>
-                <w:webHidden/>
-                <w:sz w:val="24"/>
+              </w:rPr>
+              <w:instrText xml:space="preserve"> PAGEREF _Toc309996754 \h </w:instrText>
+            </w:r>
+            <w:r>
+              <w:rPr>
+                <w:noProof/>
+                <w:webHidden/>
+              </w:rPr>
+            </w:r>
+            <w:r>
+              <w:rPr>
+                <w:noProof/>
+                <w:webHidden/>
               </w:rPr>
               <w:fldChar w:fldCharType="separate"/>
             </w:r>
@@ -1003,7 +883,6 @@
               <w:rPr>
                 <w:noProof/>
                 <w:webHidden/>
-                <w:sz w:val="24"/>
               </w:rPr>
               <w:t>4</w:t>
             </w:r>
@@ -1011,7 +890,6 @@
               <w:rPr>
                 <w:noProof/>
                 <w:webHidden/>
-                <w:sz w:val="24"/>
               </w:rPr>
               <w:fldChar w:fldCharType="end"/>
             </w:r>
@@ -1026,16 +904,15 @@
             <w:rPr>
               <w:rFonts w:eastAsiaTheme="minorEastAsia"/>
               <w:noProof/>
-              <w:sz w:val="24"/>
               <w:lang w:eastAsia="nl-NL"/>
             </w:rPr>
           </w:pPr>
-          <w:hyperlink w:anchor="_Toc309915829" w:history="1">
+          <w:hyperlink w:anchor="_Toc309996755" w:history="1">
             <w:r>
               <w:rPr>
                 <w:rStyle w:val="Hyperlink"/>
                 <w:noProof/>
-                <w:sz w:val="24"/>
+                <w:lang w:val="en-US"/>
               </w:rPr>
               <w:t>Planning</w:t>
             </w:r>
@@ -1043,7 +920,6 @@
               <w:rPr>
                 <w:noProof/>
                 <w:webHidden/>
-                <w:sz w:val="24"/>
               </w:rPr>
               <w:tab/>
             </w:r>
@@ -1051,7 +927,6 @@
               <w:rPr>
                 <w:noProof/>
                 <w:webHidden/>
-                <w:sz w:val="24"/>
               </w:rPr>
               <w:fldChar w:fldCharType="begin"/>
             </w:r>
@@ -1059,22 +934,19 @@
               <w:rPr>
                 <w:noProof/>
                 <w:webHidden/>
-                <w:sz w:val="24"/>
-              </w:rPr>
-              <w:instrText xml:space="preserve"> PAGEREF _Toc309915829 \h </w:instrText>
-            </w:r>
-            <w:r>
-              <w:rPr>
-                <w:noProof/>
-                <w:webHidden/>
-                <w:sz w:val="24"/>
-              </w:rPr>
-            </w:r>
-            <w:r>
-              <w:rPr>
-                <w:noProof/>
-                <w:webHidden/>
-                <w:sz w:val="24"/>
+              </w:rPr>
+              <w:instrText xml:space="preserve"> PAGEREF _Toc309996755 \h </w:instrText>
+            </w:r>
+            <w:r>
+              <w:rPr>
+                <w:noProof/>
+                <w:webHidden/>
+              </w:rPr>
+            </w:r>
+            <w:r>
+              <w:rPr>
+                <w:noProof/>
+                <w:webHidden/>
               </w:rPr>
               <w:fldChar w:fldCharType="separate"/>
             </w:r>
@@ -1082,7 +954,6 @@
               <w:rPr>
                 <w:noProof/>
                 <w:webHidden/>
-                <w:sz w:val="24"/>
               </w:rPr>
               <w:t>5</w:t>
             </w:r>
@@ -1090,7 +961,356 @@
               <w:rPr>
                 <w:noProof/>
                 <w:webHidden/>
-                <w:sz w:val="24"/>
+              </w:rPr>
+              <w:fldChar w:fldCharType="end"/>
+            </w:r>
+          </w:hyperlink>
+        </w:p>
+        <w:p>
+          <w:pPr>
+            <w:pStyle w:val="TOC2"/>
+            <w:tabs>
+              <w:tab w:val="right" w:leader="dot" w:pos="9062"/>
+            </w:tabs>
+            <w:rPr>
+              <w:rFonts w:eastAsiaTheme="minorEastAsia"/>
+              <w:noProof/>
+              <w:lang w:eastAsia="nl-NL"/>
+            </w:rPr>
+          </w:pPr>
+          <w:hyperlink w:anchor="_Toc309996756" w:history="1">
+            <w:r>
+              <w:rPr>
+                <w:rStyle w:val="Hyperlink"/>
+                <w:noProof/>
+              </w:rPr>
+              <w:t>Week 1-2</w:t>
+            </w:r>
+            <w:r>
+              <w:rPr>
+                <w:noProof/>
+                <w:webHidden/>
+              </w:rPr>
+              <w:tab/>
+            </w:r>
+            <w:r>
+              <w:rPr>
+                <w:noProof/>
+                <w:webHidden/>
+              </w:rPr>
+              <w:fldChar w:fldCharType="begin"/>
+            </w:r>
+            <w:r>
+              <w:rPr>
+                <w:noProof/>
+                <w:webHidden/>
+              </w:rPr>
+              <w:instrText xml:space="preserve"> PAGEREF _Toc309996756 \h </w:instrText>
+            </w:r>
+            <w:r>
+              <w:rPr>
+                <w:noProof/>
+                <w:webHidden/>
+              </w:rPr>
+            </w:r>
+            <w:r>
+              <w:rPr>
+                <w:noProof/>
+                <w:webHidden/>
+              </w:rPr>
+              <w:fldChar w:fldCharType="separate"/>
+            </w:r>
+            <w:r>
+              <w:rPr>
+                <w:noProof/>
+                <w:webHidden/>
+              </w:rPr>
+              <w:t>5</w:t>
+            </w:r>
+            <w:r>
+              <w:rPr>
+                <w:noProof/>
+                <w:webHidden/>
+              </w:rPr>
+              <w:fldChar w:fldCharType="end"/>
+            </w:r>
+          </w:hyperlink>
+        </w:p>
+        <w:p>
+          <w:pPr>
+            <w:pStyle w:val="TOC2"/>
+            <w:tabs>
+              <w:tab w:val="right" w:leader="dot" w:pos="9062"/>
+            </w:tabs>
+            <w:rPr>
+              <w:rFonts w:eastAsiaTheme="minorEastAsia"/>
+              <w:noProof/>
+              <w:lang w:eastAsia="nl-NL"/>
+            </w:rPr>
+          </w:pPr>
+          <w:hyperlink w:anchor="_Toc309996757" w:history="1">
+            <w:r>
+              <w:rPr>
+                <w:rStyle w:val="Hyperlink"/>
+                <w:noProof/>
+              </w:rPr>
+              <w:t>Week 3-4</w:t>
+            </w:r>
+            <w:r>
+              <w:rPr>
+                <w:noProof/>
+                <w:webHidden/>
+              </w:rPr>
+              <w:tab/>
+            </w:r>
+            <w:r>
+              <w:rPr>
+                <w:noProof/>
+                <w:webHidden/>
+              </w:rPr>
+              <w:fldChar w:fldCharType="begin"/>
+            </w:r>
+            <w:r>
+              <w:rPr>
+                <w:noProof/>
+                <w:webHidden/>
+              </w:rPr>
+              <w:instrText xml:space="preserve"> PAGEREF _Toc309996757 \h </w:instrText>
+            </w:r>
+            <w:r>
+              <w:rPr>
+                <w:noProof/>
+                <w:webHidden/>
+              </w:rPr>
+            </w:r>
+            <w:r>
+              <w:rPr>
+                <w:noProof/>
+                <w:webHidden/>
+              </w:rPr>
+              <w:fldChar w:fldCharType="separate"/>
+            </w:r>
+            <w:r>
+              <w:rPr>
+                <w:noProof/>
+                <w:webHidden/>
+              </w:rPr>
+              <w:t>5</w:t>
+            </w:r>
+            <w:r>
+              <w:rPr>
+                <w:noProof/>
+                <w:webHidden/>
+              </w:rPr>
+              <w:fldChar w:fldCharType="end"/>
+            </w:r>
+          </w:hyperlink>
+        </w:p>
+        <w:p>
+          <w:pPr>
+            <w:pStyle w:val="TOC2"/>
+            <w:tabs>
+              <w:tab w:val="right" w:leader="dot" w:pos="9062"/>
+            </w:tabs>
+            <w:rPr>
+              <w:rFonts w:eastAsiaTheme="minorEastAsia"/>
+              <w:noProof/>
+              <w:lang w:eastAsia="nl-NL"/>
+            </w:rPr>
+          </w:pPr>
+          <w:hyperlink w:anchor="_Toc309996758" w:history="1">
+            <w:r>
+              <w:rPr>
+                <w:rStyle w:val="Hyperlink"/>
+                <w:noProof/>
+              </w:rPr>
+              <w:t>Week 5-6</w:t>
+            </w:r>
+            <w:r>
+              <w:rPr>
+                <w:noProof/>
+                <w:webHidden/>
+              </w:rPr>
+              <w:tab/>
+            </w:r>
+            <w:r>
+              <w:rPr>
+                <w:noProof/>
+                <w:webHidden/>
+              </w:rPr>
+              <w:fldChar w:fldCharType="begin"/>
+            </w:r>
+            <w:r>
+              <w:rPr>
+                <w:noProof/>
+                <w:webHidden/>
+              </w:rPr>
+              <w:instrText xml:space="preserve"> PAGEREF _Toc309996758 \h </w:instrText>
+            </w:r>
+            <w:r>
+              <w:rPr>
+                <w:noProof/>
+                <w:webHidden/>
+              </w:rPr>
+            </w:r>
+            <w:r>
+              <w:rPr>
+                <w:noProof/>
+                <w:webHidden/>
+              </w:rPr>
+              <w:fldChar w:fldCharType="separate"/>
+            </w:r>
+            <w:r>
+              <w:rPr>
+                <w:noProof/>
+                <w:webHidden/>
+              </w:rPr>
+              <w:t>5</w:t>
+            </w:r>
+            <w:r>
+              <w:rPr>
+                <w:noProof/>
+                <w:webHidden/>
+              </w:rPr>
+              <w:fldChar w:fldCharType="end"/>
+            </w:r>
+          </w:hyperlink>
+        </w:p>
+        <w:p>
+          <w:pPr>
+            <w:pStyle w:val="TOC2"/>
+            <w:tabs>
+              <w:tab w:val="right" w:leader="dot" w:pos="9062"/>
+            </w:tabs>
+            <w:rPr>
+              <w:rFonts w:eastAsiaTheme="minorEastAsia"/>
+              <w:noProof/>
+              <w:lang w:eastAsia="nl-NL"/>
+            </w:rPr>
+          </w:pPr>
+          <w:hyperlink w:anchor="_Toc309996759" w:history="1">
+            <w:r>
+              <w:rPr>
+                <w:rStyle w:val="Hyperlink"/>
+                <w:noProof/>
+              </w:rPr>
+              <w:t>Week 7</w:t>
+            </w:r>
+            <w:r>
+              <w:rPr>
+                <w:noProof/>
+                <w:webHidden/>
+              </w:rPr>
+              <w:tab/>
+            </w:r>
+            <w:r>
+              <w:rPr>
+                <w:noProof/>
+                <w:webHidden/>
+              </w:rPr>
+              <w:fldChar w:fldCharType="begin"/>
+            </w:r>
+            <w:r>
+              <w:rPr>
+                <w:noProof/>
+                <w:webHidden/>
+              </w:rPr>
+              <w:instrText xml:space="preserve"> PAGEREF _Toc309996759 \h </w:instrText>
+            </w:r>
+            <w:r>
+              <w:rPr>
+                <w:noProof/>
+                <w:webHidden/>
+              </w:rPr>
+            </w:r>
+            <w:r>
+              <w:rPr>
+                <w:noProof/>
+                <w:webHidden/>
+              </w:rPr>
+              <w:fldChar w:fldCharType="separate"/>
+            </w:r>
+            <w:r>
+              <w:rPr>
+                <w:noProof/>
+                <w:webHidden/>
+              </w:rPr>
+              <w:t>6</w:t>
+            </w:r>
+            <w:r>
+              <w:rPr>
+                <w:noProof/>
+                <w:webHidden/>
+              </w:rPr>
+              <w:fldChar w:fldCharType="end"/>
+            </w:r>
+          </w:hyperlink>
+        </w:p>
+        <w:p>
+          <w:pPr>
+            <w:pStyle w:val="TOC2"/>
+            <w:tabs>
+              <w:tab w:val="right" w:leader="dot" w:pos="9062"/>
+            </w:tabs>
+            <w:rPr>
+              <w:rFonts w:eastAsiaTheme="minorEastAsia"/>
+              <w:noProof/>
+              <w:lang w:eastAsia="nl-NL"/>
+            </w:rPr>
+          </w:pPr>
+          <w:hyperlink w:anchor="_Toc309996760" w:history="1">
+            <w:r>
+              <w:rPr>
+                <w:rStyle w:val="Hyperlink"/>
+                <w:noProof/>
+              </w:rPr>
+              <w:t>Week 8</w:t>
+            </w:r>
+            <w:r>
+              <w:rPr>
+                <w:noProof/>
+                <w:webHidden/>
+              </w:rPr>
+              <w:tab/>
+            </w:r>
+            <w:r>
+              <w:rPr>
+                <w:noProof/>
+                <w:webHidden/>
+              </w:rPr>
+              <w:fldChar w:fldCharType="begin"/>
+            </w:r>
+            <w:r>
+              <w:rPr>
+                <w:noProof/>
+                <w:webHidden/>
+              </w:rPr>
+              <w:instrText xml:space="preserve"> PAGEREF _Toc309996760 \h </w:instrText>
+            </w:r>
+            <w:r>
+              <w:rPr>
+                <w:noProof/>
+                <w:webHidden/>
+              </w:rPr>
+            </w:r>
+            <w:r>
+              <w:rPr>
+                <w:noProof/>
+                <w:webHidden/>
+              </w:rPr>
+              <w:fldChar w:fldCharType="separate"/>
+            </w:r>
+            <w:r>
+              <w:rPr>
+                <w:noProof/>
+                <w:webHidden/>
+              </w:rPr>
+              <w:t>6</w:t>
+            </w:r>
+            <w:r>
+              <w:rPr>
+                <w:noProof/>
+                <w:webHidden/>
               </w:rPr>
               <w:fldChar w:fldCharType="end"/>
             </w:r>
@@ -1105,16 +1325,15 @@
             <w:rPr>
               <w:rFonts w:eastAsiaTheme="minorEastAsia"/>
               <w:noProof/>
-              <w:sz w:val="24"/>
               <w:lang w:eastAsia="nl-NL"/>
             </w:rPr>
           </w:pPr>
-          <w:hyperlink w:anchor="_Toc309915830" w:history="1">
+          <w:hyperlink w:anchor="_Toc309996761" w:history="1">
             <w:r>
               <w:rPr>
                 <w:rStyle w:val="Hyperlink"/>
                 <w:noProof/>
-                <w:sz w:val="24"/>
+                <w:lang w:val="en-US"/>
               </w:rPr>
               <w:t>Implementation</w:t>
             </w:r>
@@ -1122,7 +1341,6 @@
               <w:rPr>
                 <w:noProof/>
                 <w:webHidden/>
-                <w:sz w:val="24"/>
               </w:rPr>
               <w:tab/>
             </w:r>
@@ -1130,7 +1348,6 @@
               <w:rPr>
                 <w:noProof/>
                 <w:webHidden/>
-                <w:sz w:val="24"/>
               </w:rPr>
               <w:fldChar w:fldCharType="begin"/>
             </w:r>
@@ -1138,22 +1355,19 @@
               <w:rPr>
                 <w:noProof/>
                 <w:webHidden/>
-                <w:sz w:val="24"/>
-              </w:rPr>
-              <w:instrText xml:space="preserve"> PAGEREF _Toc309915830 \h </w:instrText>
-            </w:r>
-            <w:r>
-              <w:rPr>
-                <w:noProof/>
-                <w:webHidden/>
-                <w:sz w:val="24"/>
-              </w:rPr>
-            </w:r>
-            <w:r>
-              <w:rPr>
-                <w:noProof/>
-                <w:webHidden/>
-                <w:sz w:val="24"/>
+              </w:rPr>
+              <w:instrText xml:space="preserve"> PAGEREF _Toc309996761 \h </w:instrText>
+            </w:r>
+            <w:r>
+              <w:rPr>
+                <w:noProof/>
+                <w:webHidden/>
+              </w:rPr>
+            </w:r>
+            <w:r>
+              <w:rPr>
+                <w:noProof/>
+                <w:webHidden/>
               </w:rPr>
               <w:fldChar w:fldCharType="separate"/>
             </w:r>
@@ -1161,15 +1375,13 @@
               <w:rPr>
                 <w:noProof/>
                 <w:webHidden/>
-                <w:sz w:val="24"/>
-              </w:rPr>
-              <w:t>6</w:t>
-            </w:r>
-            <w:r>
-              <w:rPr>
-                <w:noProof/>
-                <w:webHidden/>
-                <w:sz w:val="24"/>
+              </w:rPr>
+              <w:t>7</w:t>
+            </w:r>
+            <w:r>
+              <w:rPr>
+                <w:noProof/>
+                <w:webHidden/>
               </w:rPr>
               <w:fldChar w:fldCharType="end"/>
             </w:r>
@@ -1206,20 +1418,408 @@
         <w:pStyle w:val="Heading1"/>
         <w:rPr>
           <w:sz w:val="36"/>
-        </w:rPr>
-      </w:pPr>
-      <w:bookmarkStart w:id="1" w:name="_Toc309915826"/>
+          <w:lang w:val="en-US"/>
+        </w:rPr>
+      </w:pPr>
+      <w:bookmarkStart w:id="2" w:name="_Toc309996752"/>
       <w:r>
         <w:rPr>
           <w:sz w:val="36"/>
+          <w:lang w:val="en-US"/>
         </w:rPr>
         <w:lastRenderedPageBreak/>
         <w:t>Goal</w:t>
       </w:r>
-      <w:bookmarkEnd w:id="1"/>
-      <w:r>
+      <w:bookmarkEnd w:id="2"/>
+    </w:p>
+    <w:p>
+      <w:pPr>
+        <w:pStyle w:val="NormalWeb"/>
+        <w:shd w:val="clear" w:color="auto" w:fill="FFFFFF"/>
+        <w:spacing w:before="240" w:beforeAutospacing="0" w:after="240" w:afterAutospacing="0" w:line="285" w:lineRule="atLeast"/>
+        <w:rPr>
+          <w:rFonts w:asciiTheme="minorHAnsi" w:hAnsiTheme="minorHAnsi" w:cstheme="minorHAnsi"/>
+          <w:color w:val="000000"/>
+          <w:lang w:val="en-US"/>
+        </w:rPr>
+      </w:pPr>
+      <w:r>
+        <w:rPr>
+          <w:rFonts w:asciiTheme="minorHAnsi" w:hAnsiTheme="minorHAnsi" w:cstheme="minorHAnsi"/>
+          <w:color w:val="000000"/>
+          <w:lang w:val="en-US"/>
+        </w:rPr>
+        <w:t xml:space="preserve">The goal of our application is to provide users with music recommendations, based on their listening </w:t>
+      </w:r>
+      <w:proofErr w:type="spellStart"/>
+      <w:r>
+        <w:rPr>
+          <w:rFonts w:asciiTheme="minorHAnsi" w:hAnsiTheme="minorHAnsi" w:cstheme="minorHAnsi"/>
+          <w:color w:val="000000"/>
+          <w:lang w:val="en-US"/>
+        </w:rPr>
+        <w:t>behaviour</w:t>
+      </w:r>
+      <w:proofErr w:type="spellEnd"/>
+      <w:r>
+        <w:rPr>
+          <w:rFonts w:asciiTheme="minorHAnsi" w:hAnsiTheme="minorHAnsi" w:cstheme="minorHAnsi"/>
+          <w:color w:val="000000"/>
+          <w:lang w:val="en-US"/>
+        </w:rPr>
+        <w:t xml:space="preserve">. It should help users by finding music they like, but would have not discovered themselves. It should let users connect to other users with the same taste in music and let them recommend music to each other by sharing their playlists. </w:t>
+      </w:r>
+    </w:p>
+    <w:p>
+      <w:pPr>
+        <w:pStyle w:val="NormalWeb"/>
+        <w:shd w:val="clear" w:color="auto" w:fill="FFFFFF"/>
+        <w:spacing w:before="240" w:beforeAutospacing="0" w:after="240" w:afterAutospacing="0" w:line="285" w:lineRule="atLeast"/>
+        <w:rPr>
+          <w:rFonts w:asciiTheme="minorHAnsi" w:hAnsiTheme="minorHAnsi" w:cstheme="minorHAnsi"/>
+          <w:color w:val="000000"/>
+          <w:lang w:val="en-US"/>
+        </w:rPr>
+      </w:pPr>
+      <w:r>
+        <w:rPr>
+          <w:rFonts w:asciiTheme="minorHAnsi" w:hAnsiTheme="minorHAnsi" w:cstheme="minorHAnsi"/>
+          <w:color w:val="000000"/>
+          <w:lang w:val="en-US"/>
+        </w:rPr>
+        <w:t>It should also let users share songs, artists or their playlist throughout the web on social networks like Facebook and Twitter.</w:t>
+      </w:r>
+    </w:p>
+    <w:p>
+      <w:pPr>
+        <w:pStyle w:val="NormalWeb"/>
+        <w:shd w:val="clear" w:color="auto" w:fill="FFFFFF"/>
+        <w:spacing w:before="240" w:beforeAutospacing="0" w:after="240" w:afterAutospacing="0" w:line="285" w:lineRule="atLeast"/>
+        <w:rPr>
+          <w:rFonts w:asciiTheme="minorHAnsi" w:hAnsiTheme="minorHAnsi" w:cstheme="minorHAnsi"/>
+          <w:color w:val="000000"/>
+          <w:lang w:val="en-US"/>
+        </w:rPr>
+      </w:pPr>
+      <w:r>
+        <w:rPr>
+          <w:rFonts w:asciiTheme="minorHAnsi" w:hAnsiTheme="minorHAnsi" w:cstheme="minorHAnsi"/>
+          <w:color w:val="000000"/>
+          <w:lang w:val="en-US"/>
+        </w:rPr>
+        <w:t>The application should be able to:</w:t>
+      </w:r>
+    </w:p>
+    <w:p>
+      <w:pPr>
+        <w:pStyle w:val="NormalWeb"/>
+        <w:numPr>
+          <w:ilvl w:val="0"/>
+          <w:numId w:val="6"/>
+        </w:numPr>
+        <w:shd w:val="clear" w:color="auto" w:fill="FFFFFF"/>
+        <w:spacing w:before="240" w:beforeAutospacing="0" w:after="240" w:afterAutospacing="0" w:line="285" w:lineRule="atLeast"/>
+        <w:rPr>
+          <w:rFonts w:asciiTheme="minorHAnsi" w:hAnsiTheme="minorHAnsi" w:cstheme="minorHAnsi"/>
+          <w:color w:val="000000"/>
+          <w:lang w:val="en-US"/>
+        </w:rPr>
+      </w:pPr>
+      <w:bookmarkStart w:id="3" w:name="_GoBack"/>
+      <w:bookmarkEnd w:id="3"/>
+      <w:r>
+        <w:rPr>
+          <w:rFonts w:asciiTheme="minorHAnsi" w:hAnsiTheme="minorHAnsi" w:cstheme="minorHAnsi"/>
+          <w:color w:val="000000"/>
+          <w:lang w:val="en-US"/>
+        </w:rPr>
+        <w:t>Provide authentication methods for users</w:t>
+      </w:r>
+    </w:p>
+    <w:p>
+      <w:pPr>
+        <w:pStyle w:val="NormalWeb"/>
+        <w:numPr>
+          <w:ilvl w:val="0"/>
+          <w:numId w:val="6"/>
+        </w:numPr>
+        <w:shd w:val="clear" w:color="auto" w:fill="FFFFFF"/>
+        <w:spacing w:before="240" w:beforeAutospacing="0" w:after="240" w:afterAutospacing="0" w:line="285" w:lineRule="atLeast"/>
+        <w:rPr>
+          <w:rFonts w:asciiTheme="minorHAnsi" w:hAnsiTheme="minorHAnsi" w:cstheme="minorHAnsi"/>
+          <w:color w:val="000000"/>
+          <w:lang w:val="en-US"/>
+        </w:rPr>
+      </w:pPr>
+      <w:r>
+        <w:rPr>
+          <w:rFonts w:asciiTheme="minorHAnsi" w:hAnsiTheme="minorHAnsi" w:cstheme="minorHAnsi"/>
+          <w:color w:val="000000"/>
+          <w:lang w:val="en-US"/>
+        </w:rPr>
+        <w:t>Remember users favorite genres</w:t>
+      </w:r>
+    </w:p>
+    <w:p>
+      <w:pPr>
+        <w:pStyle w:val="NormalWeb"/>
+        <w:numPr>
+          <w:ilvl w:val="0"/>
+          <w:numId w:val="6"/>
+        </w:numPr>
+        <w:shd w:val="clear" w:color="auto" w:fill="FFFFFF"/>
+        <w:spacing w:before="240" w:beforeAutospacing="0" w:after="240" w:afterAutospacing="0" w:line="285" w:lineRule="atLeast"/>
+        <w:rPr>
+          <w:rFonts w:asciiTheme="minorHAnsi" w:hAnsiTheme="minorHAnsi" w:cstheme="minorHAnsi"/>
+          <w:color w:val="000000"/>
+          <w:lang w:val="en-US"/>
+        </w:rPr>
+      </w:pPr>
+      <w:r>
+        <w:rPr>
+          <w:rFonts w:asciiTheme="minorHAnsi" w:hAnsiTheme="minorHAnsi" w:cstheme="minorHAnsi"/>
+          <w:color w:val="000000"/>
+          <w:lang w:val="en-US"/>
+        </w:rPr>
+        <w:t>Let users rate recommendations</w:t>
+      </w:r>
+    </w:p>
+    <w:p>
+      <w:pPr>
+        <w:pStyle w:val="NormalWeb"/>
+        <w:numPr>
+          <w:ilvl w:val="0"/>
+          <w:numId w:val="6"/>
+        </w:numPr>
+        <w:shd w:val="clear" w:color="auto" w:fill="FFFFFF"/>
+        <w:spacing w:before="240" w:beforeAutospacing="0" w:after="240" w:afterAutospacing="0" w:line="285" w:lineRule="atLeast"/>
+        <w:rPr>
+          <w:rFonts w:asciiTheme="minorHAnsi" w:hAnsiTheme="minorHAnsi" w:cstheme="minorHAnsi"/>
+          <w:color w:val="000000"/>
+          <w:lang w:val="en-US"/>
+        </w:rPr>
+      </w:pPr>
+      <w:r>
+        <w:rPr>
+          <w:rFonts w:asciiTheme="minorHAnsi" w:hAnsiTheme="minorHAnsi" w:cstheme="minorHAnsi"/>
+          <w:color w:val="000000"/>
+          <w:lang w:val="en-US"/>
+        </w:rPr>
+        <w:t>Remember personal ratings</w:t>
+      </w:r>
+    </w:p>
+    <w:p>
+      <w:pPr>
+        <w:pStyle w:val="NormalWeb"/>
+        <w:numPr>
+          <w:ilvl w:val="0"/>
+          <w:numId w:val="6"/>
+        </w:numPr>
+        <w:shd w:val="clear" w:color="auto" w:fill="FFFFFF"/>
+        <w:spacing w:before="240" w:beforeAutospacing="0" w:after="240" w:afterAutospacing="0" w:line="285" w:lineRule="atLeast"/>
+        <w:rPr>
+          <w:rFonts w:asciiTheme="minorHAnsi" w:hAnsiTheme="minorHAnsi" w:cstheme="minorHAnsi"/>
+          <w:color w:val="000000"/>
+          <w:lang w:val="en-US"/>
+        </w:rPr>
+      </w:pPr>
+      <w:r>
+        <w:rPr>
+          <w:rFonts w:asciiTheme="minorHAnsi" w:hAnsiTheme="minorHAnsi" w:cstheme="minorHAnsi"/>
+          <w:color w:val="000000"/>
+          <w:lang w:val="en-US"/>
+        </w:rPr>
+        <w:t>Recommend music based on the genres and ratings provided by the user</w:t>
+      </w:r>
+    </w:p>
+    <w:p>
+      <w:pPr>
+        <w:pStyle w:val="NormalWeb"/>
+        <w:numPr>
+          <w:ilvl w:val="0"/>
+          <w:numId w:val="6"/>
+        </w:numPr>
+        <w:shd w:val="clear" w:color="auto" w:fill="FFFFFF"/>
+        <w:spacing w:before="240" w:beforeAutospacing="0" w:after="240" w:afterAutospacing="0" w:line="285" w:lineRule="atLeast"/>
+        <w:rPr>
+          <w:rFonts w:asciiTheme="minorHAnsi" w:hAnsiTheme="minorHAnsi" w:cstheme="minorHAnsi"/>
+          <w:color w:val="000000"/>
+          <w:lang w:val="en-US"/>
+        </w:rPr>
+      </w:pPr>
+      <w:r>
+        <w:rPr>
+          <w:rFonts w:asciiTheme="minorHAnsi" w:hAnsiTheme="minorHAnsi" w:cstheme="minorHAnsi"/>
+          <w:color w:val="000000"/>
+          <w:lang w:val="en-US"/>
+        </w:rPr>
+        <w:t>Let user have a playlist</w:t>
+      </w:r>
+    </w:p>
+    <w:p>
+      <w:pPr>
+        <w:pStyle w:val="NormalWeb"/>
+        <w:numPr>
+          <w:ilvl w:val="0"/>
+          <w:numId w:val="6"/>
+        </w:numPr>
+        <w:shd w:val="clear" w:color="auto" w:fill="FFFFFF"/>
+        <w:spacing w:before="240" w:beforeAutospacing="0" w:after="240" w:afterAutospacing="0" w:line="285" w:lineRule="atLeast"/>
+        <w:rPr>
+          <w:rFonts w:asciiTheme="minorHAnsi" w:hAnsiTheme="minorHAnsi" w:cstheme="minorHAnsi"/>
+          <w:color w:val="000000"/>
+          <w:lang w:val="en-US"/>
+        </w:rPr>
+      </w:pPr>
+      <w:r>
+        <w:rPr>
+          <w:rFonts w:asciiTheme="minorHAnsi" w:hAnsiTheme="minorHAnsi" w:cstheme="minorHAnsi"/>
+          <w:color w:val="000000"/>
+          <w:lang w:val="en-US"/>
+        </w:rPr>
+        <w:t>Stream</w:t>
+      </w:r>
+      <w:r>
+        <w:rPr>
+          <w:rFonts w:asciiTheme="minorHAnsi" w:hAnsiTheme="minorHAnsi" w:cstheme="minorHAnsi"/>
+          <w:color w:val="000000"/>
+          <w:lang w:val="en-US"/>
+        </w:rPr>
+        <w:t xml:space="preserve"> users playlist</w:t>
+      </w:r>
+      <w:r>
+        <w:rPr>
+          <w:rFonts w:asciiTheme="minorHAnsi" w:hAnsiTheme="minorHAnsi" w:cstheme="minorHAnsi"/>
+          <w:color w:val="000000"/>
+          <w:lang w:val="en-US"/>
+        </w:rPr>
+        <w:t xml:space="preserve"> </w:t>
+      </w:r>
+    </w:p>
+    <w:p>
+      <w:pPr>
+        <w:pStyle w:val="NormalWeb"/>
+        <w:numPr>
+          <w:ilvl w:val="0"/>
+          <w:numId w:val="6"/>
+        </w:numPr>
+        <w:shd w:val="clear" w:color="auto" w:fill="FFFFFF"/>
+        <w:spacing w:before="240" w:beforeAutospacing="0" w:after="240" w:afterAutospacing="0" w:line="285" w:lineRule="atLeast"/>
+        <w:rPr>
+          <w:rFonts w:asciiTheme="minorHAnsi" w:hAnsiTheme="minorHAnsi" w:cstheme="minorHAnsi"/>
+          <w:color w:val="000000"/>
+          <w:lang w:val="en-US"/>
+        </w:rPr>
+      </w:pPr>
+      <w:r>
+        <w:rPr>
+          <w:rFonts w:asciiTheme="minorHAnsi" w:hAnsiTheme="minorHAnsi" w:cstheme="minorHAnsi"/>
+          <w:color w:val="000000"/>
+          <w:lang w:val="en-US"/>
+        </w:rPr>
+        <w:t>Share playlist with other users</w:t>
+      </w:r>
+    </w:p>
+    <w:p>
+      <w:pPr>
+        <w:pStyle w:val="NormalWeb"/>
+        <w:numPr>
+          <w:ilvl w:val="0"/>
+          <w:numId w:val="6"/>
+        </w:numPr>
+        <w:shd w:val="clear" w:color="auto" w:fill="FFFFFF"/>
+        <w:spacing w:before="240" w:beforeAutospacing="0" w:after="240" w:afterAutospacing="0" w:line="285" w:lineRule="atLeast"/>
+        <w:rPr>
+          <w:rFonts w:asciiTheme="minorHAnsi" w:hAnsiTheme="minorHAnsi" w:cstheme="minorHAnsi"/>
+          <w:color w:val="000000"/>
+          <w:lang w:val="en-US"/>
+        </w:rPr>
+      </w:pPr>
+      <w:r>
+        <w:rPr>
+          <w:rFonts w:asciiTheme="minorHAnsi" w:hAnsiTheme="minorHAnsi" w:cstheme="minorHAnsi"/>
+          <w:color w:val="000000"/>
+          <w:lang w:val="en-US"/>
+        </w:rPr>
+        <w:t>Share playlist on the web (Mail, Facebook, Twitter, Google+)</w:t>
+      </w:r>
+    </w:p>
+    <w:p>
+      <w:pPr>
+        <w:pStyle w:val="NormalWeb"/>
+        <w:numPr>
+          <w:ilvl w:val="0"/>
+          <w:numId w:val="6"/>
+        </w:numPr>
+        <w:shd w:val="clear" w:color="auto" w:fill="FFFFFF"/>
+        <w:spacing w:before="240" w:beforeAutospacing="0" w:after="240" w:afterAutospacing="0" w:line="285" w:lineRule="atLeast"/>
+        <w:rPr>
+          <w:rFonts w:asciiTheme="minorHAnsi" w:hAnsiTheme="minorHAnsi" w:cstheme="minorHAnsi"/>
+          <w:color w:val="000000"/>
+          <w:lang w:val="en-US"/>
+        </w:rPr>
+      </w:pPr>
+      <w:r>
+        <w:rPr>
+          <w:rFonts w:asciiTheme="minorHAnsi" w:hAnsiTheme="minorHAnsi" w:cstheme="minorHAnsi"/>
+          <w:color w:val="000000"/>
+          <w:lang w:val="en-US"/>
+        </w:rPr>
+        <w:t>Provide information about the artist or song like a biography or news</w:t>
+      </w:r>
+    </w:p>
+    <w:p>
+      <w:pPr>
+        <w:pStyle w:val="NormalWeb"/>
+        <w:numPr>
+          <w:ilvl w:val="0"/>
+          <w:numId w:val="6"/>
+        </w:numPr>
+        <w:shd w:val="clear" w:color="auto" w:fill="FFFFFF"/>
+        <w:spacing w:before="240" w:beforeAutospacing="0" w:after="240" w:afterAutospacing="0" w:line="285" w:lineRule="atLeast"/>
+        <w:rPr>
+          <w:rFonts w:asciiTheme="minorHAnsi" w:hAnsiTheme="minorHAnsi" w:cstheme="minorHAnsi"/>
+          <w:color w:val="000000"/>
+          <w:lang w:val="en-US"/>
+        </w:rPr>
+      </w:pPr>
+      <w:r>
+        <w:rPr>
+          <w:rFonts w:asciiTheme="minorHAnsi" w:hAnsiTheme="minorHAnsi" w:cstheme="minorHAnsi"/>
+          <w:color w:val="000000"/>
+          <w:lang w:val="en-US"/>
+        </w:rPr>
+        <w:t xml:space="preserve">Provide information </w:t>
+      </w:r>
+      <w:r>
+        <w:rPr>
+          <w:rFonts w:asciiTheme="minorHAnsi" w:hAnsiTheme="minorHAnsi" w:cstheme="minorHAnsi"/>
+          <w:color w:val="000000"/>
+          <w:lang w:val="en-US"/>
+        </w:rPr>
+        <w:t xml:space="preserve">about the artist </w:t>
+      </w:r>
+      <w:r>
+        <w:rPr>
+          <w:rFonts w:asciiTheme="minorHAnsi" w:hAnsiTheme="minorHAnsi" w:cstheme="minorHAnsi"/>
+          <w:color w:val="000000"/>
+          <w:lang w:val="en-US"/>
+        </w:rPr>
+        <w:t>gathered from Twitter or YouTube</w:t>
+      </w:r>
+    </w:p>
+    <w:p>
+      <w:pPr>
+        <w:pStyle w:val="Heading1"/>
         <w:rPr>
           <w:sz w:val="36"/>
+          <w:lang w:val="en-US"/>
+        </w:rPr>
+      </w:pPr>
+      <w:r>
+        <w:rPr>
+          <w:sz w:val="36"/>
+          <w:lang w:val="en-US"/>
         </w:rPr>
         <w:br w:type="page"/>
       </w:r>
@@ -1229,20 +1829,123 @@
         <w:pStyle w:val="Heading1"/>
         <w:rPr>
           <w:sz w:val="36"/>
-        </w:rPr>
-      </w:pPr>
-      <w:bookmarkStart w:id="2" w:name="_Toc309915827"/>
+          <w:lang w:val="en-US"/>
+        </w:rPr>
+      </w:pPr>
+      <w:bookmarkStart w:id="4" w:name="_Toc309996753"/>
       <w:r>
         <w:rPr>
           <w:sz w:val="36"/>
+          <w:lang w:val="en-US"/>
         </w:rPr>
         <w:lastRenderedPageBreak/>
         <w:t>Scope</w:t>
       </w:r>
-      <w:bookmarkEnd w:id="2"/>
-      <w:r>
+      <w:bookmarkEnd w:id="4"/>
+    </w:p>
+    <w:p>
+      <w:pPr>
+        <w:pStyle w:val="NormalWeb"/>
+        <w:shd w:val="clear" w:color="auto" w:fill="FFFFFF"/>
+        <w:spacing w:before="240" w:beforeAutospacing="0" w:after="240" w:afterAutospacing="0" w:line="285" w:lineRule="atLeast"/>
+        <w:rPr>
+          <w:rFonts w:asciiTheme="minorHAnsi" w:hAnsiTheme="minorHAnsi" w:cstheme="minorHAnsi"/>
+          <w:color w:val="000000"/>
+          <w:lang w:val="en-US"/>
+        </w:rPr>
+      </w:pPr>
+      <w:r>
+        <w:rPr>
+          <w:rFonts w:asciiTheme="minorHAnsi" w:hAnsiTheme="minorHAnsi" w:cstheme="minorHAnsi"/>
+          <w:color w:val="000000"/>
+          <w:lang w:val="en-US"/>
+        </w:rPr>
+        <w:t xml:space="preserve">The application is </w:t>
+      </w:r>
+      <w:r>
+        <w:rPr>
+          <w:rFonts w:asciiTheme="minorHAnsi" w:hAnsiTheme="minorHAnsi" w:cstheme="minorHAnsi"/>
+          <w:color w:val="000000"/>
+          <w:lang w:val="en-US"/>
+        </w:rPr>
+        <w:t>focused</w:t>
+      </w:r>
+      <w:r>
+        <w:rPr>
+          <w:rFonts w:asciiTheme="minorHAnsi" w:hAnsiTheme="minorHAnsi" w:cstheme="minorHAnsi"/>
+          <w:color w:val="000000"/>
+          <w:lang w:val="en-US"/>
+        </w:rPr>
+        <w:t xml:space="preserve"> on the end user. It uses data, gathered from various music websites such as Last.fm to find music for the user. This data has to be analyzed and linked to the main dataset, the Million Song Dataset. </w:t>
+      </w:r>
+      <w:r>
+        <w:rPr>
+          <w:rFonts w:asciiTheme="minorHAnsi" w:hAnsiTheme="minorHAnsi" w:cstheme="minorHAnsi"/>
+          <w:color w:val="000000"/>
+          <w:lang w:val="en-US"/>
+        </w:rPr>
+        <w:t xml:space="preserve">We will use the Playme.com API to stream music and the </w:t>
+      </w:r>
+      <w:proofErr w:type="spellStart"/>
+      <w:r>
+        <w:rPr>
+          <w:rFonts w:asciiTheme="minorHAnsi" w:hAnsiTheme="minorHAnsi" w:cstheme="minorHAnsi"/>
+          <w:color w:val="000000"/>
+          <w:lang w:val="en-US"/>
+        </w:rPr>
+        <w:t>Echonest</w:t>
+      </w:r>
+      <w:proofErr w:type="spellEnd"/>
+      <w:r>
+        <w:rPr>
+          <w:rFonts w:asciiTheme="minorHAnsi" w:hAnsiTheme="minorHAnsi" w:cstheme="minorHAnsi"/>
+          <w:color w:val="000000"/>
+          <w:lang w:val="en-US"/>
+        </w:rPr>
+        <w:t xml:space="preserve"> API for more data about music.</w:t>
+      </w:r>
+    </w:p>
+    <w:p>
+      <w:pPr>
+        <w:pStyle w:val="NormalWeb"/>
+        <w:shd w:val="clear" w:color="auto" w:fill="FFFFFF"/>
+        <w:spacing w:before="240" w:beforeAutospacing="0" w:after="240" w:afterAutospacing="0" w:line="285" w:lineRule="atLeast"/>
+        <w:rPr>
+          <w:rFonts w:asciiTheme="minorHAnsi" w:hAnsiTheme="minorHAnsi" w:cstheme="minorHAnsi"/>
+          <w:color w:val="000000"/>
+          <w:lang w:val="en-US"/>
+        </w:rPr>
+      </w:pPr>
+      <w:r>
+        <w:rPr>
+          <w:rFonts w:asciiTheme="minorHAnsi" w:hAnsiTheme="minorHAnsi" w:cstheme="minorHAnsi"/>
+          <w:color w:val="000000"/>
+          <w:lang w:val="en-US"/>
+        </w:rPr>
+        <w:t>The application will show the user recent posts about a certain artist or song. This information will be collected from Twitter or YouTube.</w:t>
+      </w:r>
+    </w:p>
+    <w:p>
+      <w:pPr>
+        <w:pStyle w:val="Heading1"/>
         <w:rPr>
           <w:sz w:val="36"/>
+          <w:lang w:val="en-US"/>
+        </w:rPr>
+      </w:pPr>
+    </w:p>
+    <w:p>
+      <w:pPr>
+        <w:pStyle w:val="Heading1"/>
+        <w:rPr>
+          <w:sz w:val="36"/>
+          <w:lang w:val="en-US"/>
+        </w:rPr>
+      </w:pPr>
+      <w:r>
+        <w:rPr>
+          <w:sz w:val="36"/>
+          <w:lang w:val="en-US"/>
         </w:rPr>
         <w:br w:type="page"/>
       </w:r>
@@ -1252,75 +1955,1142 @@
         <w:pStyle w:val="Heading1"/>
         <w:rPr>
           <w:sz w:val="36"/>
-        </w:rPr>
-      </w:pPr>
-      <w:bookmarkStart w:id="3" w:name="_Toc309915828"/>
+          <w:lang w:val="en-US"/>
+        </w:rPr>
+      </w:pPr>
+      <w:bookmarkStart w:id="5" w:name="_Toc309996754"/>
       <w:r>
         <w:rPr>
           <w:sz w:val="36"/>
+          <w:lang w:val="en-US"/>
         </w:rPr>
         <w:lastRenderedPageBreak/>
         <w:t>Functional Description</w:t>
       </w:r>
-      <w:bookmarkEnd w:id="3"/>
-      <w:r>
+      <w:bookmarkEnd w:id="5"/>
+    </w:p>
+    <w:p>
+      <w:pPr>
+        <w:pStyle w:val="NormalWeb"/>
+        <w:shd w:val="clear" w:color="auto" w:fill="FFFFFF"/>
+        <w:spacing w:before="240" w:beforeAutospacing="0" w:after="240" w:afterAutospacing="0" w:line="285" w:lineRule="atLeast"/>
+        <w:rPr>
+          <w:rFonts w:asciiTheme="minorHAnsi" w:hAnsiTheme="minorHAnsi" w:cstheme="minorHAnsi"/>
+          <w:color w:val="000000"/>
+          <w:szCs w:val="21"/>
+          <w:lang w:val="en-US"/>
+        </w:rPr>
+      </w:pPr>
+      <w:r>
+        <w:rPr>
+          <w:rFonts w:asciiTheme="minorHAnsi" w:hAnsiTheme="minorHAnsi" w:cstheme="minorHAnsi"/>
+          <w:color w:val="000000"/>
+          <w:szCs w:val="21"/>
+          <w:lang w:val="en-US"/>
+        </w:rPr>
+        <w:t>In the application, users can register for an account. At the first login we will ask the user to select the music genres he or she likes. Based on this information the application is able to narrow down the set of songs it recommends music from.</w:t>
+      </w:r>
+    </w:p>
+    <w:p>
+      <w:pPr>
+        <w:pStyle w:val="NormalWeb"/>
+        <w:shd w:val="clear" w:color="auto" w:fill="FFFFFF"/>
+        <w:spacing w:before="240" w:beforeAutospacing="0" w:after="240" w:afterAutospacing="0" w:line="285" w:lineRule="atLeast"/>
+        <w:rPr>
+          <w:rFonts w:asciiTheme="minorHAnsi" w:hAnsiTheme="minorHAnsi" w:cstheme="minorHAnsi"/>
+          <w:color w:val="000000"/>
+          <w:szCs w:val="21"/>
+          <w:lang w:val="en-US"/>
+        </w:rPr>
+      </w:pPr>
+      <w:r>
+        <w:rPr>
+          <w:rFonts w:asciiTheme="minorHAnsi" w:hAnsiTheme="minorHAnsi" w:cstheme="minorHAnsi"/>
+          <w:color w:val="000000"/>
+          <w:szCs w:val="21"/>
+          <w:lang w:val="en-US"/>
+        </w:rPr>
+        <w:t xml:space="preserve">The system displays a list of recommendations based on the selected genres. If a user likes a song from the list, he has the option of adding it to his playlist or removing it from the suggestion list. Based on this feedback the probability that this song or a similar one will be recommended again, is adjusted. The user can also give feedback about songs while they are in his playlist. The chance that the certain song will be recommended again is thus respectively </w:t>
+      </w:r>
+      <w:proofErr w:type="spellStart"/>
+      <w:r>
+        <w:rPr>
+          <w:rFonts w:asciiTheme="minorHAnsi" w:hAnsiTheme="minorHAnsi" w:cstheme="minorHAnsi"/>
+          <w:color w:val="000000"/>
+          <w:szCs w:val="21"/>
+          <w:lang w:val="en-US"/>
+        </w:rPr>
+        <w:t>highered</w:t>
+      </w:r>
+      <w:proofErr w:type="spellEnd"/>
+      <w:r>
+        <w:rPr>
+          <w:rFonts w:asciiTheme="minorHAnsi" w:hAnsiTheme="minorHAnsi" w:cstheme="minorHAnsi"/>
+          <w:color w:val="000000"/>
+          <w:szCs w:val="21"/>
+          <w:lang w:val="en-US"/>
+        </w:rPr>
+        <w:t xml:space="preserve"> or lowered. In the case that a user really doesn't like a certain artist or song, he can block it.</w:t>
+      </w:r>
+    </w:p>
+    <w:p>
+      <w:pPr>
+        <w:pStyle w:val="NormalWeb"/>
+        <w:shd w:val="clear" w:color="auto" w:fill="FFFFFF"/>
+        <w:spacing w:before="240" w:beforeAutospacing="0" w:after="240" w:afterAutospacing="0" w:line="285" w:lineRule="atLeast"/>
+        <w:rPr>
+          <w:rFonts w:asciiTheme="minorHAnsi" w:hAnsiTheme="minorHAnsi" w:cstheme="minorHAnsi"/>
+          <w:color w:val="000000"/>
+          <w:szCs w:val="21"/>
+          <w:lang w:val="en-US"/>
+        </w:rPr>
+      </w:pPr>
+      <w:r>
+        <w:rPr>
+          <w:rFonts w:asciiTheme="minorHAnsi" w:hAnsiTheme="minorHAnsi" w:cstheme="minorHAnsi"/>
+          <w:color w:val="000000"/>
+          <w:szCs w:val="21"/>
+          <w:lang w:val="en-US"/>
+        </w:rPr>
+        <w:t>The application will use PlayMe.com to stream the music in the playlist to the user.</w:t>
+      </w:r>
+    </w:p>
+    <w:p>
+      <w:pPr>
+        <w:pStyle w:val="NormalWeb"/>
+        <w:shd w:val="clear" w:color="auto" w:fill="FFFFFF"/>
+        <w:spacing w:before="240" w:beforeAutospacing="0" w:after="240" w:afterAutospacing="0" w:line="285" w:lineRule="atLeast"/>
+        <w:rPr>
+          <w:rFonts w:asciiTheme="minorHAnsi" w:hAnsiTheme="minorHAnsi" w:cstheme="minorHAnsi"/>
+          <w:color w:val="000000"/>
+          <w:szCs w:val="21"/>
+          <w:lang w:val="en-US"/>
+        </w:rPr>
+      </w:pPr>
+      <w:r>
+        <w:rPr>
+          <w:rFonts w:asciiTheme="minorHAnsi" w:hAnsiTheme="minorHAnsi" w:cstheme="minorHAnsi"/>
+          <w:color w:val="000000"/>
+          <w:szCs w:val="21"/>
+          <w:lang w:val="en-US"/>
+        </w:rPr>
+        <w:t>The application will also display recent information about artists or songs, gathered from social websites like Twitter or YouTube.</w:t>
+      </w:r>
+    </w:p>
+    <w:p>
+      <w:pPr>
+        <w:pStyle w:val="NormalWeb"/>
+        <w:shd w:val="clear" w:color="auto" w:fill="FFFFFF"/>
+        <w:spacing w:before="240" w:beforeAutospacing="0" w:after="240" w:afterAutospacing="0" w:line="285" w:lineRule="atLeast"/>
+        <w:rPr>
+          <w:rFonts w:asciiTheme="minorHAnsi" w:hAnsiTheme="minorHAnsi" w:cstheme="minorHAnsi"/>
+          <w:color w:val="000000"/>
+          <w:szCs w:val="21"/>
+          <w:lang w:val="en-US"/>
+        </w:rPr>
+      </w:pPr>
+      <w:r>
+        <w:rPr>
+          <w:rFonts w:asciiTheme="minorHAnsi" w:hAnsiTheme="minorHAnsi" w:cstheme="minorHAnsi"/>
+          <w:color w:val="000000"/>
+          <w:szCs w:val="21"/>
+          <w:lang w:val="en-US"/>
+        </w:rPr>
+        <w:t>Users will be able to save their playlist and share them with other users of the application. It will also be possible to share a playlist or a song on Facebook or Twitter.</w:t>
+      </w:r>
+    </w:p>
+    <w:p>
+      <w:pPr>
+        <w:rPr>
+          <w:lang w:val="en-US"/>
+        </w:rPr>
+      </w:pPr>
+      <w:r>
+        <w:rPr>
+          <w:lang w:val="en-US"/>
+        </w:rPr>
+        <w:br w:type="page"/>
+      </w:r>
+    </w:p>
+    <w:p>
+      <w:pPr>
+        <w:pStyle w:val="Heading1"/>
+        <w:spacing w:after="240"/>
         <w:rPr>
           <w:sz w:val="36"/>
-        </w:rPr>
-        <w:br w:type="page"/>
-      </w:r>
-    </w:p>
-    <w:p>
-      <w:pPr>
-        <w:pStyle w:val="Heading1"/>
+          <w:lang w:val="en-US"/>
+        </w:rPr>
+      </w:pPr>
+      <w:bookmarkStart w:id="6" w:name="_Toc309996755"/>
+      <w:r>
         <w:rPr>
           <w:sz w:val="36"/>
-        </w:rPr>
-      </w:pPr>
-      <w:bookmarkStart w:id="4" w:name="_Toc309915829"/>
-      <w:r>
-        <w:rPr>
-          <w:sz w:val="36"/>
+          <w:lang w:val="en-US"/>
         </w:rPr>
         <w:lastRenderedPageBreak/>
         <w:t>Planning</w:t>
       </w:r>
-      <w:bookmarkEnd w:id="4"/>
-    </w:p>
-    <w:p>
-      <w:pPr>
-        <w:rPr>
-          <w:rFonts w:asciiTheme="majorHAnsi" w:eastAsiaTheme="majorEastAsia" w:hAnsiTheme="majorHAnsi" w:cstheme="majorBidi"/>
+      <w:bookmarkEnd w:id="6"/>
+    </w:p>
+    <w:p>
+      <w:pPr>
+        <w:pStyle w:val="Heading2"/>
+      </w:pPr>
+      <w:bookmarkStart w:id="7" w:name="_Toc309996756"/>
+      <w:r>
+        <w:t>Week 1-2</w:t>
+      </w:r>
+      <w:bookmarkEnd w:id="7"/>
+    </w:p>
+    <w:p>
+      <w:pPr>
+        <w:numPr>
+          <w:ilvl w:val="0"/>
+          <w:numId w:val="1"/>
+        </w:numPr>
+        <w:shd w:val="clear" w:color="auto" w:fill="FFFFFF"/>
+        <w:spacing w:before="120" w:after="120"/>
+        <w:ind w:left="624"/>
+        <w:rPr>
+          <w:rFonts w:cstheme="minorHAnsi"/>
+          <w:color w:val="000000"/>
+          <w:sz w:val="24"/>
+          <w:szCs w:val="24"/>
+        </w:rPr>
+      </w:pPr>
+      <w:r>
+        <w:rPr>
+          <w:rFonts w:cstheme="minorHAnsi"/>
+          <w:color w:val="000000"/>
+          <w:sz w:val="24"/>
+          <w:szCs w:val="24"/>
+        </w:rPr>
+        <w:t>Analyse available data</w:t>
+      </w:r>
+    </w:p>
+    <w:p>
+      <w:pPr>
+        <w:numPr>
+          <w:ilvl w:val="0"/>
+          <w:numId w:val="1"/>
+        </w:numPr>
+        <w:shd w:val="clear" w:color="auto" w:fill="FFFFFF"/>
+        <w:spacing w:before="120" w:after="120"/>
+        <w:ind w:left="624"/>
+        <w:rPr>
+          <w:rFonts w:cstheme="minorHAnsi"/>
+          <w:color w:val="000000"/>
+          <w:sz w:val="24"/>
+          <w:szCs w:val="24"/>
+        </w:rPr>
+      </w:pPr>
+      <w:r>
+        <w:rPr>
+          <w:rFonts w:cstheme="minorHAnsi"/>
+          <w:color w:val="000000"/>
+          <w:sz w:val="24"/>
+          <w:szCs w:val="24"/>
+        </w:rPr>
+        <w:t>Link data</w:t>
+      </w:r>
+    </w:p>
+    <w:p>
+      <w:pPr>
+        <w:numPr>
+          <w:ilvl w:val="0"/>
+          <w:numId w:val="1"/>
+        </w:numPr>
+        <w:shd w:val="clear" w:color="auto" w:fill="FFFFFF"/>
+        <w:spacing w:before="120" w:after="120"/>
+        <w:ind w:left="624"/>
+        <w:rPr>
+          <w:rFonts w:cstheme="minorHAnsi"/>
+          <w:color w:val="000000"/>
+          <w:sz w:val="24"/>
+          <w:szCs w:val="24"/>
+        </w:rPr>
+      </w:pPr>
+      <w:r>
+        <w:rPr>
+          <w:rFonts w:cstheme="minorHAnsi"/>
+          <w:color w:val="000000"/>
+          <w:sz w:val="24"/>
+          <w:szCs w:val="24"/>
+        </w:rPr>
+        <w:t>Global Design of the application</w:t>
+      </w:r>
+    </w:p>
+    <w:p>
+      <w:pPr>
+        <w:numPr>
+          <w:ilvl w:val="0"/>
+          <w:numId w:val="1"/>
+        </w:numPr>
+        <w:shd w:val="clear" w:color="auto" w:fill="FFFFFF"/>
+        <w:spacing w:before="120" w:after="120"/>
+        <w:ind w:left="624"/>
+        <w:rPr>
+          <w:rFonts w:cstheme="minorHAnsi"/>
+          <w:color w:val="000000"/>
+          <w:sz w:val="24"/>
+          <w:szCs w:val="24"/>
+        </w:rPr>
+      </w:pPr>
+      <w:r>
+        <w:rPr>
+          <w:rFonts w:cstheme="minorHAnsi"/>
+          <w:color w:val="000000"/>
+          <w:sz w:val="24"/>
+          <w:szCs w:val="24"/>
+        </w:rPr>
+        <w:t>Set up Kohana Framework</w:t>
+      </w:r>
+    </w:p>
+    <w:p>
+      <w:pPr>
+        <w:numPr>
+          <w:ilvl w:val="1"/>
+          <w:numId w:val="1"/>
+        </w:numPr>
+        <w:shd w:val="clear" w:color="auto" w:fill="FFFFFF"/>
+        <w:spacing w:before="120" w:after="120"/>
+        <w:ind w:left="864"/>
+        <w:rPr>
+          <w:rFonts w:cstheme="minorHAnsi"/>
+          <w:color w:val="000000"/>
+          <w:sz w:val="24"/>
+          <w:szCs w:val="24"/>
+        </w:rPr>
+      </w:pPr>
+      <w:r>
+        <w:rPr>
+          <w:rFonts w:cstheme="minorHAnsi"/>
+          <w:color w:val="000000"/>
+          <w:sz w:val="24"/>
+          <w:szCs w:val="24"/>
+        </w:rPr>
+        <w:t>Controllers</w:t>
+      </w:r>
+    </w:p>
+    <w:p>
+      <w:pPr>
+        <w:numPr>
+          <w:ilvl w:val="1"/>
+          <w:numId w:val="1"/>
+        </w:numPr>
+        <w:shd w:val="clear" w:color="auto" w:fill="FFFFFF"/>
+        <w:spacing w:before="120" w:after="120"/>
+        <w:ind w:left="864"/>
+        <w:rPr>
+          <w:rFonts w:cstheme="minorHAnsi"/>
+          <w:color w:val="000000"/>
+          <w:sz w:val="24"/>
+          <w:szCs w:val="24"/>
+        </w:rPr>
+      </w:pPr>
+      <w:r>
+        <w:rPr>
+          <w:rFonts w:cstheme="minorHAnsi"/>
+          <w:color w:val="000000"/>
+          <w:sz w:val="24"/>
+          <w:szCs w:val="24"/>
+        </w:rPr>
+        <w:t>Connect to Million Song dataset</w:t>
+      </w:r>
+    </w:p>
+    <w:p>
+      <w:pPr>
+        <w:numPr>
+          <w:ilvl w:val="0"/>
+          <w:numId w:val="1"/>
+        </w:numPr>
+        <w:shd w:val="clear" w:color="auto" w:fill="FFFFFF"/>
+        <w:spacing w:before="120" w:after="120"/>
+        <w:ind w:left="624"/>
+        <w:rPr>
+          <w:rFonts w:cstheme="minorHAnsi"/>
+          <w:color w:val="000000"/>
+          <w:sz w:val="24"/>
+          <w:szCs w:val="24"/>
+          <w:lang w:val="en-US"/>
+        </w:rPr>
+      </w:pPr>
+      <w:r>
+        <w:rPr>
+          <w:rFonts w:cstheme="minorHAnsi"/>
+          <w:color w:val="000000"/>
+          <w:sz w:val="24"/>
+          <w:szCs w:val="24"/>
+          <w:lang w:val="en-US"/>
+        </w:rPr>
+        <w:t>Find ways of streaming music to the user</w:t>
+      </w:r>
+    </w:p>
+    <w:p>
+      <w:pPr>
+        <w:numPr>
+          <w:ilvl w:val="0"/>
+          <w:numId w:val="1"/>
+        </w:numPr>
+        <w:shd w:val="clear" w:color="auto" w:fill="FFFFFF"/>
+        <w:spacing w:before="120" w:after="120" w:line="360" w:lineRule="auto"/>
+        <w:ind w:left="624"/>
+        <w:rPr>
+          <w:rFonts w:cstheme="minorHAnsi"/>
+          <w:color w:val="000000"/>
+          <w:sz w:val="24"/>
+          <w:szCs w:val="24"/>
+        </w:rPr>
+      </w:pPr>
+      <w:r>
+        <w:rPr>
+          <w:rFonts w:cstheme="minorHAnsi"/>
+          <w:color w:val="000000"/>
+          <w:sz w:val="24"/>
+          <w:szCs w:val="24"/>
+        </w:rPr>
+        <w:t>Design Recommendation Algorithm + data structure</w:t>
+      </w:r>
+    </w:p>
+    <w:p>
+      <w:pPr>
+        <w:pStyle w:val="Heading2"/>
+      </w:pPr>
+      <w:bookmarkStart w:id="8" w:name="_Toc309996757"/>
+      <w:r>
+        <w:t>Week 3-4</w:t>
+      </w:r>
+      <w:bookmarkEnd w:id="8"/>
+    </w:p>
+    <w:p>
+      <w:pPr>
+        <w:numPr>
+          <w:ilvl w:val="0"/>
+          <w:numId w:val="2"/>
+        </w:numPr>
+        <w:shd w:val="clear" w:color="auto" w:fill="FFFFFF"/>
+        <w:spacing w:before="120" w:after="120"/>
+        <w:ind w:left="624"/>
+        <w:rPr>
+          <w:rFonts w:cstheme="minorHAnsi"/>
+          <w:color w:val="000000"/>
+          <w:sz w:val="24"/>
+          <w:szCs w:val="24"/>
+        </w:rPr>
+      </w:pPr>
+      <w:r>
+        <w:rPr>
+          <w:rFonts w:cstheme="minorHAnsi"/>
+          <w:color w:val="000000"/>
+          <w:sz w:val="24"/>
+          <w:szCs w:val="24"/>
+        </w:rPr>
+        <w:t>Update Application design</w:t>
+      </w:r>
+    </w:p>
+    <w:p>
+      <w:pPr>
+        <w:numPr>
+          <w:ilvl w:val="0"/>
+          <w:numId w:val="2"/>
+        </w:numPr>
+        <w:shd w:val="clear" w:color="auto" w:fill="FFFFFF"/>
+        <w:spacing w:before="120" w:after="120"/>
+        <w:ind w:left="624"/>
+        <w:rPr>
+          <w:rFonts w:cstheme="minorHAnsi"/>
+          <w:color w:val="000000"/>
+          <w:sz w:val="24"/>
+          <w:szCs w:val="24"/>
+        </w:rPr>
+      </w:pPr>
+      <w:r>
+        <w:rPr>
+          <w:rFonts w:cstheme="minorHAnsi"/>
+          <w:color w:val="000000"/>
+          <w:sz w:val="24"/>
+          <w:szCs w:val="24"/>
+        </w:rPr>
+        <w:t>Implementation of:</w:t>
+      </w:r>
+    </w:p>
+    <w:p>
+      <w:pPr>
+        <w:numPr>
+          <w:ilvl w:val="1"/>
+          <w:numId w:val="2"/>
+        </w:numPr>
+        <w:shd w:val="clear" w:color="auto" w:fill="FFFFFF"/>
+        <w:spacing w:before="120" w:after="120"/>
+        <w:ind w:left="864"/>
+        <w:rPr>
+          <w:rFonts w:cstheme="minorHAnsi"/>
+          <w:color w:val="000000"/>
+          <w:sz w:val="24"/>
+          <w:szCs w:val="24"/>
+        </w:rPr>
+      </w:pPr>
+      <w:r>
+        <w:rPr>
+          <w:rFonts w:cstheme="minorHAnsi"/>
+          <w:color w:val="000000"/>
+          <w:sz w:val="24"/>
+          <w:szCs w:val="24"/>
+        </w:rPr>
+        <w:t>Kohana Models</w:t>
+      </w:r>
+    </w:p>
+    <w:p>
+      <w:pPr>
+        <w:numPr>
+          <w:ilvl w:val="1"/>
+          <w:numId w:val="2"/>
+        </w:numPr>
+        <w:shd w:val="clear" w:color="auto" w:fill="FFFFFF"/>
+        <w:spacing w:before="120" w:after="120"/>
+        <w:ind w:left="864"/>
+        <w:rPr>
+          <w:rFonts w:cstheme="minorHAnsi"/>
+          <w:color w:val="000000"/>
+          <w:sz w:val="24"/>
+          <w:szCs w:val="24"/>
+        </w:rPr>
+      </w:pPr>
+      <w:r>
+        <w:rPr>
+          <w:rFonts w:cstheme="minorHAnsi"/>
+          <w:color w:val="000000"/>
+          <w:sz w:val="24"/>
+          <w:szCs w:val="24"/>
+        </w:rPr>
+        <w:t>User Account system</w:t>
+      </w:r>
+    </w:p>
+    <w:p>
+      <w:pPr>
+        <w:numPr>
+          <w:ilvl w:val="1"/>
+          <w:numId w:val="2"/>
+        </w:numPr>
+        <w:shd w:val="clear" w:color="auto" w:fill="FFFFFF"/>
+        <w:spacing w:before="120" w:after="120"/>
+        <w:ind w:left="864"/>
+        <w:rPr>
+          <w:rFonts w:cstheme="minorHAnsi"/>
+          <w:color w:val="000000"/>
+          <w:sz w:val="24"/>
+          <w:szCs w:val="24"/>
+        </w:rPr>
+      </w:pPr>
+      <w:r>
+        <w:rPr>
+          <w:rFonts w:cstheme="minorHAnsi"/>
+          <w:color w:val="000000"/>
+          <w:sz w:val="24"/>
+          <w:szCs w:val="24"/>
+        </w:rPr>
+        <w:t>User feedback storage in database</w:t>
+      </w:r>
+    </w:p>
+    <w:p>
+      <w:pPr>
+        <w:numPr>
+          <w:ilvl w:val="1"/>
+          <w:numId w:val="2"/>
+        </w:numPr>
+        <w:shd w:val="clear" w:color="auto" w:fill="FFFFFF"/>
+        <w:spacing w:before="120" w:after="120"/>
+        <w:ind w:left="864"/>
+        <w:rPr>
+          <w:rFonts w:cstheme="minorHAnsi"/>
+          <w:color w:val="000000"/>
+          <w:sz w:val="24"/>
+          <w:szCs w:val="24"/>
+        </w:rPr>
+      </w:pPr>
+      <w:r>
+        <w:rPr>
+          <w:rFonts w:cstheme="minorHAnsi"/>
+          <w:color w:val="000000"/>
+          <w:sz w:val="24"/>
+          <w:szCs w:val="24"/>
+        </w:rPr>
+        <w:t>Recommandation Algorithm</w:t>
+      </w:r>
+    </w:p>
+    <w:p>
+      <w:pPr>
+        <w:numPr>
+          <w:ilvl w:val="1"/>
+          <w:numId w:val="2"/>
+        </w:numPr>
+        <w:shd w:val="clear" w:color="auto" w:fill="FFFFFF"/>
+        <w:spacing w:before="120" w:after="120"/>
+        <w:ind w:left="864"/>
+        <w:rPr>
+          <w:rFonts w:cstheme="minorHAnsi"/>
+          <w:color w:val="000000"/>
+          <w:sz w:val="24"/>
+          <w:szCs w:val="24"/>
+          <w:lang w:val="en-US"/>
+        </w:rPr>
+      </w:pPr>
+      <w:r>
+        <w:rPr>
+          <w:rFonts w:cstheme="minorHAnsi"/>
+          <w:color w:val="000000"/>
+          <w:sz w:val="24"/>
+          <w:szCs w:val="24"/>
+          <w:lang w:val="en-US"/>
+        </w:rPr>
+        <w:t>Updating database according to user feedback</w:t>
+      </w:r>
+    </w:p>
+    <w:p>
+      <w:pPr>
+        <w:numPr>
+          <w:ilvl w:val="1"/>
+          <w:numId w:val="2"/>
+        </w:numPr>
+        <w:shd w:val="clear" w:color="auto" w:fill="FFFFFF"/>
+        <w:spacing w:before="120" w:after="120"/>
+        <w:ind w:left="864"/>
+        <w:rPr>
+          <w:rFonts w:cstheme="minorHAnsi"/>
+          <w:color w:val="000000"/>
+          <w:sz w:val="24"/>
+          <w:szCs w:val="24"/>
+        </w:rPr>
+      </w:pPr>
+      <w:r>
+        <w:rPr>
+          <w:rFonts w:cstheme="minorHAnsi"/>
+          <w:color w:val="000000"/>
+          <w:sz w:val="24"/>
+          <w:szCs w:val="24"/>
+        </w:rPr>
+        <w:t>Recommendation of new songs</w:t>
+      </w:r>
+    </w:p>
+    <w:p>
+      <w:pPr>
+        <w:numPr>
+          <w:ilvl w:val="1"/>
+          <w:numId w:val="2"/>
+        </w:numPr>
+        <w:shd w:val="clear" w:color="auto" w:fill="FFFFFF"/>
+        <w:spacing w:before="120" w:after="120"/>
+        <w:ind w:left="864"/>
+        <w:rPr>
+          <w:rFonts w:cstheme="minorHAnsi"/>
+          <w:color w:val="000000"/>
+          <w:sz w:val="24"/>
+          <w:szCs w:val="24"/>
+        </w:rPr>
+      </w:pPr>
+      <w:r>
+        <w:rPr>
+          <w:rFonts w:cstheme="minorHAnsi"/>
+          <w:color w:val="000000"/>
+          <w:sz w:val="24"/>
+          <w:szCs w:val="24"/>
+        </w:rPr>
+        <w:t>Unit tests</w:t>
+      </w:r>
+    </w:p>
+    <w:p>
+      <w:pPr>
+        <w:numPr>
+          <w:ilvl w:val="1"/>
+          <w:numId w:val="2"/>
+        </w:numPr>
+        <w:shd w:val="clear" w:color="auto" w:fill="FFFFFF"/>
+        <w:spacing w:before="120" w:after="120"/>
+        <w:ind w:left="864"/>
+        <w:rPr>
+          <w:rFonts w:cstheme="minorHAnsi"/>
+          <w:color w:val="000000"/>
+          <w:sz w:val="24"/>
+          <w:szCs w:val="24"/>
+        </w:rPr>
+      </w:pPr>
+      <w:r>
+        <w:rPr>
+          <w:rFonts w:cstheme="minorHAnsi"/>
+          <w:color w:val="000000"/>
+          <w:sz w:val="24"/>
+          <w:szCs w:val="24"/>
+        </w:rPr>
+        <w:t>Music Streaming</w:t>
+      </w:r>
+    </w:p>
+    <w:p>
+      <w:pPr>
+        <w:numPr>
+          <w:ilvl w:val="0"/>
+          <w:numId w:val="2"/>
+        </w:numPr>
+        <w:shd w:val="clear" w:color="auto" w:fill="FFFFFF"/>
+        <w:spacing w:before="120" w:after="120" w:line="360" w:lineRule="auto"/>
+        <w:ind w:left="624"/>
+        <w:rPr>
+          <w:rFonts w:cstheme="minorHAnsi"/>
+          <w:color w:val="000000"/>
+          <w:sz w:val="24"/>
+          <w:szCs w:val="24"/>
+        </w:rPr>
+      </w:pPr>
+      <w:r>
+        <w:rPr>
+          <w:rFonts w:cstheme="minorHAnsi"/>
+          <w:color w:val="000000"/>
+          <w:sz w:val="24"/>
+          <w:szCs w:val="24"/>
+        </w:rPr>
+        <w:t>Specify evaluation plan</w:t>
+      </w:r>
+    </w:p>
+    <w:p>
+      <w:pPr>
+        <w:pStyle w:val="Heading2"/>
+      </w:pPr>
+      <w:bookmarkStart w:id="9" w:name="_Toc309996758"/>
+      <w:r>
+        <w:t>Week 5-6</w:t>
+      </w:r>
+      <w:bookmarkEnd w:id="9"/>
+    </w:p>
+    <w:p>
+      <w:pPr>
+        <w:numPr>
+          <w:ilvl w:val="0"/>
+          <w:numId w:val="3"/>
+        </w:numPr>
+        <w:shd w:val="clear" w:color="auto" w:fill="FFFFFF"/>
+        <w:spacing w:before="120" w:after="120"/>
+        <w:ind w:left="624"/>
+        <w:rPr>
+          <w:rFonts w:cstheme="minorHAnsi"/>
+          <w:color w:val="000000"/>
+          <w:sz w:val="24"/>
+          <w:szCs w:val="24"/>
+          <w:lang w:val="en-US"/>
+        </w:rPr>
+      </w:pPr>
+      <w:r>
+        <w:rPr>
+          <w:rFonts w:cstheme="minorHAnsi"/>
+          <w:color w:val="000000"/>
+          <w:sz w:val="24"/>
+          <w:szCs w:val="24"/>
+          <w:lang w:val="en-US"/>
+        </w:rPr>
+        <w:t>Application Lay-out design (website)</w:t>
+      </w:r>
+    </w:p>
+    <w:p>
+      <w:pPr>
+        <w:numPr>
+          <w:ilvl w:val="1"/>
+          <w:numId w:val="3"/>
+        </w:numPr>
+        <w:shd w:val="clear" w:color="auto" w:fill="FFFFFF"/>
+        <w:spacing w:before="120" w:after="120"/>
+        <w:ind w:left="864"/>
+        <w:rPr>
+          <w:rFonts w:cstheme="minorHAnsi"/>
+          <w:color w:val="000000"/>
+          <w:sz w:val="24"/>
+          <w:szCs w:val="24"/>
+        </w:rPr>
+      </w:pPr>
+      <w:r>
+        <w:rPr>
+          <w:rFonts w:cstheme="minorHAnsi"/>
+          <w:color w:val="000000"/>
+          <w:sz w:val="24"/>
+          <w:szCs w:val="24"/>
+        </w:rPr>
+        <w:t>Kohana Views</w:t>
+      </w:r>
+    </w:p>
+    <w:p>
+      <w:pPr>
+        <w:numPr>
+          <w:ilvl w:val="0"/>
+          <w:numId w:val="3"/>
+        </w:numPr>
+        <w:shd w:val="clear" w:color="auto" w:fill="FFFFFF"/>
+        <w:spacing w:before="120" w:after="120"/>
+        <w:ind w:left="624"/>
+        <w:rPr>
+          <w:rFonts w:cstheme="minorHAnsi"/>
+          <w:color w:val="000000"/>
+          <w:sz w:val="24"/>
+          <w:szCs w:val="24"/>
+          <w:lang w:val="en-US"/>
+        </w:rPr>
+      </w:pPr>
+      <w:r>
+        <w:rPr>
+          <w:rFonts w:cstheme="minorHAnsi"/>
+          <w:color w:val="000000"/>
+          <w:sz w:val="24"/>
+          <w:szCs w:val="24"/>
+          <w:lang w:val="en-US"/>
+        </w:rPr>
+        <w:t>Integration with social networks (Twitter, Facebook, Google+)</w:t>
+      </w:r>
+    </w:p>
+    <w:p>
+      <w:pPr>
+        <w:numPr>
+          <w:ilvl w:val="0"/>
+          <w:numId w:val="3"/>
+        </w:numPr>
+        <w:shd w:val="clear" w:color="auto" w:fill="FFFFFF"/>
+        <w:spacing w:before="120" w:after="120"/>
+        <w:ind w:left="624"/>
+        <w:rPr>
+          <w:rFonts w:cstheme="minorHAnsi"/>
+          <w:color w:val="000000"/>
+          <w:sz w:val="24"/>
+          <w:szCs w:val="24"/>
+        </w:rPr>
+      </w:pPr>
+      <w:r>
+        <w:rPr>
+          <w:rFonts w:cstheme="minorHAnsi"/>
+          <w:color w:val="000000"/>
+          <w:sz w:val="24"/>
+          <w:szCs w:val="24"/>
+        </w:rPr>
+        <w:t>Design Test cases</w:t>
+      </w:r>
+    </w:p>
+    <w:p>
+      <w:pPr>
+        <w:numPr>
+          <w:ilvl w:val="0"/>
+          <w:numId w:val="3"/>
+        </w:numPr>
+        <w:shd w:val="clear" w:color="auto" w:fill="FFFFFF"/>
+        <w:spacing w:before="120" w:after="120"/>
+        <w:ind w:left="624"/>
+        <w:rPr>
+          <w:rFonts w:cstheme="minorHAnsi"/>
+          <w:color w:val="000000"/>
+          <w:sz w:val="24"/>
+          <w:szCs w:val="24"/>
+        </w:rPr>
+      </w:pPr>
+      <w:r>
+        <w:rPr>
+          <w:rFonts w:cstheme="minorHAnsi"/>
+          <w:color w:val="000000"/>
+          <w:sz w:val="24"/>
+          <w:szCs w:val="24"/>
+        </w:rPr>
+        <w:t>Execute tests</w:t>
+      </w:r>
+    </w:p>
+    <w:p>
+      <w:pPr>
+        <w:numPr>
+          <w:ilvl w:val="0"/>
+          <w:numId w:val="3"/>
+        </w:numPr>
+        <w:shd w:val="clear" w:color="auto" w:fill="FFFFFF"/>
+        <w:spacing w:before="120" w:after="120"/>
+        <w:ind w:left="624"/>
+        <w:rPr>
+          <w:rFonts w:cstheme="minorHAnsi"/>
+          <w:color w:val="000000"/>
+          <w:sz w:val="24"/>
+          <w:szCs w:val="24"/>
+          <w:lang w:val="en-US"/>
+        </w:rPr>
+      </w:pPr>
+      <w:r>
+        <w:rPr>
+          <w:rFonts w:cstheme="minorHAnsi"/>
+          <w:color w:val="000000"/>
+          <w:sz w:val="24"/>
+          <w:szCs w:val="24"/>
+          <w:lang w:val="en-US"/>
+        </w:rPr>
+        <w:t>Fix problems in design and implementation</w:t>
+      </w:r>
+    </w:p>
+    <w:p>
+      <w:pPr>
+        <w:pStyle w:val="Heading2"/>
+      </w:pPr>
+      <w:bookmarkStart w:id="10" w:name="_Toc309996759"/>
+      <w:r>
+        <w:lastRenderedPageBreak/>
+        <w:t>Week 7</w:t>
+      </w:r>
+      <w:bookmarkEnd w:id="10"/>
+    </w:p>
+    <w:p>
+      <w:pPr>
+        <w:numPr>
+          <w:ilvl w:val="0"/>
+          <w:numId w:val="4"/>
+        </w:numPr>
+        <w:shd w:val="clear" w:color="auto" w:fill="FFFFFF"/>
+        <w:spacing w:before="120" w:after="120"/>
+        <w:ind w:left="624"/>
+        <w:rPr>
+          <w:rFonts w:cstheme="minorHAnsi"/>
+          <w:color w:val="000000"/>
+          <w:sz w:val="24"/>
+          <w:szCs w:val="24"/>
+        </w:rPr>
+      </w:pPr>
+      <w:r>
+        <w:rPr>
+          <w:rFonts w:cstheme="minorHAnsi"/>
+          <w:color w:val="000000"/>
+          <w:sz w:val="24"/>
+          <w:szCs w:val="24"/>
+        </w:rPr>
+        <w:t>Testing</w:t>
+      </w:r>
+    </w:p>
+    <w:p>
+      <w:pPr>
+        <w:numPr>
+          <w:ilvl w:val="0"/>
+          <w:numId w:val="4"/>
+        </w:numPr>
+        <w:shd w:val="clear" w:color="auto" w:fill="FFFFFF"/>
+        <w:spacing w:before="120" w:after="120"/>
+        <w:ind w:left="624"/>
+        <w:rPr>
+          <w:rFonts w:cstheme="minorHAnsi"/>
+          <w:color w:val="000000"/>
+          <w:sz w:val="24"/>
+          <w:szCs w:val="24"/>
+        </w:rPr>
+      </w:pPr>
+      <w:r>
+        <w:rPr>
+          <w:rFonts w:cstheme="minorHAnsi"/>
+          <w:color w:val="000000"/>
+          <w:sz w:val="24"/>
+          <w:szCs w:val="24"/>
+        </w:rPr>
+        <w:t>Fix problems in application</w:t>
+      </w:r>
+    </w:p>
+    <w:p>
+      <w:pPr>
+        <w:numPr>
+          <w:ilvl w:val="0"/>
+          <w:numId w:val="4"/>
+        </w:numPr>
+        <w:shd w:val="clear" w:color="auto" w:fill="FFFFFF"/>
+        <w:spacing w:before="120" w:after="120" w:line="360" w:lineRule="auto"/>
+        <w:ind w:left="624"/>
+        <w:rPr>
+          <w:rFonts w:cstheme="minorHAnsi"/>
+          <w:color w:val="000000"/>
+          <w:sz w:val="24"/>
+          <w:szCs w:val="24"/>
+        </w:rPr>
+      </w:pPr>
+      <w:r>
+        <w:rPr>
+          <w:rFonts w:cstheme="minorHAnsi"/>
+          <w:color w:val="000000"/>
+          <w:sz w:val="24"/>
+          <w:szCs w:val="24"/>
+        </w:rPr>
+        <w:t>Write project documentation</w:t>
+      </w:r>
+    </w:p>
+    <w:p>
+      <w:pPr>
+        <w:pStyle w:val="Heading2"/>
+      </w:pPr>
+      <w:bookmarkStart w:id="11" w:name="_Toc309996760"/>
+      <w:r>
+        <w:t>Week 8</w:t>
+      </w:r>
+      <w:bookmarkEnd w:id="11"/>
+    </w:p>
+    <w:p>
+      <w:pPr>
+        <w:numPr>
+          <w:ilvl w:val="0"/>
+          <w:numId w:val="5"/>
+        </w:numPr>
+        <w:shd w:val="clear" w:color="auto" w:fill="FFFFFF"/>
+        <w:spacing w:before="120" w:after="120"/>
+        <w:ind w:left="624"/>
+        <w:rPr>
+          <w:rFonts w:cstheme="minorHAnsi"/>
+          <w:color w:val="000000"/>
+          <w:sz w:val="24"/>
+          <w:szCs w:val="24"/>
+        </w:rPr>
+      </w:pPr>
+      <w:r>
+        <w:rPr>
+          <w:rFonts w:cstheme="minorHAnsi"/>
+          <w:color w:val="000000"/>
+          <w:sz w:val="24"/>
+          <w:szCs w:val="24"/>
+        </w:rPr>
+        <w:t>Final tests</w:t>
+      </w:r>
+    </w:p>
+    <w:p>
+      <w:pPr>
+        <w:numPr>
+          <w:ilvl w:val="0"/>
+          <w:numId w:val="5"/>
+        </w:numPr>
+        <w:shd w:val="clear" w:color="auto" w:fill="FFFFFF"/>
+        <w:spacing w:before="120" w:after="120"/>
+        <w:ind w:left="624"/>
+        <w:rPr>
+          <w:rFonts w:cstheme="minorHAnsi"/>
+          <w:color w:val="000000"/>
+          <w:sz w:val="24"/>
+          <w:szCs w:val="24"/>
+        </w:rPr>
+      </w:pPr>
+      <w:r>
+        <w:rPr>
+          <w:rFonts w:cstheme="minorHAnsi"/>
+          <w:color w:val="000000"/>
+          <w:sz w:val="24"/>
+          <w:szCs w:val="24"/>
+        </w:rPr>
+        <w:t>Fix problems</w:t>
+      </w:r>
+    </w:p>
+    <w:p>
+      <w:pPr>
+        <w:numPr>
+          <w:ilvl w:val="0"/>
+          <w:numId w:val="5"/>
+        </w:numPr>
+        <w:shd w:val="clear" w:color="auto" w:fill="FFFFFF"/>
+        <w:spacing w:before="120" w:after="120"/>
+        <w:ind w:left="624"/>
+        <w:rPr>
+          <w:rFonts w:cstheme="minorHAnsi"/>
+          <w:color w:val="000000"/>
+          <w:sz w:val="24"/>
+          <w:szCs w:val="24"/>
+        </w:rPr>
+      </w:pPr>
+      <w:r>
+        <w:rPr>
+          <w:rFonts w:cstheme="minorHAnsi"/>
+          <w:color w:val="000000"/>
+          <w:sz w:val="24"/>
+          <w:szCs w:val="24"/>
+        </w:rPr>
+        <w:t>Update documentation</w:t>
+      </w:r>
+    </w:p>
+    <w:p>
+      <w:pPr>
+        <w:numPr>
+          <w:ilvl w:val="0"/>
+          <w:numId w:val="5"/>
+        </w:numPr>
+        <w:shd w:val="clear" w:color="auto" w:fill="FFFFFF"/>
+        <w:spacing w:before="120" w:after="120"/>
+        <w:ind w:left="624"/>
+        <w:rPr>
+          <w:rFonts w:cstheme="minorHAnsi"/>
+          <w:color w:val="000000"/>
+          <w:sz w:val="24"/>
+          <w:szCs w:val="24"/>
+        </w:rPr>
+      </w:pPr>
+      <w:r>
+        <w:rPr>
+          <w:rFonts w:cstheme="minorHAnsi"/>
+          <w:color w:val="000000"/>
+          <w:sz w:val="24"/>
+          <w:szCs w:val="24"/>
+        </w:rPr>
+        <w:t>Create presentation</w:t>
+      </w:r>
+    </w:p>
+    <w:p>
+      <w:pPr>
+        <w:numPr>
+          <w:ilvl w:val="0"/>
+          <w:numId w:val="5"/>
+        </w:numPr>
+        <w:shd w:val="clear" w:color="auto" w:fill="FFFFFF"/>
+        <w:spacing w:before="120" w:after="120"/>
+        <w:ind w:left="624"/>
+        <w:rPr>
+          <w:rFonts w:cstheme="minorHAnsi"/>
+          <w:color w:val="000000"/>
+          <w:sz w:val="24"/>
+          <w:szCs w:val="24"/>
+        </w:rPr>
+      </w:pPr>
+      <w:r>
+        <w:rPr>
+          <w:rFonts w:cstheme="minorHAnsi"/>
+          <w:color w:val="000000"/>
+          <w:sz w:val="24"/>
+          <w:szCs w:val="24"/>
+        </w:rPr>
+        <w:t>Evaluation</w:t>
+      </w:r>
+    </w:p>
+    <w:p>
+      <w:pPr>
+        <w:rPr>
+          <w:rFonts w:eastAsiaTheme="majorEastAsia" w:cstheme="minorHAnsi"/>
           <w:b/>
           <w:bCs/>
           <w:color w:val="365F91" w:themeColor="accent1" w:themeShade="BF"/>
+          <w:sz w:val="24"/>
+          <w:szCs w:val="24"/>
+          <w:lang w:val="en-US"/>
+        </w:rPr>
+      </w:pPr>
+      <w:r>
+        <w:rPr>
+          <w:rFonts w:cstheme="minorHAnsi"/>
+          <w:sz w:val="24"/>
+          <w:szCs w:val="24"/>
+          <w:lang w:val="en-US"/>
+        </w:rPr>
+        <w:br w:type="page"/>
+      </w:r>
+    </w:p>
+    <w:p>
+      <w:pPr>
+        <w:pStyle w:val="Heading1"/>
+        <w:rPr>
           <w:sz w:val="36"/>
-          <w:szCs w:val="28"/>
-        </w:rPr>
-      </w:pPr>
-      <w:r>
-        <w:rPr>
-          <w:sz w:val="28"/>
-        </w:rPr>
-        <w:br w:type="page"/>
-      </w:r>
-    </w:p>
-    <w:p>
-      <w:pPr>
-        <w:pStyle w:val="Heading1"/>
+          <w:lang w:val="en-US"/>
+        </w:rPr>
+      </w:pPr>
+      <w:bookmarkStart w:id="12" w:name="_Toc309996761"/>
+      <w:r>
         <w:rPr>
           <w:sz w:val="36"/>
-        </w:rPr>
-      </w:pPr>
-      <w:bookmarkStart w:id="5" w:name="_Toc309915830"/>
-      <w:r>
-        <w:rPr>
-          <w:sz w:val="36"/>
+          <w:lang w:val="en-US"/>
         </w:rPr>
         <w:lastRenderedPageBreak/>
         <w:t>Implementation</w:t>
       </w:r>
-      <w:bookmarkEnd w:id="5"/>
+      <w:bookmarkEnd w:id="12"/>
     </w:p>
     <w:sectPr>
       <w:footerReference w:type="default" r:id="rId11"/>
@@ -1394,7 +3164,7 @@
           <w:rPr>
             <w:noProof/>
           </w:rPr>
-          <w:t>3</w:t>
+          <w:t>7</w:t>
         </w:r>
         <w:r>
           <w:rPr>
@@ -1436,6 +3206,887 @@
     </w:p>
   </w:footnote>
 </w:footnotes>
+</file>
+
+<file path=word/numbering.xml><?xml version="1.0" encoding="utf-8"?>
+<w:numbering xmlns:wpc="http://schemas.microsoft.com/office/word/2010/wordprocessingCanvas" xmlns:mc="http://schemas.openxmlformats.org/markup-compatibility/2006" xmlns:o="urn:schemas-microsoft-com:office:office" xmlns:r="http://schemas.openxmlformats.org/officeDocument/2006/relationships" xmlns:m="http://schemas.openxmlformats.org/officeDocument/2006/math" xmlns:v="urn:schemas-microsoft-com:vml" xmlns:wp14="http://schemas.microsoft.com/office/word/2010/wordprocessingDrawing" xmlns:wp="http://schemas.openxmlformats.org/drawingml/2006/wordprocessingDrawing" xmlns:w10="urn:schemas-microsoft-com:office:word" xmlns:w="http://schemas.openxmlformats.org/wordprocessingml/2006/main" xmlns:w14="http://schemas.microsoft.com/office/word/2010/wordml" xmlns:wpg="http://schemas.microsoft.com/office/word/2010/wordprocessingGroup" xmlns:wpi="http://schemas.microsoft.com/office/word/2010/wordprocessingInk" xmlns:wne="http://schemas.microsoft.com/office/word/2006/wordml" xmlns:wps="http://schemas.microsoft.com/office/word/2010/wordprocessingShape" mc:Ignorable="w14 wp14">
+  <w:abstractNum w:abstractNumId="0">
+    <w:nsid w:val="015D7E3F"/>
+    <w:multiLevelType w:val="multilevel"/>
+    <w:tmpl w:val="0F5CA522"/>
+    <w:lvl w:ilvl="0">
+      <w:start w:val="1"/>
+      <w:numFmt w:val="bullet"/>
+      <w:lvlText w:val=""/>
+      <w:lvlJc w:val="left"/>
+      <w:pPr>
+        <w:tabs>
+          <w:tab w:val="num" w:pos="720"/>
+        </w:tabs>
+        <w:ind w:left="720" w:hanging="360"/>
+      </w:pPr>
+      <w:rPr>
+        <w:rFonts w:ascii="Symbol" w:hAnsi="Symbol" w:hint="default"/>
+        <w:sz w:val="20"/>
+      </w:rPr>
+    </w:lvl>
+    <w:lvl w:ilvl="1">
+      <w:start w:val="1"/>
+      <w:numFmt w:val="bullet"/>
+      <w:lvlText w:val="o"/>
+      <w:lvlJc w:val="left"/>
+      <w:pPr>
+        <w:tabs>
+          <w:tab w:val="num" w:pos="1440"/>
+        </w:tabs>
+        <w:ind w:left="1440" w:hanging="360"/>
+      </w:pPr>
+      <w:rPr>
+        <w:rFonts w:ascii="Courier New" w:hAnsi="Courier New" w:hint="default"/>
+        <w:sz w:val="20"/>
+      </w:rPr>
+    </w:lvl>
+    <w:lvl w:ilvl="2" w:tentative="1">
+      <w:start w:val="1"/>
+      <w:numFmt w:val="bullet"/>
+      <w:lvlText w:val=""/>
+      <w:lvlJc w:val="left"/>
+      <w:pPr>
+        <w:tabs>
+          <w:tab w:val="num" w:pos="2160"/>
+        </w:tabs>
+        <w:ind w:left="2160" w:hanging="360"/>
+      </w:pPr>
+      <w:rPr>
+        <w:rFonts w:ascii="Wingdings" w:hAnsi="Wingdings" w:hint="default"/>
+        <w:sz w:val="20"/>
+      </w:rPr>
+    </w:lvl>
+    <w:lvl w:ilvl="3" w:tentative="1">
+      <w:start w:val="1"/>
+      <w:numFmt w:val="bullet"/>
+      <w:lvlText w:val=""/>
+      <w:lvlJc w:val="left"/>
+      <w:pPr>
+        <w:tabs>
+          <w:tab w:val="num" w:pos="2880"/>
+        </w:tabs>
+        <w:ind w:left="2880" w:hanging="360"/>
+      </w:pPr>
+      <w:rPr>
+        <w:rFonts w:ascii="Wingdings" w:hAnsi="Wingdings" w:hint="default"/>
+        <w:sz w:val="20"/>
+      </w:rPr>
+    </w:lvl>
+    <w:lvl w:ilvl="4" w:tentative="1">
+      <w:start w:val="1"/>
+      <w:numFmt w:val="bullet"/>
+      <w:lvlText w:val=""/>
+      <w:lvlJc w:val="left"/>
+      <w:pPr>
+        <w:tabs>
+          <w:tab w:val="num" w:pos="3600"/>
+        </w:tabs>
+        <w:ind w:left="3600" w:hanging="360"/>
+      </w:pPr>
+      <w:rPr>
+        <w:rFonts w:ascii="Wingdings" w:hAnsi="Wingdings" w:hint="default"/>
+        <w:sz w:val="20"/>
+      </w:rPr>
+    </w:lvl>
+    <w:lvl w:ilvl="5" w:tentative="1">
+      <w:start w:val="1"/>
+      <w:numFmt w:val="bullet"/>
+      <w:lvlText w:val=""/>
+      <w:lvlJc w:val="left"/>
+      <w:pPr>
+        <w:tabs>
+          <w:tab w:val="num" w:pos="4320"/>
+        </w:tabs>
+        <w:ind w:left="4320" w:hanging="360"/>
+      </w:pPr>
+      <w:rPr>
+        <w:rFonts w:ascii="Wingdings" w:hAnsi="Wingdings" w:hint="default"/>
+        <w:sz w:val="20"/>
+      </w:rPr>
+    </w:lvl>
+    <w:lvl w:ilvl="6" w:tentative="1">
+      <w:start w:val="1"/>
+      <w:numFmt w:val="bullet"/>
+      <w:lvlText w:val=""/>
+      <w:lvlJc w:val="left"/>
+      <w:pPr>
+        <w:tabs>
+          <w:tab w:val="num" w:pos="5040"/>
+        </w:tabs>
+        <w:ind w:left="5040" w:hanging="360"/>
+      </w:pPr>
+      <w:rPr>
+        <w:rFonts w:ascii="Wingdings" w:hAnsi="Wingdings" w:hint="default"/>
+        <w:sz w:val="20"/>
+      </w:rPr>
+    </w:lvl>
+    <w:lvl w:ilvl="7" w:tentative="1">
+      <w:start w:val="1"/>
+      <w:numFmt w:val="bullet"/>
+      <w:lvlText w:val=""/>
+      <w:lvlJc w:val="left"/>
+      <w:pPr>
+        <w:tabs>
+          <w:tab w:val="num" w:pos="5760"/>
+        </w:tabs>
+        <w:ind w:left="5760" w:hanging="360"/>
+      </w:pPr>
+      <w:rPr>
+        <w:rFonts w:ascii="Wingdings" w:hAnsi="Wingdings" w:hint="default"/>
+        <w:sz w:val="20"/>
+      </w:rPr>
+    </w:lvl>
+    <w:lvl w:ilvl="8" w:tentative="1">
+      <w:start w:val="1"/>
+      <w:numFmt w:val="bullet"/>
+      <w:lvlText w:val=""/>
+      <w:lvlJc w:val="left"/>
+      <w:pPr>
+        <w:tabs>
+          <w:tab w:val="num" w:pos="6480"/>
+        </w:tabs>
+        <w:ind w:left="6480" w:hanging="360"/>
+      </w:pPr>
+      <w:rPr>
+        <w:rFonts w:ascii="Wingdings" w:hAnsi="Wingdings" w:hint="default"/>
+        <w:sz w:val="20"/>
+      </w:rPr>
+    </w:lvl>
+  </w:abstractNum>
+  <w:abstractNum w:abstractNumId="1">
+    <w:nsid w:val="033B0F4A"/>
+    <w:multiLevelType w:val="hybridMultilevel"/>
+    <w:tmpl w:val="8E20EB74"/>
+    <w:lvl w:ilvl="0" w:tplc="24621518">
+      <w:start w:val="1"/>
+      <w:numFmt w:val="bullet"/>
+      <w:lvlText w:val="□"/>
+      <w:lvlJc w:val="left"/>
+      <w:pPr>
+        <w:ind w:left="720" w:hanging="360"/>
+      </w:pPr>
+      <w:rPr>
+        <w:rFonts w:ascii="Calibri" w:hAnsi="Calibri" w:hint="default"/>
+      </w:rPr>
+    </w:lvl>
+    <w:lvl w:ilvl="1" w:tplc="04130003" w:tentative="1">
+      <w:start w:val="1"/>
+      <w:numFmt w:val="bullet"/>
+      <w:lvlText w:val="o"/>
+      <w:lvlJc w:val="left"/>
+      <w:pPr>
+        <w:ind w:left="1440" w:hanging="360"/>
+      </w:pPr>
+      <w:rPr>
+        <w:rFonts w:ascii="Courier New" w:hAnsi="Courier New" w:cs="Courier New" w:hint="default"/>
+      </w:rPr>
+    </w:lvl>
+    <w:lvl w:ilvl="2" w:tplc="04130005" w:tentative="1">
+      <w:start w:val="1"/>
+      <w:numFmt w:val="bullet"/>
+      <w:lvlText w:val=""/>
+      <w:lvlJc w:val="left"/>
+      <w:pPr>
+        <w:ind w:left="2160" w:hanging="360"/>
+      </w:pPr>
+      <w:rPr>
+        <w:rFonts w:ascii="Wingdings" w:hAnsi="Wingdings" w:hint="default"/>
+      </w:rPr>
+    </w:lvl>
+    <w:lvl w:ilvl="3" w:tplc="04130001" w:tentative="1">
+      <w:start w:val="1"/>
+      <w:numFmt w:val="bullet"/>
+      <w:lvlText w:val=""/>
+      <w:lvlJc w:val="left"/>
+      <w:pPr>
+        <w:ind w:left="2880" w:hanging="360"/>
+      </w:pPr>
+      <w:rPr>
+        <w:rFonts w:ascii="Symbol" w:hAnsi="Symbol" w:hint="default"/>
+      </w:rPr>
+    </w:lvl>
+    <w:lvl w:ilvl="4" w:tplc="04130003" w:tentative="1">
+      <w:start w:val="1"/>
+      <w:numFmt w:val="bullet"/>
+      <w:lvlText w:val="o"/>
+      <w:lvlJc w:val="left"/>
+      <w:pPr>
+        <w:ind w:left="3600" w:hanging="360"/>
+      </w:pPr>
+      <w:rPr>
+        <w:rFonts w:ascii="Courier New" w:hAnsi="Courier New" w:cs="Courier New" w:hint="default"/>
+      </w:rPr>
+    </w:lvl>
+    <w:lvl w:ilvl="5" w:tplc="04130005" w:tentative="1">
+      <w:start w:val="1"/>
+      <w:numFmt w:val="bullet"/>
+      <w:lvlText w:val=""/>
+      <w:lvlJc w:val="left"/>
+      <w:pPr>
+        <w:ind w:left="4320" w:hanging="360"/>
+      </w:pPr>
+      <w:rPr>
+        <w:rFonts w:ascii="Wingdings" w:hAnsi="Wingdings" w:hint="default"/>
+      </w:rPr>
+    </w:lvl>
+    <w:lvl w:ilvl="6" w:tplc="04130001" w:tentative="1">
+      <w:start w:val="1"/>
+      <w:numFmt w:val="bullet"/>
+      <w:lvlText w:val=""/>
+      <w:lvlJc w:val="left"/>
+      <w:pPr>
+        <w:ind w:left="5040" w:hanging="360"/>
+      </w:pPr>
+      <w:rPr>
+        <w:rFonts w:ascii="Symbol" w:hAnsi="Symbol" w:hint="default"/>
+      </w:rPr>
+    </w:lvl>
+    <w:lvl w:ilvl="7" w:tplc="04130003" w:tentative="1">
+      <w:start w:val="1"/>
+      <w:numFmt w:val="bullet"/>
+      <w:lvlText w:val="o"/>
+      <w:lvlJc w:val="left"/>
+      <w:pPr>
+        <w:ind w:left="5760" w:hanging="360"/>
+      </w:pPr>
+      <w:rPr>
+        <w:rFonts w:ascii="Courier New" w:hAnsi="Courier New" w:cs="Courier New" w:hint="default"/>
+      </w:rPr>
+    </w:lvl>
+    <w:lvl w:ilvl="8" w:tplc="04130005" w:tentative="1">
+      <w:start w:val="1"/>
+      <w:numFmt w:val="bullet"/>
+      <w:lvlText w:val=""/>
+      <w:lvlJc w:val="left"/>
+      <w:pPr>
+        <w:ind w:left="6480" w:hanging="360"/>
+      </w:pPr>
+      <w:rPr>
+        <w:rFonts w:ascii="Wingdings" w:hAnsi="Wingdings" w:hint="default"/>
+      </w:rPr>
+    </w:lvl>
+  </w:abstractNum>
+  <w:abstractNum w:abstractNumId="2">
+    <w:nsid w:val="36E777EE"/>
+    <w:multiLevelType w:val="multilevel"/>
+    <w:tmpl w:val="57F83B22"/>
+    <w:lvl w:ilvl="0">
+      <w:start w:val="1"/>
+      <w:numFmt w:val="bullet"/>
+      <w:lvlText w:val=""/>
+      <w:lvlJc w:val="left"/>
+      <w:pPr>
+        <w:tabs>
+          <w:tab w:val="num" w:pos="720"/>
+        </w:tabs>
+        <w:ind w:left="720" w:hanging="360"/>
+      </w:pPr>
+      <w:rPr>
+        <w:rFonts w:ascii="Symbol" w:hAnsi="Symbol" w:hint="default"/>
+        <w:sz w:val="20"/>
+      </w:rPr>
+    </w:lvl>
+    <w:lvl w:ilvl="1" w:tentative="1">
+      <w:start w:val="1"/>
+      <w:numFmt w:val="bullet"/>
+      <w:lvlText w:val="o"/>
+      <w:lvlJc w:val="left"/>
+      <w:pPr>
+        <w:tabs>
+          <w:tab w:val="num" w:pos="1440"/>
+        </w:tabs>
+        <w:ind w:left="1440" w:hanging="360"/>
+      </w:pPr>
+      <w:rPr>
+        <w:rFonts w:ascii="Courier New" w:hAnsi="Courier New" w:hint="default"/>
+        <w:sz w:val="20"/>
+      </w:rPr>
+    </w:lvl>
+    <w:lvl w:ilvl="2" w:tentative="1">
+      <w:start w:val="1"/>
+      <w:numFmt w:val="bullet"/>
+      <w:lvlText w:val=""/>
+      <w:lvlJc w:val="left"/>
+      <w:pPr>
+        <w:tabs>
+          <w:tab w:val="num" w:pos="2160"/>
+        </w:tabs>
+        <w:ind w:left="2160" w:hanging="360"/>
+      </w:pPr>
+      <w:rPr>
+        <w:rFonts w:ascii="Wingdings" w:hAnsi="Wingdings" w:hint="default"/>
+        <w:sz w:val="20"/>
+      </w:rPr>
+    </w:lvl>
+    <w:lvl w:ilvl="3" w:tentative="1">
+      <w:start w:val="1"/>
+      <w:numFmt w:val="bullet"/>
+      <w:lvlText w:val=""/>
+      <w:lvlJc w:val="left"/>
+      <w:pPr>
+        <w:tabs>
+          <w:tab w:val="num" w:pos="2880"/>
+        </w:tabs>
+        <w:ind w:left="2880" w:hanging="360"/>
+      </w:pPr>
+      <w:rPr>
+        <w:rFonts w:ascii="Wingdings" w:hAnsi="Wingdings" w:hint="default"/>
+        <w:sz w:val="20"/>
+      </w:rPr>
+    </w:lvl>
+    <w:lvl w:ilvl="4" w:tentative="1">
+      <w:start w:val="1"/>
+      <w:numFmt w:val="bullet"/>
+      <w:lvlText w:val=""/>
+      <w:lvlJc w:val="left"/>
+      <w:pPr>
+        <w:tabs>
+          <w:tab w:val="num" w:pos="3600"/>
+        </w:tabs>
+        <w:ind w:left="3600" w:hanging="360"/>
+      </w:pPr>
+      <w:rPr>
+        <w:rFonts w:ascii="Wingdings" w:hAnsi="Wingdings" w:hint="default"/>
+        <w:sz w:val="20"/>
+      </w:rPr>
+    </w:lvl>
+    <w:lvl w:ilvl="5" w:tentative="1">
+      <w:start w:val="1"/>
+      <w:numFmt w:val="bullet"/>
+      <w:lvlText w:val=""/>
+      <w:lvlJc w:val="left"/>
+      <w:pPr>
+        <w:tabs>
+          <w:tab w:val="num" w:pos="4320"/>
+        </w:tabs>
+        <w:ind w:left="4320" w:hanging="360"/>
+      </w:pPr>
+      <w:rPr>
+        <w:rFonts w:ascii="Wingdings" w:hAnsi="Wingdings" w:hint="default"/>
+        <w:sz w:val="20"/>
+      </w:rPr>
+    </w:lvl>
+    <w:lvl w:ilvl="6" w:tentative="1">
+      <w:start w:val="1"/>
+      <w:numFmt w:val="bullet"/>
+      <w:lvlText w:val=""/>
+      <w:lvlJc w:val="left"/>
+      <w:pPr>
+        <w:tabs>
+          <w:tab w:val="num" w:pos="5040"/>
+        </w:tabs>
+        <w:ind w:left="5040" w:hanging="360"/>
+      </w:pPr>
+      <w:rPr>
+        <w:rFonts w:ascii="Wingdings" w:hAnsi="Wingdings" w:hint="default"/>
+        <w:sz w:val="20"/>
+      </w:rPr>
+    </w:lvl>
+    <w:lvl w:ilvl="7" w:tentative="1">
+      <w:start w:val="1"/>
+      <w:numFmt w:val="bullet"/>
+      <w:lvlText w:val=""/>
+      <w:lvlJc w:val="left"/>
+      <w:pPr>
+        <w:tabs>
+          <w:tab w:val="num" w:pos="5760"/>
+        </w:tabs>
+        <w:ind w:left="5760" w:hanging="360"/>
+      </w:pPr>
+      <w:rPr>
+        <w:rFonts w:ascii="Wingdings" w:hAnsi="Wingdings" w:hint="default"/>
+        <w:sz w:val="20"/>
+      </w:rPr>
+    </w:lvl>
+    <w:lvl w:ilvl="8" w:tentative="1">
+      <w:start w:val="1"/>
+      <w:numFmt w:val="bullet"/>
+      <w:lvlText w:val=""/>
+      <w:lvlJc w:val="left"/>
+      <w:pPr>
+        <w:tabs>
+          <w:tab w:val="num" w:pos="6480"/>
+        </w:tabs>
+        <w:ind w:left="6480" w:hanging="360"/>
+      </w:pPr>
+      <w:rPr>
+        <w:rFonts w:ascii="Wingdings" w:hAnsi="Wingdings" w:hint="default"/>
+        <w:sz w:val="20"/>
+      </w:rPr>
+    </w:lvl>
+  </w:abstractNum>
+  <w:abstractNum w:abstractNumId="3">
+    <w:nsid w:val="4F082EC8"/>
+    <w:multiLevelType w:val="multilevel"/>
+    <w:tmpl w:val="D92284C2"/>
+    <w:lvl w:ilvl="0">
+      <w:start w:val="1"/>
+      <w:numFmt w:val="bullet"/>
+      <w:lvlText w:val=""/>
+      <w:lvlJc w:val="left"/>
+      <w:pPr>
+        <w:tabs>
+          <w:tab w:val="num" w:pos="720"/>
+        </w:tabs>
+        <w:ind w:left="720" w:hanging="360"/>
+      </w:pPr>
+      <w:rPr>
+        <w:rFonts w:ascii="Symbol" w:hAnsi="Symbol" w:hint="default"/>
+        <w:sz w:val="20"/>
+      </w:rPr>
+    </w:lvl>
+    <w:lvl w:ilvl="1" w:tentative="1">
+      <w:start w:val="1"/>
+      <w:numFmt w:val="bullet"/>
+      <w:lvlText w:val="o"/>
+      <w:lvlJc w:val="left"/>
+      <w:pPr>
+        <w:tabs>
+          <w:tab w:val="num" w:pos="1440"/>
+        </w:tabs>
+        <w:ind w:left="1440" w:hanging="360"/>
+      </w:pPr>
+      <w:rPr>
+        <w:rFonts w:ascii="Courier New" w:hAnsi="Courier New" w:hint="default"/>
+        <w:sz w:val="20"/>
+      </w:rPr>
+    </w:lvl>
+    <w:lvl w:ilvl="2" w:tentative="1">
+      <w:start w:val="1"/>
+      <w:numFmt w:val="bullet"/>
+      <w:lvlText w:val=""/>
+      <w:lvlJc w:val="left"/>
+      <w:pPr>
+        <w:tabs>
+          <w:tab w:val="num" w:pos="2160"/>
+        </w:tabs>
+        <w:ind w:left="2160" w:hanging="360"/>
+      </w:pPr>
+      <w:rPr>
+        <w:rFonts w:ascii="Wingdings" w:hAnsi="Wingdings" w:hint="default"/>
+        <w:sz w:val="20"/>
+      </w:rPr>
+    </w:lvl>
+    <w:lvl w:ilvl="3" w:tentative="1">
+      <w:start w:val="1"/>
+      <w:numFmt w:val="bullet"/>
+      <w:lvlText w:val=""/>
+      <w:lvlJc w:val="left"/>
+      <w:pPr>
+        <w:tabs>
+          <w:tab w:val="num" w:pos="2880"/>
+        </w:tabs>
+        <w:ind w:left="2880" w:hanging="360"/>
+      </w:pPr>
+      <w:rPr>
+        <w:rFonts w:ascii="Wingdings" w:hAnsi="Wingdings" w:hint="default"/>
+        <w:sz w:val="20"/>
+      </w:rPr>
+    </w:lvl>
+    <w:lvl w:ilvl="4" w:tentative="1">
+      <w:start w:val="1"/>
+      <w:numFmt w:val="bullet"/>
+      <w:lvlText w:val=""/>
+      <w:lvlJc w:val="left"/>
+      <w:pPr>
+        <w:tabs>
+          <w:tab w:val="num" w:pos="3600"/>
+        </w:tabs>
+        <w:ind w:left="3600" w:hanging="360"/>
+      </w:pPr>
+      <w:rPr>
+        <w:rFonts w:ascii="Wingdings" w:hAnsi="Wingdings" w:hint="default"/>
+        <w:sz w:val="20"/>
+      </w:rPr>
+    </w:lvl>
+    <w:lvl w:ilvl="5" w:tentative="1">
+      <w:start w:val="1"/>
+      <w:numFmt w:val="bullet"/>
+      <w:lvlText w:val=""/>
+      <w:lvlJc w:val="left"/>
+      <w:pPr>
+        <w:tabs>
+          <w:tab w:val="num" w:pos="4320"/>
+        </w:tabs>
+        <w:ind w:left="4320" w:hanging="360"/>
+      </w:pPr>
+      <w:rPr>
+        <w:rFonts w:ascii="Wingdings" w:hAnsi="Wingdings" w:hint="default"/>
+        <w:sz w:val="20"/>
+      </w:rPr>
+    </w:lvl>
+    <w:lvl w:ilvl="6" w:tentative="1">
+      <w:start w:val="1"/>
+      <w:numFmt w:val="bullet"/>
+      <w:lvlText w:val=""/>
+      <w:lvlJc w:val="left"/>
+      <w:pPr>
+        <w:tabs>
+          <w:tab w:val="num" w:pos="5040"/>
+        </w:tabs>
+        <w:ind w:left="5040" w:hanging="360"/>
+      </w:pPr>
+      <w:rPr>
+        <w:rFonts w:ascii="Wingdings" w:hAnsi="Wingdings" w:hint="default"/>
+        <w:sz w:val="20"/>
+      </w:rPr>
+    </w:lvl>
+    <w:lvl w:ilvl="7" w:tentative="1">
+      <w:start w:val="1"/>
+      <w:numFmt w:val="bullet"/>
+      <w:lvlText w:val=""/>
+      <w:lvlJc w:val="left"/>
+      <w:pPr>
+        <w:tabs>
+          <w:tab w:val="num" w:pos="5760"/>
+        </w:tabs>
+        <w:ind w:left="5760" w:hanging="360"/>
+      </w:pPr>
+      <w:rPr>
+        <w:rFonts w:ascii="Wingdings" w:hAnsi="Wingdings" w:hint="default"/>
+        <w:sz w:val="20"/>
+      </w:rPr>
+    </w:lvl>
+    <w:lvl w:ilvl="8" w:tentative="1">
+      <w:start w:val="1"/>
+      <w:numFmt w:val="bullet"/>
+      <w:lvlText w:val=""/>
+      <w:lvlJc w:val="left"/>
+      <w:pPr>
+        <w:tabs>
+          <w:tab w:val="num" w:pos="6480"/>
+        </w:tabs>
+        <w:ind w:left="6480" w:hanging="360"/>
+      </w:pPr>
+      <w:rPr>
+        <w:rFonts w:ascii="Wingdings" w:hAnsi="Wingdings" w:hint="default"/>
+        <w:sz w:val="20"/>
+      </w:rPr>
+    </w:lvl>
+  </w:abstractNum>
+  <w:abstractNum w:abstractNumId="4">
+    <w:nsid w:val="5575327F"/>
+    <w:multiLevelType w:val="multilevel"/>
+    <w:tmpl w:val="EF2AA2F4"/>
+    <w:lvl w:ilvl="0">
+      <w:start w:val="1"/>
+      <w:numFmt w:val="bullet"/>
+      <w:lvlText w:val=""/>
+      <w:lvlJc w:val="left"/>
+      <w:pPr>
+        <w:tabs>
+          <w:tab w:val="num" w:pos="720"/>
+        </w:tabs>
+        <w:ind w:left="720" w:hanging="360"/>
+      </w:pPr>
+      <w:rPr>
+        <w:rFonts w:ascii="Symbol" w:hAnsi="Symbol" w:hint="default"/>
+        <w:sz w:val="20"/>
+      </w:rPr>
+    </w:lvl>
+    <w:lvl w:ilvl="1">
+      <w:start w:val="1"/>
+      <w:numFmt w:val="bullet"/>
+      <w:lvlText w:val="o"/>
+      <w:lvlJc w:val="left"/>
+      <w:pPr>
+        <w:tabs>
+          <w:tab w:val="num" w:pos="1440"/>
+        </w:tabs>
+        <w:ind w:left="1440" w:hanging="360"/>
+      </w:pPr>
+      <w:rPr>
+        <w:rFonts w:ascii="Courier New" w:hAnsi="Courier New" w:hint="default"/>
+        <w:sz w:val="20"/>
+      </w:rPr>
+    </w:lvl>
+    <w:lvl w:ilvl="2" w:tentative="1">
+      <w:start w:val="1"/>
+      <w:numFmt w:val="bullet"/>
+      <w:lvlText w:val=""/>
+      <w:lvlJc w:val="left"/>
+      <w:pPr>
+        <w:tabs>
+          <w:tab w:val="num" w:pos="2160"/>
+        </w:tabs>
+        <w:ind w:left="2160" w:hanging="360"/>
+      </w:pPr>
+      <w:rPr>
+        <w:rFonts w:ascii="Wingdings" w:hAnsi="Wingdings" w:hint="default"/>
+        <w:sz w:val="20"/>
+      </w:rPr>
+    </w:lvl>
+    <w:lvl w:ilvl="3" w:tentative="1">
+      <w:start w:val="1"/>
+      <w:numFmt w:val="bullet"/>
+      <w:lvlText w:val=""/>
+      <w:lvlJc w:val="left"/>
+      <w:pPr>
+        <w:tabs>
+          <w:tab w:val="num" w:pos="2880"/>
+        </w:tabs>
+        <w:ind w:left="2880" w:hanging="360"/>
+      </w:pPr>
+      <w:rPr>
+        <w:rFonts w:ascii="Wingdings" w:hAnsi="Wingdings" w:hint="default"/>
+        <w:sz w:val="20"/>
+      </w:rPr>
+    </w:lvl>
+    <w:lvl w:ilvl="4" w:tentative="1">
+      <w:start w:val="1"/>
+      <w:numFmt w:val="bullet"/>
+      <w:lvlText w:val=""/>
+      <w:lvlJc w:val="left"/>
+      <w:pPr>
+        <w:tabs>
+          <w:tab w:val="num" w:pos="3600"/>
+        </w:tabs>
+        <w:ind w:left="3600" w:hanging="360"/>
+      </w:pPr>
+      <w:rPr>
+        <w:rFonts w:ascii="Wingdings" w:hAnsi="Wingdings" w:hint="default"/>
+        <w:sz w:val="20"/>
+      </w:rPr>
+    </w:lvl>
+    <w:lvl w:ilvl="5" w:tentative="1">
+      <w:start w:val="1"/>
+      <w:numFmt w:val="bullet"/>
+      <w:lvlText w:val=""/>
+      <w:lvlJc w:val="left"/>
+      <w:pPr>
+        <w:tabs>
+          <w:tab w:val="num" w:pos="4320"/>
+        </w:tabs>
+        <w:ind w:left="4320" w:hanging="360"/>
+      </w:pPr>
+      <w:rPr>
+        <w:rFonts w:ascii="Wingdings" w:hAnsi="Wingdings" w:hint="default"/>
+        <w:sz w:val="20"/>
+      </w:rPr>
+    </w:lvl>
+    <w:lvl w:ilvl="6" w:tentative="1">
+      <w:start w:val="1"/>
+      <w:numFmt w:val="bullet"/>
+      <w:lvlText w:val=""/>
+      <w:lvlJc w:val="left"/>
+      <w:pPr>
+        <w:tabs>
+          <w:tab w:val="num" w:pos="5040"/>
+        </w:tabs>
+        <w:ind w:left="5040" w:hanging="360"/>
+      </w:pPr>
+      <w:rPr>
+        <w:rFonts w:ascii="Wingdings" w:hAnsi="Wingdings" w:hint="default"/>
+        <w:sz w:val="20"/>
+      </w:rPr>
+    </w:lvl>
+    <w:lvl w:ilvl="7" w:tentative="1">
+      <w:start w:val="1"/>
+      <w:numFmt w:val="bullet"/>
+      <w:lvlText w:val=""/>
+      <w:lvlJc w:val="left"/>
+      <w:pPr>
+        <w:tabs>
+          <w:tab w:val="num" w:pos="5760"/>
+        </w:tabs>
+        <w:ind w:left="5760" w:hanging="360"/>
+      </w:pPr>
+      <w:rPr>
+        <w:rFonts w:ascii="Wingdings" w:hAnsi="Wingdings" w:hint="default"/>
+        <w:sz w:val="20"/>
+      </w:rPr>
+    </w:lvl>
+    <w:lvl w:ilvl="8" w:tentative="1">
+      <w:start w:val="1"/>
+      <w:numFmt w:val="bullet"/>
+      <w:lvlText w:val=""/>
+      <w:lvlJc w:val="left"/>
+      <w:pPr>
+        <w:tabs>
+          <w:tab w:val="num" w:pos="6480"/>
+        </w:tabs>
+        <w:ind w:left="6480" w:hanging="360"/>
+      </w:pPr>
+      <w:rPr>
+        <w:rFonts w:ascii="Wingdings" w:hAnsi="Wingdings" w:hint="default"/>
+        <w:sz w:val="20"/>
+      </w:rPr>
+    </w:lvl>
+  </w:abstractNum>
+  <w:abstractNum w:abstractNumId="5">
+    <w:nsid w:val="7671307F"/>
+    <w:multiLevelType w:val="multilevel"/>
+    <w:tmpl w:val="6428D39C"/>
+    <w:lvl w:ilvl="0">
+      <w:start w:val="1"/>
+      <w:numFmt w:val="bullet"/>
+      <w:lvlText w:val=""/>
+      <w:lvlJc w:val="left"/>
+      <w:pPr>
+        <w:tabs>
+          <w:tab w:val="num" w:pos="720"/>
+        </w:tabs>
+        <w:ind w:left="720" w:hanging="360"/>
+      </w:pPr>
+      <w:rPr>
+        <w:rFonts w:ascii="Symbol" w:hAnsi="Symbol" w:hint="default"/>
+        <w:sz w:val="20"/>
+      </w:rPr>
+    </w:lvl>
+    <w:lvl w:ilvl="1">
+      <w:start w:val="1"/>
+      <w:numFmt w:val="bullet"/>
+      <w:lvlText w:val="o"/>
+      <w:lvlJc w:val="left"/>
+      <w:pPr>
+        <w:tabs>
+          <w:tab w:val="num" w:pos="1440"/>
+        </w:tabs>
+        <w:ind w:left="1440" w:hanging="360"/>
+      </w:pPr>
+      <w:rPr>
+        <w:rFonts w:ascii="Courier New" w:hAnsi="Courier New" w:hint="default"/>
+        <w:sz w:val="20"/>
+      </w:rPr>
+    </w:lvl>
+    <w:lvl w:ilvl="2" w:tentative="1">
+      <w:start w:val="1"/>
+      <w:numFmt w:val="bullet"/>
+      <w:lvlText w:val=""/>
+      <w:lvlJc w:val="left"/>
+      <w:pPr>
+        <w:tabs>
+          <w:tab w:val="num" w:pos="2160"/>
+        </w:tabs>
+        <w:ind w:left="2160" w:hanging="360"/>
+      </w:pPr>
+      <w:rPr>
+        <w:rFonts w:ascii="Wingdings" w:hAnsi="Wingdings" w:hint="default"/>
+        <w:sz w:val="20"/>
+      </w:rPr>
+    </w:lvl>
+    <w:lvl w:ilvl="3" w:tentative="1">
+      <w:start w:val="1"/>
+      <w:numFmt w:val="bullet"/>
+      <w:lvlText w:val=""/>
+      <w:lvlJc w:val="left"/>
+      <w:pPr>
+        <w:tabs>
+          <w:tab w:val="num" w:pos="2880"/>
+        </w:tabs>
+        <w:ind w:left="2880" w:hanging="360"/>
+      </w:pPr>
+      <w:rPr>
+        <w:rFonts w:ascii="Wingdings" w:hAnsi="Wingdings" w:hint="default"/>
+        <w:sz w:val="20"/>
+      </w:rPr>
+    </w:lvl>
+    <w:lvl w:ilvl="4" w:tentative="1">
+      <w:start w:val="1"/>
+      <w:numFmt w:val="bullet"/>
+      <w:lvlText w:val=""/>
+      <w:lvlJc w:val="left"/>
+      <w:pPr>
+        <w:tabs>
+          <w:tab w:val="num" w:pos="3600"/>
+        </w:tabs>
+        <w:ind w:left="3600" w:hanging="360"/>
+      </w:pPr>
+      <w:rPr>
+        <w:rFonts w:ascii="Wingdings" w:hAnsi="Wingdings" w:hint="default"/>
+        <w:sz w:val="20"/>
+      </w:rPr>
+    </w:lvl>
+    <w:lvl w:ilvl="5" w:tentative="1">
+      <w:start w:val="1"/>
+      <w:numFmt w:val="bullet"/>
+      <w:lvlText w:val=""/>
+      <w:lvlJc w:val="left"/>
+      <w:pPr>
+        <w:tabs>
+          <w:tab w:val="num" w:pos="4320"/>
+        </w:tabs>
+        <w:ind w:left="4320" w:hanging="360"/>
+      </w:pPr>
+      <w:rPr>
+        <w:rFonts w:ascii="Wingdings" w:hAnsi="Wingdings" w:hint="default"/>
+        <w:sz w:val="20"/>
+      </w:rPr>
+    </w:lvl>
+    <w:lvl w:ilvl="6" w:tentative="1">
+      <w:start w:val="1"/>
+      <w:numFmt w:val="bullet"/>
+      <w:lvlText w:val=""/>
+      <w:lvlJc w:val="left"/>
+      <w:pPr>
+        <w:tabs>
+          <w:tab w:val="num" w:pos="5040"/>
+        </w:tabs>
+        <w:ind w:left="5040" w:hanging="360"/>
+      </w:pPr>
+      <w:rPr>
+        <w:rFonts w:ascii="Wingdings" w:hAnsi="Wingdings" w:hint="default"/>
+        <w:sz w:val="20"/>
+      </w:rPr>
+    </w:lvl>
+    <w:lvl w:ilvl="7" w:tentative="1">
+      <w:start w:val="1"/>
+      <w:numFmt w:val="bullet"/>
+      <w:lvlText w:val=""/>
+      <w:lvlJc w:val="left"/>
+      <w:pPr>
+        <w:tabs>
+          <w:tab w:val="num" w:pos="5760"/>
+        </w:tabs>
+        <w:ind w:left="5760" w:hanging="360"/>
+      </w:pPr>
+      <w:rPr>
+        <w:rFonts w:ascii="Wingdings" w:hAnsi="Wingdings" w:hint="default"/>
+        <w:sz w:val="20"/>
+      </w:rPr>
+    </w:lvl>
+    <w:lvl w:ilvl="8" w:tentative="1">
+      <w:start w:val="1"/>
+      <w:numFmt w:val="bullet"/>
+      <w:lvlText w:val=""/>
+      <w:lvlJc w:val="left"/>
+      <w:pPr>
+        <w:tabs>
+          <w:tab w:val="num" w:pos="6480"/>
+        </w:tabs>
+        <w:ind w:left="6480" w:hanging="360"/>
+      </w:pPr>
+      <w:rPr>
+        <w:rFonts w:ascii="Wingdings" w:hAnsi="Wingdings" w:hint="default"/>
+        <w:sz w:val="20"/>
+      </w:rPr>
+    </w:lvl>
+  </w:abstractNum>
+  <w:num w:numId="1">
+    <w:abstractNumId w:val="0"/>
+  </w:num>
+  <w:num w:numId="2">
+    <w:abstractNumId w:val="4"/>
+  </w:num>
+  <w:num w:numId="3">
+    <w:abstractNumId w:val="5"/>
+  </w:num>
+  <w:num w:numId="4">
+    <w:abstractNumId w:val="3"/>
+  </w:num>
+  <w:num w:numId="5">
+    <w:abstractNumId w:val="2"/>
+  </w:num>
+  <w:num w:numId="6">
+    <w:abstractNumId w:val="1"/>
+  </w:num>
+</w:numbering>
 </file>
 
 <file path=word/styles.xml><?xml version="1.0" encoding="utf-8"?>
@@ -1645,6 +4296,29 @@
       <w:szCs w:val="26"/>
     </w:rPr>
   </w:style>
+  <w:style w:type="paragraph" w:styleId="Heading3">
+    <w:name w:val="heading 3"/>
+    <w:basedOn w:val="Normal"/>
+    <w:next w:val="Normal"/>
+    <w:link w:val="Heading3Char"/>
+    <w:uiPriority w:val="9"/>
+    <w:semiHidden/>
+    <w:unhideWhenUsed/>
+    <w:qFormat/>
+    <w:rsid w:val="004245DE"/>
+    <w:pPr>
+      <w:keepNext/>
+      <w:keepLines/>
+      <w:spacing w:before="200" w:after="0"/>
+      <w:outlineLvl w:val="2"/>
+    </w:pPr>
+    <w:rPr>
+      <w:rFonts w:asciiTheme="majorHAnsi" w:eastAsiaTheme="majorEastAsia" w:hAnsiTheme="majorHAnsi" w:cstheme="majorBidi"/>
+      <w:b/>
+      <w:bCs/>
+      <w:color w:val="4F81BD" w:themeColor="accent1"/>
+    </w:rPr>
+  </w:style>
   <w:style w:type="character" w:default="1" w:styleId="DefaultParagraphFont">
     <w:name w:val="Default Paragraph Font"/>
     <w:uiPriority w:val="1"/>
@@ -1852,6 +4526,37 @@
       <w:spacing w:after="100"/>
       <w:ind w:left="220"/>
     </w:pPr>
+  </w:style>
+  <w:style w:type="character" w:customStyle="1" w:styleId="Heading3Char">
+    <w:name w:val="Heading 3 Char"/>
+    <w:basedOn w:val="DefaultParagraphFont"/>
+    <w:link w:val="Heading3"/>
+    <w:uiPriority w:val="9"/>
+    <w:semiHidden/>
+    <w:rsid w:val="004245DE"/>
+    <w:rPr>
+      <w:rFonts w:asciiTheme="majorHAnsi" w:eastAsiaTheme="majorEastAsia" w:hAnsiTheme="majorHAnsi" w:cstheme="majorBidi"/>
+      <w:b/>
+      <w:bCs/>
+      <w:color w:val="4F81BD" w:themeColor="accent1"/>
+    </w:rPr>
+  </w:style>
+  <w:style w:type="paragraph" w:styleId="NormalWeb">
+    <w:name w:val="Normal (Web)"/>
+    <w:basedOn w:val="Normal"/>
+    <w:uiPriority w:val="99"/>
+    <w:semiHidden/>
+    <w:unhideWhenUsed/>
+    <w:rsid w:val="00D72A46"/>
+    <w:pPr>
+      <w:spacing w:before="100" w:beforeAutospacing="1" w:after="100" w:afterAutospacing="1" w:line="240" w:lineRule="auto"/>
+    </w:pPr>
+    <w:rPr>
+      <w:rFonts w:ascii="Times New Roman" w:eastAsia="Times New Roman" w:hAnsi="Times New Roman" w:cs="Times New Roman"/>
+      <w:sz w:val="24"/>
+      <w:szCs w:val="24"/>
+      <w:lang w:eastAsia="nl-NL"/>
+    </w:rPr>
   </w:style>
 </w:styles>
 </file>
@@ -2063,6 +4768,29 @@
       <w:szCs w:val="26"/>
     </w:rPr>
   </w:style>
+  <w:style w:type="paragraph" w:styleId="Heading3">
+    <w:name w:val="heading 3"/>
+    <w:basedOn w:val="Normal"/>
+    <w:next w:val="Normal"/>
+    <w:link w:val="Heading3Char"/>
+    <w:uiPriority w:val="9"/>
+    <w:semiHidden/>
+    <w:unhideWhenUsed/>
+    <w:qFormat/>
+    <w:rsid w:val="004245DE"/>
+    <w:pPr>
+      <w:keepNext/>
+      <w:keepLines/>
+      <w:spacing w:before="200" w:after="0"/>
+      <w:outlineLvl w:val="2"/>
+    </w:pPr>
+    <w:rPr>
+      <w:rFonts w:asciiTheme="majorHAnsi" w:eastAsiaTheme="majorEastAsia" w:hAnsiTheme="majorHAnsi" w:cstheme="majorBidi"/>
+      <w:b/>
+      <w:bCs/>
+      <w:color w:val="4F81BD" w:themeColor="accent1"/>
+    </w:rPr>
+  </w:style>
   <w:style w:type="character" w:default="1" w:styleId="DefaultParagraphFont">
     <w:name w:val="Default Paragraph Font"/>
     <w:uiPriority w:val="1"/>
@@ -2270,6 +4998,37 @@
       <w:spacing w:after="100"/>
       <w:ind w:left="220"/>
     </w:pPr>
+  </w:style>
+  <w:style w:type="character" w:customStyle="1" w:styleId="Heading3Char">
+    <w:name w:val="Heading 3 Char"/>
+    <w:basedOn w:val="DefaultParagraphFont"/>
+    <w:link w:val="Heading3"/>
+    <w:uiPriority w:val="9"/>
+    <w:semiHidden/>
+    <w:rsid w:val="004245DE"/>
+    <w:rPr>
+      <w:rFonts w:asciiTheme="majorHAnsi" w:eastAsiaTheme="majorEastAsia" w:hAnsiTheme="majorHAnsi" w:cstheme="majorBidi"/>
+      <w:b/>
+      <w:bCs/>
+      <w:color w:val="4F81BD" w:themeColor="accent1"/>
+    </w:rPr>
+  </w:style>
+  <w:style w:type="paragraph" w:styleId="NormalWeb">
+    <w:name w:val="Normal (Web)"/>
+    <w:basedOn w:val="Normal"/>
+    <w:uiPriority w:val="99"/>
+    <w:semiHidden/>
+    <w:unhideWhenUsed/>
+    <w:rsid w:val="00D72A46"/>
+    <w:pPr>
+      <w:spacing w:before="100" w:beforeAutospacing="1" w:after="100" w:afterAutospacing="1" w:line="240" w:lineRule="auto"/>
+    </w:pPr>
+    <w:rPr>
+      <w:rFonts w:ascii="Times New Roman" w:eastAsia="Times New Roman" w:hAnsi="Times New Roman" w:cs="Times New Roman"/>
+      <w:sz w:val="24"/>
+      <w:szCs w:val="24"/>
+      <w:lang w:eastAsia="nl-NL"/>
+    </w:rPr>
   </w:style>
 </w:styles>
 </file>
@@ -2341,36 +5100,6 @@
     </w:docPart>
     <w:docPart>
       <w:docPartPr>
-        <w:name w:val="E7844BF3987A4606BCAC8944B33CD48B"/>
-        <w:category>
-          <w:name w:val="General"/>
-          <w:gallery w:val="placeholder"/>
-        </w:category>
-        <w:types>
-          <w:type w:val="bbPlcHdr"/>
-        </w:types>
-        <w:behaviors>
-          <w:behavior w:val="content"/>
-        </w:behaviors>
-        <w:guid w:val="{D53655CF-4F44-4B6E-BF97-573E40F492E2}"/>
-      </w:docPartPr>
-      <w:docPartBody>
-        <w:p>
-          <w:pPr>
-            <w:pStyle w:val="E7844BF3987A4606BCAC8944B33CD48B"/>
-          </w:pPr>
-          <w:r>
-            <w:rPr>
-              <w:b/>
-              <w:bCs/>
-            </w:rPr>
-            <w:t>[Pick the date]</w:t>
-          </w:r>
-        </w:p>
-      </w:docPartBody>
-    </w:docPart>
-    <w:docPart>
-      <w:docPartPr>
         <w:name w:val="7F62DE88B8754D69A709FBFFD07A8905"/>
         <w:category>
           <w:name w:val="General"/>
@@ -2405,12 +5134,12 @@
 
 <file path=word/glossary/fontTable.xml><?xml version="1.0" encoding="utf-8"?>
 <w:fonts xmlns:mc="http://schemas.openxmlformats.org/markup-compatibility/2006" xmlns:r="http://schemas.openxmlformats.org/officeDocument/2006/relationships" xmlns:w="http://schemas.openxmlformats.org/wordprocessingml/2006/main" xmlns:w14="http://schemas.microsoft.com/office/word/2010/wordml" mc:Ignorable="w14">
-  <w:font w:name="Calibri">
-    <w:panose1 w:val="020F0502020204030204"/>
-    <w:charset w:val="00"/>
-    <w:family w:val="swiss"/>
+  <w:font w:name="Symbol">
+    <w:panose1 w:val="05050102010706020507"/>
+    <w:charset w:val="02"/>
+    <w:family w:val="roman"/>
     <w:pitch w:val="variable"/>
-    <w:sig w:usb0="E10002FF" w:usb1="4000ACFF" w:usb2="00000009" w:usb3="00000000" w:csb0="0000019F" w:csb1="00000000"/>
+    <w:sig w:usb0="00000000" w:usb1="10000000" w:usb2="00000000" w:usb3="00000000" w:csb0="80000000" w:csb1="00000000"/>
   </w:font>
   <w:font w:name="Times New Roman">
     <w:panose1 w:val="02020603050405020304"/>
@@ -2418,6 +5147,27 @@
     <w:family w:val="roman"/>
     <w:pitch w:val="variable"/>
     <w:sig w:usb0="E0002AFF" w:usb1="C0007841" w:usb2="00000009" w:usb3="00000000" w:csb0="000001FF" w:csb1="00000000"/>
+  </w:font>
+  <w:font w:name="Courier New">
+    <w:panose1 w:val="02070309020205020404"/>
+    <w:charset w:val="00"/>
+    <w:family w:val="modern"/>
+    <w:pitch w:val="fixed"/>
+    <w:sig w:usb0="E0002AFF" w:usb1="C0007843" w:usb2="00000009" w:usb3="00000000" w:csb0="000001FF" w:csb1="00000000"/>
+  </w:font>
+  <w:font w:name="Wingdings">
+    <w:panose1 w:val="05000000000000000000"/>
+    <w:charset w:val="02"/>
+    <w:family w:val="auto"/>
+    <w:pitch w:val="variable"/>
+    <w:sig w:usb0="00000000" w:usb1="10000000" w:usb2="00000000" w:usb3="00000000" w:csb0="80000000" w:csb1="00000000"/>
+  </w:font>
+  <w:font w:name="Calibri">
+    <w:panose1 w:val="020F0502020204030204"/>
+    <w:charset w:val="00"/>
+    <w:family w:val="swiss"/>
+    <w:pitch w:val="variable"/>
+    <w:sig w:usb0="E10002FF" w:usb1="4000ACFF" w:usb2="00000009" w:usb3="00000000" w:csb0="0000019F" w:csb1="00000000"/>
   </w:font>
   <w:font w:name="Cambria">
     <w:panose1 w:val="02040503050406030204"/>
@@ -2452,6 +5202,7 @@
   <w:rsids>
     <w:rsidRoot w:val="005B4445"/>
     <w:rsid w:val="005B4445"/>
+    <w:rsid w:val="006F69E2"/>
   </w:rsids>
   <m:mathPr>
     <m:mathFont m:val="Cambria Math"/>
@@ -3257,7 +6008,7 @@
 </file>
 
 <file path=customXml/itemProps2.xml><?xml version="1.0" encoding="utf-8"?>
-<ds:datastoreItem xmlns:ds="http://schemas.openxmlformats.org/officeDocument/2006/customXml" ds:itemID="{E0659656-A6ED-4936-AED7-94C527B59C0C}">
+<ds:datastoreItem xmlns:ds="http://schemas.openxmlformats.org/officeDocument/2006/customXml" ds:itemID="{0CC9CF1F-14FF-4CBC-910F-3CA7B797F2EA}">
   <ds:schemaRefs>
     <ds:schemaRef ds:uri="http://schemas.openxmlformats.org/officeDocument/2006/bibliography"/>
   </ds:schemaRefs>

</xml_diff>

<commit_message>
Implementation added to Phase 1. Still missing recommendation algorithm.
</commit_message>
<xml_diff>
--- a/Phase 1.docx
+++ b/Phase 1.docx
@@ -175,7 +175,7 @@
                     <w:lang w:val="nl-NL" w:eastAsia="nl-NL"/>
                   </w:rPr>
                   <w:drawing>
-                    <wp:inline distT="0" distB="0" distL="0" distR="0" wp14:anchorId="0588715A" wp14:editId="5E71494F">
+                    <wp:inline distT="0" distB="0" distL="0" distR="0" wp14:anchorId="54DE6485" wp14:editId="72C319D4">
                       <wp:extent cx="4190476" cy="1917460"/>
                       <wp:effectExtent l="0" t="0" r="0" b="0"/>
                       <wp:docPr id="2" name="Picture 2"/>
@@ -458,9 +458,6 @@
                 </w:rPr>
                 <w:alias w:val="Date"/>
                 <w:id w:val="516659546"/>
-                <w:placeholder>
-                  <w:docPart w:val="E7844BF3987A4606BCAC8944B33CD48B"/>
-                </w:placeholder>
                 <w:dataBinding w:prefixMappings="xmlns:ns0='http://schemas.microsoft.com/office/2006/coverPageProps'" w:xpath="/ns0:CoverPageProperties[1]/ns0:PublishDate[1]" w:storeItemID="{55AF091B-3C7A-41E3-B477-F2FDAA23CFDA}"/>
                 <w:date w:fullDate="2011-11-25T00:00:00Z">
                   <w:dateFormat w:val="M/d/yyyy"/>
@@ -490,7 +487,28 @@
                         <w:b/>
                         <w:bCs/>
                       </w:rPr>
-                      <w:t>11/25/2011</w:t>
+                      <w:t>25</w:t>
+                    </w:r>
+                    <w:r>
+                      <w:rPr>
+                        <w:b/>
+                        <w:bCs/>
+                      </w:rPr>
+                      <w:t>/</w:t>
+                    </w:r>
+                    <w:r>
+                      <w:rPr>
+                        <w:b/>
+                        <w:bCs/>
+                      </w:rPr>
+                      <w:t>11</w:t>
+                    </w:r>
+                    <w:r>
+                      <w:rPr>
+                        <w:b/>
+                        <w:bCs/>
+                      </w:rPr>
+                      <w:t>/2011</w:t>
                     </w:r>
                   </w:p>
                 </w:tc>
@@ -622,7 +640,8 @@
         <w:br w:type="page"/>
       </w:r>
     </w:p>
-    <w:bookmarkStart w:id="1" w:name="_Toc309996751" w:displacedByCustomXml="next"/>
+    <w:bookmarkStart w:id="1" w:name="_Toc310002910" w:displacedByCustomXml="next"/>
+    <w:bookmarkStart w:id="2" w:name="_Toc309996751" w:displacedByCustomXml="next"/>
     <w:sdt>
       <w:sdtPr>
         <w:rPr>
@@ -660,6 +679,7 @@
             <w:t>Contents</w:t>
           </w:r>
           <w:bookmarkEnd w:id="0"/>
+          <w:bookmarkEnd w:id="2"/>
           <w:bookmarkEnd w:id="1"/>
         </w:p>
         <w:p/>
@@ -694,7 +714,7 @@
             </w:rPr>
             <w:fldChar w:fldCharType="separate"/>
           </w:r>
-          <w:hyperlink w:anchor="_Toc309996752" w:history="1">
+          <w:hyperlink w:anchor="_Toc310002911" w:history="1">
             <w:r>
               <w:rPr>
                 <w:rStyle w:val="Hyperlink"/>
@@ -722,7 +742,7 @@
                 <w:noProof/>
                 <w:webHidden/>
               </w:rPr>
-              <w:instrText xml:space="preserve"> PAGEREF _Toc309996752 \h </w:instrText>
+              <w:instrText xml:space="preserve"> PAGEREF _Toc310002911 \h </w:instrText>
             </w:r>
             <w:r>
               <w:rPr>
@@ -765,7 +785,7 @@
               <w:lang w:eastAsia="nl-NL"/>
             </w:rPr>
           </w:pPr>
-          <w:hyperlink w:anchor="_Toc309996753" w:history="1">
+          <w:hyperlink w:anchor="_Toc310002912" w:history="1">
             <w:r>
               <w:rPr>
                 <w:rStyle w:val="Hyperlink"/>
@@ -793,7 +813,7 @@
                 <w:noProof/>
                 <w:webHidden/>
               </w:rPr>
-              <w:instrText xml:space="preserve"> PAGEREF _Toc309996753 \h </w:instrText>
+              <w:instrText xml:space="preserve"> PAGEREF _Toc310002912 \h </w:instrText>
             </w:r>
             <w:r>
               <w:rPr>
@@ -836,7 +856,7 @@
               <w:lang w:eastAsia="nl-NL"/>
             </w:rPr>
           </w:pPr>
-          <w:hyperlink w:anchor="_Toc309996754" w:history="1">
+          <w:hyperlink w:anchor="_Toc310002913" w:history="1">
             <w:r>
               <w:rPr>
                 <w:rStyle w:val="Hyperlink"/>
@@ -864,7 +884,7 @@
                 <w:noProof/>
                 <w:webHidden/>
               </w:rPr>
-              <w:instrText xml:space="preserve"> PAGEREF _Toc309996754 \h </w:instrText>
+              <w:instrText xml:space="preserve"> PAGEREF _Toc310002913 \h </w:instrText>
             </w:r>
             <w:r>
               <w:rPr>
@@ -907,7 +927,7 @@
               <w:lang w:eastAsia="nl-NL"/>
             </w:rPr>
           </w:pPr>
-          <w:hyperlink w:anchor="_Toc309996755" w:history="1">
+          <w:hyperlink w:anchor="_Toc310002914" w:history="1">
             <w:r>
               <w:rPr>
                 <w:rStyle w:val="Hyperlink"/>
@@ -935,7 +955,7 @@
                 <w:noProof/>
                 <w:webHidden/>
               </w:rPr>
-              <w:instrText xml:space="preserve"> PAGEREF _Toc309996755 \h </w:instrText>
+              <w:instrText xml:space="preserve"> PAGEREF _Toc310002914 \h </w:instrText>
             </w:r>
             <w:r>
               <w:rPr>
@@ -978,7 +998,7 @@
               <w:lang w:eastAsia="nl-NL"/>
             </w:rPr>
           </w:pPr>
-          <w:hyperlink w:anchor="_Toc309996756" w:history="1">
+          <w:hyperlink w:anchor="_Toc310002915" w:history="1">
             <w:r>
               <w:rPr>
                 <w:rStyle w:val="Hyperlink"/>
@@ -1005,7 +1025,7 @@
                 <w:noProof/>
                 <w:webHidden/>
               </w:rPr>
-              <w:instrText xml:space="preserve"> PAGEREF _Toc309996756 \h </w:instrText>
+              <w:instrText xml:space="preserve"> PAGEREF _Toc310002915 \h </w:instrText>
             </w:r>
             <w:r>
               <w:rPr>
@@ -1048,7 +1068,7 @@
               <w:lang w:eastAsia="nl-NL"/>
             </w:rPr>
           </w:pPr>
-          <w:hyperlink w:anchor="_Toc309996757" w:history="1">
+          <w:hyperlink w:anchor="_Toc310002916" w:history="1">
             <w:r>
               <w:rPr>
                 <w:rStyle w:val="Hyperlink"/>
@@ -1075,7 +1095,7 @@
                 <w:noProof/>
                 <w:webHidden/>
               </w:rPr>
-              <w:instrText xml:space="preserve"> PAGEREF _Toc309996757 \h </w:instrText>
+              <w:instrText xml:space="preserve"> PAGEREF _Toc310002916 \h </w:instrText>
             </w:r>
             <w:r>
               <w:rPr>
@@ -1118,7 +1138,7 @@
               <w:lang w:eastAsia="nl-NL"/>
             </w:rPr>
           </w:pPr>
-          <w:hyperlink w:anchor="_Toc309996758" w:history="1">
+          <w:hyperlink w:anchor="_Toc310002917" w:history="1">
             <w:r>
               <w:rPr>
                 <w:rStyle w:val="Hyperlink"/>
@@ -1145,7 +1165,7 @@
                 <w:noProof/>
                 <w:webHidden/>
               </w:rPr>
-              <w:instrText xml:space="preserve"> PAGEREF _Toc309996758 \h </w:instrText>
+              <w:instrText xml:space="preserve"> PAGEREF _Toc310002917 \h </w:instrText>
             </w:r>
             <w:r>
               <w:rPr>
@@ -1188,7 +1208,7 @@
               <w:lang w:eastAsia="nl-NL"/>
             </w:rPr>
           </w:pPr>
-          <w:hyperlink w:anchor="_Toc309996759" w:history="1">
+          <w:hyperlink w:anchor="_Toc310002918" w:history="1">
             <w:r>
               <w:rPr>
                 <w:rStyle w:val="Hyperlink"/>
@@ -1215,7 +1235,7 @@
                 <w:noProof/>
                 <w:webHidden/>
               </w:rPr>
-              <w:instrText xml:space="preserve"> PAGEREF _Toc309996759 \h </w:instrText>
+              <w:instrText xml:space="preserve"> PAGEREF _Toc310002918 \h </w:instrText>
             </w:r>
             <w:r>
               <w:rPr>
@@ -1258,7 +1278,7 @@
               <w:lang w:eastAsia="nl-NL"/>
             </w:rPr>
           </w:pPr>
-          <w:hyperlink w:anchor="_Toc309996760" w:history="1">
+          <w:hyperlink w:anchor="_Toc310002919" w:history="1">
             <w:r>
               <w:rPr>
                 <w:rStyle w:val="Hyperlink"/>
@@ -1285,7 +1305,7 @@
                 <w:noProof/>
                 <w:webHidden/>
               </w:rPr>
-              <w:instrText xml:space="preserve"> PAGEREF _Toc309996760 \h </w:instrText>
+              <w:instrText xml:space="preserve"> PAGEREF _Toc310002919 \h </w:instrText>
             </w:r>
             <w:r>
               <w:rPr>
@@ -1328,7 +1348,7 @@
               <w:lang w:eastAsia="nl-NL"/>
             </w:rPr>
           </w:pPr>
-          <w:hyperlink w:anchor="_Toc309996761" w:history="1">
+          <w:hyperlink w:anchor="_Toc310002920" w:history="1">
             <w:r>
               <w:rPr>
                 <w:rStyle w:val="Hyperlink"/>
@@ -1356,7 +1376,223 @@
                 <w:noProof/>
                 <w:webHidden/>
               </w:rPr>
-              <w:instrText xml:space="preserve"> PAGEREF _Toc309996761 \h </w:instrText>
+              <w:instrText xml:space="preserve"> PAGEREF _Toc310002920 \h </w:instrText>
+            </w:r>
+            <w:r>
+              <w:rPr>
+                <w:noProof/>
+                <w:webHidden/>
+              </w:rPr>
+            </w:r>
+            <w:r>
+              <w:rPr>
+                <w:noProof/>
+                <w:webHidden/>
+              </w:rPr>
+              <w:fldChar w:fldCharType="separate"/>
+            </w:r>
+            <w:r>
+              <w:rPr>
+                <w:noProof/>
+                <w:webHidden/>
+              </w:rPr>
+              <w:t>7</w:t>
+            </w:r>
+            <w:r>
+              <w:rPr>
+                <w:noProof/>
+                <w:webHidden/>
+              </w:rPr>
+              <w:fldChar w:fldCharType="end"/>
+            </w:r>
+          </w:hyperlink>
+        </w:p>
+        <w:p>
+          <w:pPr>
+            <w:pStyle w:val="TOC2"/>
+            <w:tabs>
+              <w:tab w:val="right" w:leader="dot" w:pos="9062"/>
+            </w:tabs>
+            <w:rPr>
+              <w:rFonts w:eastAsiaTheme="minorEastAsia"/>
+              <w:noProof/>
+              <w:lang w:eastAsia="nl-NL"/>
+            </w:rPr>
+          </w:pPr>
+          <w:hyperlink w:anchor="_Toc310002921" w:history="1">
+            <w:r>
+              <w:rPr>
+                <w:rStyle w:val="Hyperlink"/>
+                <w:rFonts w:cstheme="minorHAnsi"/>
+                <w:noProof/>
+                <w:lang w:val="en-US"/>
+              </w:rPr>
+              <w:t>The Web application</w:t>
+            </w:r>
+            <w:r>
+              <w:rPr>
+                <w:noProof/>
+                <w:webHidden/>
+              </w:rPr>
+              <w:tab/>
+            </w:r>
+            <w:r>
+              <w:rPr>
+                <w:noProof/>
+                <w:webHidden/>
+              </w:rPr>
+              <w:fldChar w:fldCharType="begin"/>
+            </w:r>
+            <w:r>
+              <w:rPr>
+                <w:noProof/>
+                <w:webHidden/>
+              </w:rPr>
+              <w:instrText xml:space="preserve"> PAGEREF _Toc310002921 \h </w:instrText>
+            </w:r>
+            <w:r>
+              <w:rPr>
+                <w:noProof/>
+                <w:webHidden/>
+              </w:rPr>
+            </w:r>
+            <w:r>
+              <w:rPr>
+                <w:noProof/>
+                <w:webHidden/>
+              </w:rPr>
+              <w:fldChar w:fldCharType="separate"/>
+            </w:r>
+            <w:r>
+              <w:rPr>
+                <w:noProof/>
+                <w:webHidden/>
+              </w:rPr>
+              <w:t>7</w:t>
+            </w:r>
+            <w:r>
+              <w:rPr>
+                <w:noProof/>
+                <w:webHidden/>
+              </w:rPr>
+              <w:fldChar w:fldCharType="end"/>
+            </w:r>
+          </w:hyperlink>
+        </w:p>
+        <w:p>
+          <w:pPr>
+            <w:pStyle w:val="TOC2"/>
+            <w:tabs>
+              <w:tab w:val="right" w:leader="dot" w:pos="9062"/>
+            </w:tabs>
+            <w:rPr>
+              <w:rFonts w:eastAsiaTheme="minorEastAsia"/>
+              <w:noProof/>
+              <w:lang w:eastAsia="nl-NL"/>
+            </w:rPr>
+          </w:pPr>
+          <w:hyperlink w:anchor="_Toc310002922" w:history="1">
+            <w:r>
+              <w:rPr>
+                <w:rStyle w:val="Hyperlink"/>
+                <w:rFonts w:cstheme="minorHAnsi"/>
+                <w:noProof/>
+                <w:lang w:val="en-US"/>
+              </w:rPr>
+              <w:t>The Data service</w:t>
+            </w:r>
+            <w:r>
+              <w:rPr>
+                <w:noProof/>
+                <w:webHidden/>
+              </w:rPr>
+              <w:tab/>
+            </w:r>
+            <w:r>
+              <w:rPr>
+                <w:noProof/>
+                <w:webHidden/>
+              </w:rPr>
+              <w:fldChar w:fldCharType="begin"/>
+            </w:r>
+            <w:r>
+              <w:rPr>
+                <w:noProof/>
+                <w:webHidden/>
+              </w:rPr>
+              <w:instrText xml:space="preserve"> PAGEREF _Toc310002922 \h </w:instrText>
+            </w:r>
+            <w:r>
+              <w:rPr>
+                <w:noProof/>
+                <w:webHidden/>
+              </w:rPr>
+            </w:r>
+            <w:r>
+              <w:rPr>
+                <w:noProof/>
+                <w:webHidden/>
+              </w:rPr>
+              <w:fldChar w:fldCharType="separate"/>
+            </w:r>
+            <w:r>
+              <w:rPr>
+                <w:noProof/>
+                <w:webHidden/>
+              </w:rPr>
+              <w:t>7</w:t>
+            </w:r>
+            <w:r>
+              <w:rPr>
+                <w:noProof/>
+                <w:webHidden/>
+              </w:rPr>
+              <w:fldChar w:fldCharType="end"/>
+            </w:r>
+          </w:hyperlink>
+        </w:p>
+        <w:p>
+          <w:pPr>
+            <w:pStyle w:val="TOC2"/>
+            <w:tabs>
+              <w:tab w:val="right" w:leader="dot" w:pos="9062"/>
+            </w:tabs>
+            <w:rPr>
+              <w:rFonts w:eastAsiaTheme="minorEastAsia"/>
+              <w:noProof/>
+              <w:lang w:eastAsia="nl-NL"/>
+            </w:rPr>
+          </w:pPr>
+          <w:hyperlink w:anchor="_Toc310002923" w:history="1">
+            <w:r>
+              <w:rPr>
+                <w:rStyle w:val="Hyperlink"/>
+                <w:rFonts w:cstheme="minorHAnsi"/>
+                <w:noProof/>
+                <w:lang w:val="en-US"/>
+              </w:rPr>
+              <w:t>The Recommendation Algorithm</w:t>
+            </w:r>
+            <w:r>
+              <w:rPr>
+                <w:noProof/>
+                <w:webHidden/>
+              </w:rPr>
+              <w:tab/>
+            </w:r>
+            <w:r>
+              <w:rPr>
+                <w:noProof/>
+                <w:webHidden/>
+              </w:rPr>
+              <w:fldChar w:fldCharType="begin"/>
+            </w:r>
+            <w:r>
+              <w:rPr>
+                <w:noProof/>
+                <w:webHidden/>
+              </w:rPr>
+              <w:instrText xml:space="preserve"> PAGEREF _Toc310002923 \h </w:instrText>
             </w:r>
             <w:r>
               <w:rPr>
@@ -1421,7 +1657,7 @@
           <w:lang w:val="en-US"/>
         </w:rPr>
       </w:pPr>
-      <w:bookmarkStart w:id="2" w:name="_Toc309996752"/>
+      <w:bookmarkStart w:id="3" w:name="_Toc310002911"/>
       <w:r>
         <w:rPr>
           <w:sz w:val="36"/>
@@ -1430,7 +1666,7 @@
         <w:lastRenderedPageBreak/>
         <w:t>Goal</w:t>
       </w:r>
-      <w:bookmarkEnd w:id="2"/>
+      <w:bookmarkEnd w:id="3"/>
     </w:p>
     <w:p>
       <w:pPr>
@@ -1449,25 +1685,7 @@
           <w:color w:val="000000"/>
           <w:lang w:val="en-US"/>
         </w:rPr>
-        <w:t xml:space="preserve">The goal of our application is to provide users with music recommendations, based on their listening </w:t>
-      </w:r>
-      <w:proofErr w:type="spellStart"/>
-      <w:r>
-        <w:rPr>
-          <w:rFonts w:asciiTheme="minorHAnsi" w:hAnsiTheme="minorHAnsi" w:cstheme="minorHAnsi"/>
-          <w:color w:val="000000"/>
-          <w:lang w:val="en-US"/>
-        </w:rPr>
-        <w:t>behaviour</w:t>
-      </w:r>
-      <w:proofErr w:type="spellEnd"/>
-      <w:r>
-        <w:rPr>
-          <w:rFonts w:asciiTheme="minorHAnsi" w:hAnsiTheme="minorHAnsi" w:cstheme="minorHAnsi"/>
-          <w:color w:val="000000"/>
-          <w:lang w:val="en-US"/>
-        </w:rPr>
-        <w:t xml:space="preserve">. It should help users by finding music they like, but would have not discovered themselves. It should let users connect to other users with the same taste in music and let them recommend music to each other by sharing their playlists. </w:t>
+        <w:t xml:space="preserve">The goal of our application is to provide users with music recommendations, based on their listening behaviour. It should help users by finding music they like, but would have not discovered themselves. It should let users connect to other users with the same taste in music and let them recommend music to each other by sharing their playlists. </w:t>
       </w:r>
     </w:p>
     <w:p>
@@ -1525,8 +1743,6 @@
           <w:lang w:val="en-US"/>
         </w:rPr>
       </w:pPr>
-      <w:bookmarkStart w:id="3" w:name="_GoBack"/>
-      <w:bookmarkEnd w:id="3"/>
       <w:r>
         <w:rPr>
           <w:rFonts w:asciiTheme="minorHAnsi" w:hAnsiTheme="minorHAnsi" w:cstheme="minorHAnsi"/>
@@ -1789,23 +2005,7 @@
           <w:color w:val="000000"/>
           <w:lang w:val="en-US"/>
         </w:rPr>
-        <w:t xml:space="preserve">Provide information </w:t>
-      </w:r>
-      <w:r>
-        <w:rPr>
-          <w:rFonts w:asciiTheme="minorHAnsi" w:hAnsiTheme="minorHAnsi" w:cstheme="minorHAnsi"/>
-          <w:color w:val="000000"/>
-          <w:lang w:val="en-US"/>
-        </w:rPr>
-        <w:t xml:space="preserve">about the artist </w:t>
-      </w:r>
-      <w:r>
-        <w:rPr>
-          <w:rFonts w:asciiTheme="minorHAnsi" w:hAnsiTheme="minorHAnsi" w:cstheme="minorHAnsi"/>
-          <w:color w:val="000000"/>
-          <w:lang w:val="en-US"/>
-        </w:rPr>
-        <w:t>gathered from Twitter or YouTube</w:t>
+        <w:t>Provide information about the artist gathered from Twitter or YouTube</w:t>
       </w:r>
     </w:p>
     <w:p>
@@ -1832,7 +2032,7 @@
           <w:lang w:val="en-US"/>
         </w:rPr>
       </w:pPr>
-      <w:bookmarkStart w:id="4" w:name="_Toc309996753"/>
+      <w:bookmarkStart w:id="4" w:name="_Toc310002912"/>
       <w:r>
         <w:rPr>
           <w:sz w:val="36"/>
@@ -1884,25 +2084,7 @@
           <w:color w:val="000000"/>
           <w:lang w:val="en-US"/>
         </w:rPr>
-        <w:t xml:space="preserve">We will use the Playme.com API to stream music and the </w:t>
-      </w:r>
-      <w:proofErr w:type="spellStart"/>
-      <w:r>
-        <w:rPr>
-          <w:rFonts w:asciiTheme="minorHAnsi" w:hAnsiTheme="minorHAnsi" w:cstheme="minorHAnsi"/>
-          <w:color w:val="000000"/>
-          <w:lang w:val="en-US"/>
-        </w:rPr>
-        <w:t>Echonest</w:t>
-      </w:r>
-      <w:proofErr w:type="spellEnd"/>
-      <w:r>
-        <w:rPr>
-          <w:rFonts w:asciiTheme="minorHAnsi" w:hAnsiTheme="minorHAnsi" w:cstheme="minorHAnsi"/>
-          <w:color w:val="000000"/>
-          <w:lang w:val="en-US"/>
-        </w:rPr>
-        <w:t xml:space="preserve"> API for more data about music.</w:t>
+        <w:t>We will use the Playme.com API to stream music and the Echonest API for more data about music.</w:t>
       </w:r>
     </w:p>
     <w:p>
@@ -1958,7 +2140,7 @@
           <w:lang w:val="en-US"/>
         </w:rPr>
       </w:pPr>
-      <w:bookmarkStart w:id="5" w:name="_Toc309996754"/>
+      <w:bookmarkStart w:id="5" w:name="_Toc310002913"/>
       <w:r>
         <w:rPr>
           <w:sz w:val="36"/>
@@ -2010,27 +2192,7 @@
           <w:szCs w:val="21"/>
           <w:lang w:val="en-US"/>
         </w:rPr>
-        <w:t xml:space="preserve">The system displays a list of recommendations based on the selected genres. If a user likes a song from the list, he has the option of adding it to his playlist or removing it from the suggestion list. Based on this feedback the probability that this song or a similar one will be recommended again, is adjusted. The user can also give feedback about songs while they are in his playlist. The chance that the certain song will be recommended again is thus respectively </w:t>
-      </w:r>
-      <w:proofErr w:type="spellStart"/>
-      <w:r>
-        <w:rPr>
-          <w:rFonts w:asciiTheme="minorHAnsi" w:hAnsiTheme="minorHAnsi" w:cstheme="minorHAnsi"/>
-          <w:color w:val="000000"/>
-          <w:szCs w:val="21"/>
-          <w:lang w:val="en-US"/>
-        </w:rPr>
-        <w:t>highered</w:t>
-      </w:r>
-      <w:proofErr w:type="spellEnd"/>
-      <w:r>
-        <w:rPr>
-          <w:rFonts w:asciiTheme="minorHAnsi" w:hAnsiTheme="minorHAnsi" w:cstheme="minorHAnsi"/>
-          <w:color w:val="000000"/>
-          <w:szCs w:val="21"/>
-          <w:lang w:val="en-US"/>
-        </w:rPr>
-        <w:t xml:space="preserve"> or lowered. In the case that a user really doesn't like a certain artist or song, he can block it.</w:t>
+        <w:t>The system displays a list of recommendations based on the selected genres. If a user likes a song from the list, he has the option of adding it to his playlist or removing it from the suggestion list. Based on this feedback the probability that this song or a similar one will be recommended again, is adjusted. The user can also give feedback about songs while they are in his playlist. The chance that the certain song will be recommended again is thus respectively highered or lowered. In the case that a user really doesn't like a certain artist or song, he can block it.</w:t>
       </w:r>
     </w:p>
     <w:p>
@@ -2121,7 +2283,7 @@
           <w:lang w:val="en-US"/>
         </w:rPr>
       </w:pPr>
-      <w:bookmarkStart w:id="6" w:name="_Toc309996755"/>
+      <w:bookmarkStart w:id="6" w:name="_Toc310002914"/>
       <w:r>
         <w:rPr>
           <w:sz w:val="36"/>
@@ -2136,7 +2298,7 @@
       <w:pPr>
         <w:pStyle w:val="Heading2"/>
       </w:pPr>
-      <w:bookmarkStart w:id="7" w:name="_Toc309996756"/>
+      <w:bookmarkStart w:id="7" w:name="_Toc310002915"/>
       <w:r>
         <w:t>Week 1-2</w:t>
       </w:r>
@@ -2356,7 +2518,7 @@
       <w:pPr>
         <w:pStyle w:val="Heading2"/>
       </w:pPr>
-      <w:bookmarkStart w:id="8" w:name="_Toc309996757"/>
+      <w:bookmarkStart w:id="8" w:name="_Toc310002916"/>
       <w:r>
         <w:t>Week 3-4</w:t>
       </w:r>
@@ -2654,7 +2816,7 @@
       <w:pPr>
         <w:pStyle w:val="Heading2"/>
       </w:pPr>
-      <w:bookmarkStart w:id="9" w:name="_Toc309996758"/>
+      <w:bookmarkStart w:id="9" w:name="_Toc310002917"/>
       <w:r>
         <w:t>Week 5-6</w:t>
       </w:r>
@@ -2826,7 +2988,7 @@
       <w:pPr>
         <w:pStyle w:val="Heading2"/>
       </w:pPr>
-      <w:bookmarkStart w:id="10" w:name="_Toc309996759"/>
+      <w:bookmarkStart w:id="10" w:name="_Toc310002918"/>
       <w:r>
         <w:lastRenderedPageBreak/>
         <w:t>Week 7</w:t>
@@ -2915,7 +3077,7 @@
       <w:pPr>
         <w:pStyle w:val="Heading2"/>
       </w:pPr>
-      <w:bookmarkStart w:id="11" w:name="_Toc309996760"/>
+      <w:bookmarkStart w:id="11" w:name="_Toc310002919"/>
       <w:r>
         <w:t>Week 8</w:t>
       </w:r>
@@ -3081,7 +3243,7 @@
           <w:lang w:val="en-US"/>
         </w:rPr>
       </w:pPr>
-      <w:bookmarkStart w:id="12" w:name="_Toc309996761"/>
+      <w:bookmarkStart w:id="12" w:name="_Toc310002920"/>
       <w:r>
         <w:rPr>
           <w:sz w:val="36"/>
@@ -3091,6 +3253,179 @@
         <w:t>Implementation</w:t>
       </w:r>
       <w:bookmarkEnd w:id="12"/>
+    </w:p>
+    <w:p>
+      <w:pPr>
+        <w:pStyle w:val="NormalWeb"/>
+        <w:shd w:val="clear" w:color="auto" w:fill="FFFFFF"/>
+        <w:spacing w:before="240" w:beforeAutospacing="0" w:after="240" w:afterAutospacing="0" w:line="276" w:lineRule="auto"/>
+        <w:rPr>
+          <w:rFonts w:asciiTheme="minorHAnsi" w:hAnsiTheme="minorHAnsi" w:cstheme="minorHAnsi"/>
+          <w:color w:val="000000"/>
+          <w:szCs w:val="21"/>
+          <w:lang w:val="en-US"/>
+        </w:rPr>
+      </w:pPr>
+      <w:r>
+        <w:rPr>
+          <w:rFonts w:asciiTheme="minorHAnsi" w:hAnsiTheme="minorHAnsi" w:cstheme="minorHAnsi"/>
+          <w:color w:val="000000"/>
+          <w:szCs w:val="21"/>
+          <w:lang w:val="en-US"/>
+        </w:rPr>
+        <w:t>The implementation of the product will consist of two parts, a web application for presentation and a</w:t>
+      </w:r>
+      <w:r>
+        <w:rPr>
+          <w:rFonts w:asciiTheme="minorHAnsi" w:hAnsiTheme="minorHAnsi" w:cstheme="minorHAnsi"/>
+          <w:color w:val="000000"/>
+          <w:szCs w:val="21"/>
+          <w:lang w:val="en-US"/>
+        </w:rPr>
+        <w:t>n</w:t>
+      </w:r>
+      <w:r>
+        <w:rPr>
+          <w:rFonts w:asciiTheme="minorHAnsi" w:hAnsiTheme="minorHAnsi" w:cstheme="minorHAnsi"/>
+          <w:color w:val="000000"/>
+          <w:szCs w:val="21"/>
+          <w:lang w:val="en-US"/>
+        </w:rPr>
+        <w:t xml:space="preserve"> underlying service for data gathering and analysis.</w:t>
+      </w:r>
+    </w:p>
+    <w:p>
+      <w:pPr>
+        <w:pStyle w:val="Heading2"/>
+        <w:rPr>
+          <w:rFonts w:asciiTheme="minorHAnsi" w:hAnsiTheme="minorHAnsi" w:cstheme="minorHAnsi"/>
+          <w:lang w:val="en-US"/>
+        </w:rPr>
+      </w:pPr>
+      <w:bookmarkStart w:id="13" w:name="_Toc310002921"/>
+      <w:r>
+        <w:rPr>
+          <w:rFonts w:asciiTheme="minorHAnsi" w:hAnsiTheme="minorHAnsi" w:cstheme="minorHAnsi"/>
+          <w:lang w:val="en-US"/>
+        </w:rPr>
+        <w:t>The Web application</w:t>
+      </w:r>
+      <w:bookmarkEnd w:id="13"/>
+    </w:p>
+    <w:p>
+      <w:pPr>
+        <w:pStyle w:val="NormalWeb"/>
+        <w:shd w:val="clear" w:color="auto" w:fill="FFFFFF"/>
+        <w:spacing w:before="0" w:beforeAutospacing="0" w:after="240" w:afterAutospacing="0" w:line="276" w:lineRule="auto"/>
+        <w:rPr>
+          <w:rFonts w:asciiTheme="minorHAnsi" w:hAnsiTheme="minorHAnsi" w:cstheme="minorHAnsi"/>
+          <w:color w:val="000000"/>
+          <w:szCs w:val="21"/>
+          <w:lang w:val="en-US"/>
+        </w:rPr>
+      </w:pPr>
+      <w:r>
+        <w:rPr>
+          <w:rFonts w:asciiTheme="minorHAnsi" w:hAnsiTheme="minorHAnsi" w:cstheme="minorHAnsi"/>
+          <w:color w:val="000000"/>
+          <w:szCs w:val="21"/>
+          <w:lang w:val="en-US"/>
+        </w:rPr>
+        <w:t>The web application will be implemented with the PHP language. We will use the Kohana framework to provide a MVC basis. Kohana also contains various tools for communication with databases and other web services. The website itself wil be built on HTML5, CSS and Javascript. It will use the jQuery library and the Playme.com streaming API. We will use the Echonest API to fetch news items and artist biographies and display these as information to the user.</w:t>
+      </w:r>
+    </w:p>
+    <w:p>
+      <w:pPr>
+        <w:pStyle w:val="Heading2"/>
+        <w:rPr>
+          <w:rFonts w:asciiTheme="minorHAnsi" w:hAnsiTheme="minorHAnsi" w:cstheme="minorHAnsi"/>
+          <w:lang w:val="en-US"/>
+        </w:rPr>
+      </w:pPr>
+      <w:bookmarkStart w:id="14" w:name="_Toc310002922"/>
+      <w:r>
+        <w:rPr>
+          <w:rFonts w:asciiTheme="minorHAnsi" w:hAnsiTheme="minorHAnsi" w:cstheme="minorHAnsi"/>
+          <w:lang w:val="en-US"/>
+        </w:rPr>
+        <w:t>The Data service</w:t>
+      </w:r>
+      <w:bookmarkEnd w:id="14"/>
+    </w:p>
+    <w:p>
+      <w:pPr>
+        <w:pStyle w:val="NormalWeb"/>
+        <w:shd w:val="clear" w:color="auto" w:fill="FFFFFF"/>
+        <w:spacing w:before="0" w:beforeAutospacing="0" w:after="240" w:afterAutospacing="0" w:line="276" w:lineRule="auto"/>
+        <w:rPr>
+          <w:rFonts w:asciiTheme="minorHAnsi" w:hAnsiTheme="minorHAnsi" w:cstheme="minorHAnsi"/>
+          <w:color w:val="000000"/>
+          <w:szCs w:val="21"/>
+          <w:lang w:val="en-US"/>
+        </w:rPr>
+      </w:pPr>
+      <w:r>
+        <w:rPr>
+          <w:rFonts w:asciiTheme="minorHAnsi" w:hAnsiTheme="minorHAnsi" w:cstheme="minorHAnsi"/>
+          <w:color w:val="000000"/>
+          <w:szCs w:val="21"/>
+          <w:lang w:val="en-US"/>
+        </w:rPr>
+        <w:t xml:space="preserve">The data service will convert the data from the Million Song and Last.fm dataset to a vectorized format </w:t>
+      </w:r>
+      <w:r>
+        <w:rPr>
+          <w:rFonts w:asciiTheme="minorHAnsi" w:hAnsiTheme="minorHAnsi" w:cstheme="minorHAnsi"/>
+          <w:color w:val="000000"/>
+          <w:szCs w:val="21"/>
+          <w:lang w:val="en-US"/>
+        </w:rPr>
+        <w:t>which will make searching more efficient</w:t>
+      </w:r>
+      <w:r>
+        <w:rPr>
+          <w:rFonts w:asciiTheme="minorHAnsi" w:hAnsiTheme="minorHAnsi" w:cstheme="minorHAnsi"/>
+          <w:color w:val="000000"/>
+          <w:szCs w:val="21"/>
+          <w:lang w:val="en-US"/>
+        </w:rPr>
+        <w:t xml:space="preserve"> by our application. This service will also add data for new songs that are fetched from the Echonest API.</w:t>
+      </w:r>
+    </w:p>
+    <w:p>
+      <w:pPr>
+        <w:pStyle w:val="Heading2"/>
+        <w:rPr>
+          <w:rFonts w:asciiTheme="minorHAnsi" w:hAnsiTheme="minorHAnsi" w:cstheme="minorHAnsi"/>
+          <w:lang w:val="en-US"/>
+        </w:rPr>
+      </w:pPr>
+      <w:bookmarkStart w:id="15" w:name="_Toc310002923"/>
+      <w:r>
+        <w:rPr>
+          <w:rFonts w:asciiTheme="minorHAnsi" w:hAnsiTheme="minorHAnsi" w:cstheme="minorHAnsi"/>
+          <w:lang w:val="en-US"/>
+        </w:rPr>
+        <w:t>The Recommendation Algorithm</w:t>
+      </w:r>
+      <w:bookmarkEnd w:id="15"/>
+    </w:p>
+    <w:p>
+      <w:pPr>
+        <w:rPr>
+          <w:rFonts w:cstheme="minorHAnsi"/>
+          <w:sz w:val="24"/>
+          <w:lang w:val="en-US"/>
+        </w:rPr>
+      </w:pPr>
+      <w:r>
+        <w:rPr>
+          <w:rFonts w:cstheme="minorHAnsi"/>
+          <w:sz w:val="24"/>
+          <w:lang w:val="en-US"/>
+        </w:rPr>
+        <w:t>[ TO DO ]</w:t>
+      </w:r>
     </w:p>
     <w:sectPr>
       <w:footerReference w:type="default" r:id="rId11"/>
@@ -3164,7 +3499,7 @@
           <w:rPr>
             <w:noProof/>
           </w:rPr>
-          <w:t>7</w:t>
+          <w:t>1</w:t>
         </w:r>
         <w:r>
           <w:rPr>
@@ -5098,36 +5433,6 @@
         </w:p>
       </w:docPartBody>
     </w:docPart>
-    <w:docPart>
-      <w:docPartPr>
-        <w:name w:val="7F62DE88B8754D69A709FBFFD07A8905"/>
-        <w:category>
-          <w:name w:val="General"/>
-          <w:gallery w:val="placeholder"/>
-        </w:category>
-        <w:types>
-          <w:type w:val="bbPlcHdr"/>
-        </w:types>
-        <w:behaviors>
-          <w:behavior w:val="content"/>
-        </w:behaviors>
-        <w:guid w:val="{08B01626-9C82-4153-AA60-4AF7C4B4FAEB}"/>
-      </w:docPartPr>
-      <w:docPartBody>
-        <w:p>
-          <w:pPr>
-            <w:pStyle w:val="7F62DE88B8754D69A709FBFFD07A8905"/>
-          </w:pPr>
-          <w:r>
-            <w:rPr>
-              <w:b/>
-              <w:bCs/>
-            </w:rPr>
-            <w:t>[Type the author name]</w:t>
-          </w:r>
-        </w:p>
-      </w:docPartBody>
-    </w:docPart>
   </w:docParts>
 </w:glossaryDocument>
 </file>
@@ -5203,6 +5508,7 @@
     <w:rsidRoot w:val="005B4445"/>
     <w:rsid w:val="005B4445"/>
     <w:rsid w:val="006F69E2"/>
+    <w:rsid w:val="007C355B"/>
   </w:rsids>
   <m:mathPr>
     <m:mathFont m:val="Cambria Math"/>
@@ -6008,7 +6314,7 @@
 </file>
 
 <file path=customXml/itemProps2.xml><?xml version="1.0" encoding="utf-8"?>
-<ds:datastoreItem xmlns:ds="http://schemas.openxmlformats.org/officeDocument/2006/customXml" ds:itemID="{0CC9CF1F-14FF-4CBC-910F-3CA7B797F2EA}">
+<ds:datastoreItem xmlns:ds="http://schemas.openxmlformats.org/officeDocument/2006/customXml" ds:itemID="{E811CA2D-BE95-4E08-8F1F-1165D64F820B}">
   <ds:schemaRefs>
     <ds:schemaRef ds:uri="http://schemas.openxmlformats.org/officeDocument/2006/bibliography"/>
   </ds:schemaRefs>

</xml_diff>

<commit_message>
Added pdf version of the report
</commit_message>
<xml_diff>
--- a/Phase 1.docx
+++ b/Phase 1.docx
@@ -175,7 +175,7 @@
                     <w:lang w:val="nl-NL" w:eastAsia="nl-NL"/>
                   </w:rPr>
                   <w:drawing>
-                    <wp:inline distT="0" distB="0" distL="0" distR="0" wp14:anchorId="54DE6485" wp14:editId="72C319D4">
+                    <wp:inline distT="0" distB="0" distL="0" distR="0" wp14:anchorId="37A866F1" wp14:editId="52820C82">
                       <wp:extent cx="4190476" cy="1917460"/>
                       <wp:effectExtent l="0" t="0" r="0" b="0"/>
                       <wp:docPr id="2" name="Picture 2"/>
@@ -384,9 +384,6 @@
                   </w:rPr>
                   <w:alias w:val="Author"/>
                   <w:id w:val="15524260"/>
-                  <w:placeholder>
-                    <w:docPart w:val="7F62DE88B8754D69A709FBFFD07A8905"/>
-                  </w:placeholder>
                   <w:dataBinding w:prefixMappings="xmlns:ns0='http://schemas.openxmlformats.org/package/2006/metadata/core-properties' xmlns:ns1='http://purl.org/dc/elements/1.1/'" w:xpath="/ns0:coreProperties[1]/ns1:creator[1]" w:storeItemID="{6C3C8BC8-F283-45AE-878A-BAB7291924A1}"/>
                   <w:text/>
                 </w:sdtPr>
@@ -397,10 +394,9 @@
                       <w:pStyle w:val="NoSpacing"/>
                       <w:jc w:val="center"/>
                       <w:rPr>
-                        <w:rFonts w:eastAsiaTheme="minorHAnsi"/>
                         <w:b/>
                         <w:bCs/>
-                        <w:lang w:val="nl-NL" w:eastAsia="en-US"/>
+                        <w:sz w:val="24"/>
                       </w:rPr>
                     </w:pPr>
                     <w:r>
@@ -433,6 +429,36 @@
                   </w:p>
                 </w:sdtContent>
               </w:sdt>
+              <w:p>
+                <w:pPr>
+                  <w:pStyle w:val="NoSpacing"/>
+                  <w:jc w:val="center"/>
+                  <w:rPr>
+                    <w:rFonts w:eastAsiaTheme="minorHAnsi"/>
+                    <w:b/>
+                    <w:bCs/>
+                    <w:lang w:val="nl-NL" w:eastAsia="en-US"/>
+                  </w:rPr>
+                </w:pPr>
+                <w:r>
+                  <w:rPr>
+                    <w:b/>
+                    <w:bCs/>
+                    <w:sz w:val="24"/>
+                  </w:rPr>
+                  <w:t>Grou</w:t>
+                </w:r>
+                <w:bookmarkStart w:id="0" w:name="_GoBack"/>
+                <w:bookmarkEnd w:id="0"/>
+                <w:r>
+                  <w:rPr>
+                    <w:b/>
+                    <w:bCs/>
+                    <w:sz w:val="24"/>
+                  </w:rPr>
+                  <w:t>p 7</w:t>
+                </w:r>
+              </w:p>
               <w:p>
                 <w:pPr>
                   <w:pStyle w:val="NoSpacing"/>
@@ -487,28 +513,7 @@
                         <w:b/>
                         <w:bCs/>
                       </w:rPr>
-                      <w:t>25</w:t>
-                    </w:r>
-                    <w:r>
-                      <w:rPr>
-                        <w:b/>
-                        <w:bCs/>
-                      </w:rPr>
-                      <w:t>/</w:t>
-                    </w:r>
-                    <w:r>
-                      <w:rPr>
-                        <w:b/>
-                        <w:bCs/>
-                      </w:rPr>
-                      <w:t>11</w:t>
-                    </w:r>
-                    <w:r>
-                      <w:rPr>
-                        <w:b/>
-                        <w:bCs/>
-                      </w:rPr>
-                      <w:t>/2011</w:t>
+                      <w:t>11/25/2011</w:t>
                     </w:r>
                   </w:p>
                 </w:tc>
@@ -630,7 +635,7 @@
           <w:sz w:val="36"/>
         </w:rPr>
       </w:pPr>
-      <w:bookmarkStart w:id="0" w:name="_Toc309915825"/>
+      <w:bookmarkStart w:id="1" w:name="_Toc309915825"/>
       <w:r>
         <w:rPr>
           <w:b/>
@@ -640,8 +645,8 @@
         <w:br w:type="page"/>
       </w:r>
     </w:p>
-    <w:bookmarkStart w:id="1" w:name="_Toc310002910" w:displacedByCustomXml="next"/>
     <w:bookmarkStart w:id="2" w:name="_Toc309996751" w:displacedByCustomXml="next"/>
+    <w:bookmarkStart w:id="3" w:name="_Toc310002910" w:displacedByCustomXml="next"/>
     <w:sdt>
       <w:sdtPr>
         <w:rPr>
@@ -678,9 +683,9 @@
             </w:rPr>
             <w:t>Contents</w:t>
           </w:r>
-          <w:bookmarkEnd w:id="0"/>
+          <w:bookmarkEnd w:id="1"/>
+          <w:bookmarkEnd w:id="3"/>
           <w:bookmarkEnd w:id="2"/>
-          <w:bookmarkEnd w:id="1"/>
         </w:p>
         <w:p/>
         <w:p>
@@ -1657,7 +1662,7 @@
           <w:lang w:val="en-US"/>
         </w:rPr>
       </w:pPr>
-      <w:bookmarkStart w:id="3" w:name="_Toc310002911"/>
+      <w:bookmarkStart w:id="4" w:name="_Toc310002911"/>
       <w:r>
         <w:rPr>
           <w:sz w:val="36"/>
@@ -1666,7 +1671,7 @@
         <w:lastRenderedPageBreak/>
         <w:t>Goal</w:t>
       </w:r>
-      <w:bookmarkEnd w:id="3"/>
+      <w:bookmarkEnd w:id="4"/>
     </w:p>
     <w:p>
       <w:pPr>
@@ -1685,7 +1690,25 @@
           <w:color w:val="000000"/>
           <w:lang w:val="en-US"/>
         </w:rPr>
-        <w:t xml:space="preserve">The goal of our application is to provide users with music recommendations, based on their listening behaviour. It should help users by finding music they like, but would have not discovered themselves. It should let users connect to other users with the same taste in music and let them recommend music to each other by sharing their playlists. </w:t>
+        <w:t xml:space="preserve">The goal of our application is to provide users with music recommendations, based on their listening </w:t>
+      </w:r>
+      <w:proofErr w:type="spellStart"/>
+      <w:r>
+        <w:rPr>
+          <w:rFonts w:asciiTheme="minorHAnsi" w:hAnsiTheme="minorHAnsi" w:cstheme="minorHAnsi"/>
+          <w:color w:val="000000"/>
+          <w:lang w:val="en-US"/>
+        </w:rPr>
+        <w:t>behaviour</w:t>
+      </w:r>
+      <w:proofErr w:type="spellEnd"/>
+      <w:r>
+        <w:rPr>
+          <w:rFonts w:asciiTheme="minorHAnsi" w:hAnsiTheme="minorHAnsi" w:cstheme="minorHAnsi"/>
+          <w:color w:val="000000"/>
+          <w:lang w:val="en-US"/>
+        </w:rPr>
+        <w:t xml:space="preserve">. It should help users by finding music they like, but would have not discovered themselves. It should let users connect to other users with the same taste in music and let them recommend music to each other by sharing their playlists. </w:t>
       </w:r>
     </w:p>
     <w:p>
@@ -2032,7 +2055,7 @@
           <w:lang w:val="en-US"/>
         </w:rPr>
       </w:pPr>
-      <w:bookmarkStart w:id="4" w:name="_Toc310002912"/>
+      <w:bookmarkStart w:id="5" w:name="_Toc310002912"/>
       <w:r>
         <w:rPr>
           <w:sz w:val="36"/>
@@ -2041,7 +2064,7 @@
         <w:lastRenderedPageBreak/>
         <w:t>Scope</w:t>
       </w:r>
-      <w:bookmarkEnd w:id="4"/>
+      <w:bookmarkEnd w:id="5"/>
     </w:p>
     <w:p>
       <w:pPr>
@@ -2084,7 +2107,25 @@
           <w:color w:val="000000"/>
           <w:lang w:val="en-US"/>
         </w:rPr>
-        <w:t>We will use the Playme.com API to stream music and the Echonest API for more data about music.</w:t>
+        <w:t xml:space="preserve">We will use the Playme.com API to stream music and the </w:t>
+      </w:r>
+      <w:proofErr w:type="spellStart"/>
+      <w:r>
+        <w:rPr>
+          <w:rFonts w:asciiTheme="minorHAnsi" w:hAnsiTheme="minorHAnsi" w:cstheme="minorHAnsi"/>
+          <w:color w:val="000000"/>
+          <w:lang w:val="en-US"/>
+        </w:rPr>
+        <w:t>Echonest</w:t>
+      </w:r>
+      <w:proofErr w:type="spellEnd"/>
+      <w:r>
+        <w:rPr>
+          <w:rFonts w:asciiTheme="minorHAnsi" w:hAnsiTheme="minorHAnsi" w:cstheme="minorHAnsi"/>
+          <w:color w:val="000000"/>
+          <w:lang w:val="en-US"/>
+        </w:rPr>
+        <w:t xml:space="preserve"> API for more data about music.</w:t>
       </w:r>
     </w:p>
     <w:p>
@@ -2140,7 +2181,7 @@
           <w:lang w:val="en-US"/>
         </w:rPr>
       </w:pPr>
-      <w:bookmarkStart w:id="5" w:name="_Toc310002913"/>
+      <w:bookmarkStart w:id="6" w:name="_Toc310002913"/>
       <w:r>
         <w:rPr>
           <w:sz w:val="36"/>
@@ -2149,7 +2190,7 @@
         <w:lastRenderedPageBreak/>
         <w:t>Functional Description</w:t>
       </w:r>
-      <w:bookmarkEnd w:id="5"/>
+      <w:bookmarkEnd w:id="6"/>
     </w:p>
     <w:p>
       <w:pPr>
@@ -2192,7 +2233,27 @@
           <w:szCs w:val="21"/>
           <w:lang w:val="en-US"/>
         </w:rPr>
-        <w:t>The system displays a list of recommendations based on the selected genres. If a user likes a song from the list, he has the option of adding it to his playlist or removing it from the suggestion list. Based on this feedback the probability that this song or a similar one will be recommended again, is adjusted. The user can also give feedback about songs while they are in his playlist. The chance that the certain song will be recommended again is thus respectively highered or lowered. In the case that a user really doesn't like a certain artist or song, he can block it.</w:t>
+        <w:t xml:space="preserve">The system displays a list of recommendations based on the selected genres. If a user likes a song from the list, he has the option of adding it to his playlist or removing it from the suggestion list. Based on this feedback the probability that this song or a similar one will be recommended again, is adjusted. The user can also give feedback about songs while they are in his playlist. The chance that the certain song will be recommended again is thus respectively </w:t>
+      </w:r>
+      <w:proofErr w:type="spellStart"/>
+      <w:r>
+        <w:rPr>
+          <w:rFonts w:asciiTheme="minorHAnsi" w:hAnsiTheme="minorHAnsi" w:cstheme="minorHAnsi"/>
+          <w:color w:val="000000"/>
+          <w:szCs w:val="21"/>
+          <w:lang w:val="en-US"/>
+        </w:rPr>
+        <w:t>highered</w:t>
+      </w:r>
+      <w:proofErr w:type="spellEnd"/>
+      <w:r>
+        <w:rPr>
+          <w:rFonts w:asciiTheme="minorHAnsi" w:hAnsiTheme="minorHAnsi" w:cstheme="minorHAnsi"/>
+          <w:color w:val="000000"/>
+          <w:szCs w:val="21"/>
+          <w:lang w:val="en-US"/>
+        </w:rPr>
+        <w:t xml:space="preserve"> or lowered. In the case that a user really doesn't like a certain artist or song, he can block it.</w:t>
       </w:r>
     </w:p>
     <w:p>
@@ -2283,7 +2344,7 @@
           <w:lang w:val="en-US"/>
         </w:rPr>
       </w:pPr>
-      <w:bookmarkStart w:id="6" w:name="_Toc310002914"/>
+      <w:bookmarkStart w:id="7" w:name="_Toc310002914"/>
       <w:r>
         <w:rPr>
           <w:sz w:val="36"/>
@@ -2292,17 +2353,17 @@
         <w:lastRenderedPageBreak/>
         <w:t>Planning</w:t>
       </w:r>
-      <w:bookmarkEnd w:id="6"/>
+      <w:bookmarkEnd w:id="7"/>
     </w:p>
     <w:p>
       <w:pPr>
         <w:pStyle w:val="Heading2"/>
       </w:pPr>
-      <w:bookmarkStart w:id="7" w:name="_Toc310002915"/>
+      <w:bookmarkStart w:id="8" w:name="_Toc310002915"/>
       <w:r>
         <w:t>Week 1-2</w:t>
       </w:r>
-      <w:bookmarkEnd w:id="7"/>
+      <w:bookmarkEnd w:id="8"/>
     </w:p>
     <w:p>
       <w:pPr>
@@ -2518,11 +2579,11 @@
       <w:pPr>
         <w:pStyle w:val="Heading2"/>
       </w:pPr>
-      <w:bookmarkStart w:id="8" w:name="_Toc310002916"/>
+      <w:bookmarkStart w:id="9" w:name="_Toc310002916"/>
       <w:r>
         <w:t>Week 3-4</w:t>
       </w:r>
-      <w:bookmarkEnd w:id="8"/>
+      <w:bookmarkEnd w:id="9"/>
     </w:p>
     <w:p>
       <w:pPr>
@@ -2816,11 +2877,11 @@
       <w:pPr>
         <w:pStyle w:val="Heading2"/>
       </w:pPr>
-      <w:bookmarkStart w:id="9" w:name="_Toc310002917"/>
+      <w:bookmarkStart w:id="10" w:name="_Toc310002917"/>
       <w:r>
         <w:t>Week 5-6</w:t>
       </w:r>
-      <w:bookmarkEnd w:id="9"/>
+      <w:bookmarkEnd w:id="10"/>
     </w:p>
     <w:p>
       <w:pPr>
@@ -2988,12 +3049,12 @@
       <w:pPr>
         <w:pStyle w:val="Heading2"/>
       </w:pPr>
-      <w:bookmarkStart w:id="10" w:name="_Toc310002918"/>
+      <w:bookmarkStart w:id="11" w:name="_Toc310002918"/>
       <w:r>
         <w:lastRenderedPageBreak/>
         <w:t>Week 7</w:t>
       </w:r>
-      <w:bookmarkEnd w:id="10"/>
+      <w:bookmarkEnd w:id="11"/>
     </w:p>
     <w:p>
       <w:pPr>
@@ -3077,11 +3138,11 @@
       <w:pPr>
         <w:pStyle w:val="Heading2"/>
       </w:pPr>
-      <w:bookmarkStart w:id="11" w:name="_Toc310002919"/>
+      <w:bookmarkStart w:id="12" w:name="_Toc310002919"/>
       <w:r>
         <w:t>Week 8</w:t>
       </w:r>
-      <w:bookmarkEnd w:id="11"/>
+      <w:bookmarkEnd w:id="12"/>
     </w:p>
     <w:p>
       <w:pPr>
@@ -3243,7 +3304,7 @@
           <w:lang w:val="en-US"/>
         </w:rPr>
       </w:pPr>
-      <w:bookmarkStart w:id="12" w:name="_Toc310002920"/>
+      <w:bookmarkStart w:id="13" w:name="_Toc310002920"/>
       <w:r>
         <w:rPr>
           <w:sz w:val="36"/>
@@ -3252,7 +3313,7 @@
         <w:lastRenderedPageBreak/>
         <w:t>Implementation</w:t>
       </w:r>
-      <w:bookmarkEnd w:id="12"/>
+      <w:bookmarkEnd w:id="13"/>
     </w:p>
     <w:p>
       <w:pPr>
@@ -3302,7 +3363,7 @@
           <w:lang w:val="en-US"/>
         </w:rPr>
       </w:pPr>
-      <w:bookmarkStart w:id="13" w:name="_Toc310002921"/>
+      <w:bookmarkStart w:id="14" w:name="_Toc310002921"/>
       <w:r>
         <w:rPr>
           <w:rFonts w:asciiTheme="minorHAnsi" w:hAnsiTheme="minorHAnsi" w:cstheme="minorHAnsi"/>
@@ -3310,7 +3371,7 @@
         </w:rPr>
         <w:t>The Web application</w:t>
       </w:r>
-      <w:bookmarkEnd w:id="13"/>
+      <w:bookmarkEnd w:id="14"/>
     </w:p>
     <w:p>
       <w:pPr>
@@ -3331,7 +3392,127 @@
           <w:szCs w:val="21"/>
           <w:lang w:val="en-US"/>
         </w:rPr>
-        <w:t>The web application will be implemented with the PHP language. We will use the Kohana framework to provide a MVC basis. Kohana also contains various tools for communication with databases and other web services. The website itself wil be built on HTML5, CSS and Javascript. It will use the jQuery library and the Playme.com streaming API. We will use the Echonest API to fetch news items and artist biographies and display these as information to the user.</w:t>
+        <w:t xml:space="preserve">The web application will be implemented with the PHP language. We will use the </w:t>
+      </w:r>
+      <w:proofErr w:type="spellStart"/>
+      <w:r>
+        <w:rPr>
+          <w:rFonts w:asciiTheme="minorHAnsi" w:hAnsiTheme="minorHAnsi" w:cstheme="minorHAnsi"/>
+          <w:color w:val="000000"/>
+          <w:szCs w:val="21"/>
+          <w:lang w:val="en-US"/>
+        </w:rPr>
+        <w:t>Kohana</w:t>
+      </w:r>
+      <w:proofErr w:type="spellEnd"/>
+      <w:r>
+        <w:rPr>
+          <w:rFonts w:asciiTheme="minorHAnsi" w:hAnsiTheme="minorHAnsi" w:cstheme="minorHAnsi"/>
+          <w:color w:val="000000"/>
+          <w:szCs w:val="21"/>
+          <w:lang w:val="en-US"/>
+        </w:rPr>
+        <w:t xml:space="preserve"> framework to provide a MVC basis. </w:t>
+      </w:r>
+      <w:proofErr w:type="spellStart"/>
+      <w:r>
+        <w:rPr>
+          <w:rFonts w:asciiTheme="minorHAnsi" w:hAnsiTheme="minorHAnsi" w:cstheme="minorHAnsi"/>
+          <w:color w:val="000000"/>
+          <w:szCs w:val="21"/>
+          <w:lang w:val="en-US"/>
+        </w:rPr>
+        <w:t>Kohana</w:t>
+      </w:r>
+      <w:proofErr w:type="spellEnd"/>
+      <w:r>
+        <w:rPr>
+          <w:rFonts w:asciiTheme="minorHAnsi" w:hAnsiTheme="minorHAnsi" w:cstheme="minorHAnsi"/>
+          <w:color w:val="000000"/>
+          <w:szCs w:val="21"/>
+          <w:lang w:val="en-US"/>
+        </w:rPr>
+        <w:t xml:space="preserve"> also contains various tools for communication with databases and other web services. The website itself </w:t>
+      </w:r>
+      <w:proofErr w:type="spellStart"/>
+      <w:r>
+        <w:rPr>
+          <w:rFonts w:asciiTheme="minorHAnsi" w:hAnsiTheme="minorHAnsi" w:cstheme="minorHAnsi"/>
+          <w:color w:val="000000"/>
+          <w:szCs w:val="21"/>
+          <w:lang w:val="en-US"/>
+        </w:rPr>
+        <w:t>wil</w:t>
+      </w:r>
+      <w:proofErr w:type="spellEnd"/>
+      <w:r>
+        <w:rPr>
+          <w:rFonts w:asciiTheme="minorHAnsi" w:hAnsiTheme="minorHAnsi" w:cstheme="minorHAnsi"/>
+          <w:color w:val="000000"/>
+          <w:szCs w:val="21"/>
+          <w:lang w:val="en-US"/>
+        </w:rPr>
+        <w:t xml:space="preserve"> be built on HTML5, CSS and </w:t>
+      </w:r>
+      <w:proofErr w:type="spellStart"/>
+      <w:r>
+        <w:rPr>
+          <w:rFonts w:asciiTheme="minorHAnsi" w:hAnsiTheme="minorHAnsi" w:cstheme="minorHAnsi"/>
+          <w:color w:val="000000"/>
+          <w:szCs w:val="21"/>
+          <w:lang w:val="en-US"/>
+        </w:rPr>
+        <w:t>Javascript</w:t>
+      </w:r>
+      <w:proofErr w:type="spellEnd"/>
+      <w:r>
+        <w:rPr>
+          <w:rFonts w:asciiTheme="minorHAnsi" w:hAnsiTheme="minorHAnsi" w:cstheme="minorHAnsi"/>
+          <w:color w:val="000000"/>
+          <w:szCs w:val="21"/>
+          <w:lang w:val="en-US"/>
+        </w:rPr>
+        <w:t xml:space="preserve">. It will use the </w:t>
+      </w:r>
+      <w:proofErr w:type="spellStart"/>
+      <w:r>
+        <w:rPr>
+          <w:rFonts w:asciiTheme="minorHAnsi" w:hAnsiTheme="minorHAnsi" w:cstheme="minorHAnsi"/>
+          <w:color w:val="000000"/>
+          <w:szCs w:val="21"/>
+          <w:lang w:val="en-US"/>
+        </w:rPr>
+        <w:t>jQuery</w:t>
+      </w:r>
+      <w:proofErr w:type="spellEnd"/>
+      <w:r>
+        <w:rPr>
+          <w:rFonts w:asciiTheme="minorHAnsi" w:hAnsiTheme="minorHAnsi" w:cstheme="minorHAnsi"/>
+          <w:color w:val="000000"/>
+          <w:szCs w:val="21"/>
+          <w:lang w:val="en-US"/>
+        </w:rPr>
+        <w:t xml:space="preserve"> library and the Playme.com streaming API. We will use the </w:t>
+      </w:r>
+      <w:proofErr w:type="spellStart"/>
+      <w:r>
+        <w:rPr>
+          <w:rFonts w:asciiTheme="minorHAnsi" w:hAnsiTheme="minorHAnsi" w:cstheme="minorHAnsi"/>
+          <w:color w:val="000000"/>
+          <w:szCs w:val="21"/>
+          <w:lang w:val="en-US"/>
+        </w:rPr>
+        <w:t>Echonest</w:t>
+      </w:r>
+      <w:proofErr w:type="spellEnd"/>
+      <w:r>
+        <w:rPr>
+          <w:rFonts w:asciiTheme="minorHAnsi" w:hAnsiTheme="minorHAnsi" w:cstheme="minorHAnsi"/>
+          <w:color w:val="000000"/>
+          <w:szCs w:val="21"/>
+          <w:lang w:val="en-US"/>
+        </w:rPr>
+        <w:t xml:space="preserve"> API to fetch news items and artist biographies and display these as information to the user.</w:t>
       </w:r>
     </w:p>
     <w:p>
@@ -3342,7 +3523,7 @@
           <w:lang w:val="en-US"/>
         </w:rPr>
       </w:pPr>
-      <w:bookmarkStart w:id="14" w:name="_Toc310002922"/>
+      <w:bookmarkStart w:id="15" w:name="_Toc310002922"/>
       <w:r>
         <w:rPr>
           <w:rFonts w:asciiTheme="minorHAnsi" w:hAnsiTheme="minorHAnsi" w:cstheme="minorHAnsi"/>
@@ -3350,7 +3531,7 @@
         </w:rPr>
         <w:t>The Data service</w:t>
       </w:r>
-      <w:bookmarkEnd w:id="14"/>
+      <w:bookmarkEnd w:id="15"/>
     </w:p>
     <w:p>
       <w:pPr>
@@ -3371,8 +3552,9 @@
           <w:szCs w:val="21"/>
           <w:lang w:val="en-US"/>
         </w:rPr>
-        <w:t xml:space="preserve">The data service will convert the data from the Million Song and Last.fm dataset to a vectorized format </w:t>
-      </w:r>
+        <w:t xml:space="preserve">The data service will convert the data from the Million Song and Last.fm dataset to a </w:t>
+      </w:r>
+      <w:proofErr w:type="spellStart"/>
       <w:r>
         <w:rPr>
           <w:rFonts w:asciiTheme="minorHAnsi" w:hAnsiTheme="minorHAnsi" w:cstheme="minorHAnsi"/>
@@ -3380,6 +3562,25 @@
           <w:szCs w:val="21"/>
           <w:lang w:val="en-US"/>
         </w:rPr>
+        <w:t>vectorized</w:t>
+      </w:r>
+      <w:proofErr w:type="spellEnd"/>
+      <w:r>
+        <w:rPr>
+          <w:rFonts w:asciiTheme="minorHAnsi" w:hAnsiTheme="minorHAnsi" w:cstheme="minorHAnsi"/>
+          <w:color w:val="000000"/>
+          <w:szCs w:val="21"/>
+          <w:lang w:val="en-US"/>
+        </w:rPr>
+        <w:t xml:space="preserve"> format </w:t>
+      </w:r>
+      <w:r>
+        <w:rPr>
+          <w:rFonts w:asciiTheme="minorHAnsi" w:hAnsiTheme="minorHAnsi" w:cstheme="minorHAnsi"/>
+          <w:color w:val="000000"/>
+          <w:szCs w:val="21"/>
+          <w:lang w:val="en-US"/>
+        </w:rPr>
         <w:t>which will make searching more efficient</w:t>
       </w:r>
       <w:r>
@@ -3389,7 +3590,27 @@
           <w:szCs w:val="21"/>
           <w:lang w:val="en-US"/>
         </w:rPr>
-        <w:t xml:space="preserve"> by our application. This service will also add data for new songs that are fetched from the Echonest API.</w:t>
+        <w:t xml:space="preserve"> by our application. This service will also add data for new songs that are fetched from the </w:t>
+      </w:r>
+      <w:proofErr w:type="spellStart"/>
+      <w:r>
+        <w:rPr>
+          <w:rFonts w:asciiTheme="minorHAnsi" w:hAnsiTheme="minorHAnsi" w:cstheme="minorHAnsi"/>
+          <w:color w:val="000000"/>
+          <w:szCs w:val="21"/>
+          <w:lang w:val="en-US"/>
+        </w:rPr>
+        <w:t>Echonest</w:t>
+      </w:r>
+      <w:proofErr w:type="spellEnd"/>
+      <w:r>
+        <w:rPr>
+          <w:rFonts w:asciiTheme="minorHAnsi" w:hAnsiTheme="minorHAnsi" w:cstheme="minorHAnsi"/>
+          <w:color w:val="000000"/>
+          <w:szCs w:val="21"/>
+          <w:lang w:val="en-US"/>
+        </w:rPr>
+        <w:t xml:space="preserve"> API.</w:t>
       </w:r>
     </w:p>
     <w:p>
@@ -3400,7 +3621,7 @@
           <w:lang w:val="en-US"/>
         </w:rPr>
       </w:pPr>
-      <w:bookmarkStart w:id="15" w:name="_Toc310002923"/>
+      <w:bookmarkStart w:id="16" w:name="_Toc310002923"/>
       <w:r>
         <w:rPr>
           <w:rFonts w:asciiTheme="minorHAnsi" w:hAnsiTheme="minorHAnsi" w:cstheme="minorHAnsi"/>
@@ -3408,23 +3629,33 @@
         </w:rPr>
         <w:t>The Recommendation Algorithm</w:t>
       </w:r>
-      <w:bookmarkEnd w:id="15"/>
-    </w:p>
-    <w:p>
-      <w:pPr>
-        <w:rPr>
-          <w:rFonts w:cstheme="minorHAnsi"/>
-          <w:sz w:val="24"/>
-          <w:lang w:val="en-US"/>
-        </w:rPr>
-      </w:pPr>
-      <w:r>
-        <w:rPr>
-          <w:rFonts w:cstheme="minorHAnsi"/>
-          <w:sz w:val="24"/>
-          <w:lang w:val="en-US"/>
-        </w:rPr>
-        <w:t>[ TO DO ]</w:t>
+      <w:bookmarkEnd w:id="16"/>
+    </w:p>
+    <w:p>
+      <w:pPr>
+        <w:rPr>
+          <w:rFonts w:cstheme="minorHAnsi"/>
+          <w:sz w:val="24"/>
+          <w:lang w:val="en-US"/>
+        </w:rPr>
+      </w:pPr>
+      <w:proofErr w:type="gramStart"/>
+      <w:r>
+        <w:rPr>
+          <w:rFonts w:cstheme="minorHAnsi"/>
+          <w:sz w:val="24"/>
+          <w:lang w:val="en-US"/>
+        </w:rPr>
+        <w:t>[ TO</w:t>
+      </w:r>
+      <w:proofErr w:type="gramEnd"/>
+      <w:r>
+        <w:rPr>
+          <w:rFonts w:cstheme="minorHAnsi"/>
+          <w:sz w:val="24"/>
+          <w:lang w:val="en-US"/>
+        </w:rPr>
+        <w:t xml:space="preserve"> DO ]</w:t>
       </w:r>
     </w:p>
     <w:sectPr>
@@ -5402,37 +5633,6 @@
         </w:p>
       </w:docPartBody>
     </w:docPart>
-    <w:docPart>
-      <w:docPartPr>
-        <w:name w:val="335BDDCD576F4EE1A0AEED68934F660B"/>
-        <w:category>
-          <w:name w:val="General"/>
-          <w:gallery w:val="placeholder"/>
-        </w:category>
-        <w:types>
-          <w:type w:val="bbPlcHdr"/>
-        </w:types>
-        <w:behaviors>
-          <w:behavior w:val="content"/>
-        </w:behaviors>
-        <w:guid w:val="{2F9DE802-9807-4BDD-AF0A-F9CD98A1C0AB}"/>
-      </w:docPartPr>
-      <w:docPartBody>
-        <w:p>
-          <w:pPr>
-            <w:pStyle w:val="335BDDCD576F4EE1A0AEED68934F660B"/>
-          </w:pPr>
-          <w:r>
-            <w:rPr>
-              <w:rFonts w:asciiTheme="majorHAnsi" w:eastAsiaTheme="majorEastAsia" w:hAnsiTheme="majorHAnsi" w:cstheme="majorBidi"/>
-              <w:sz w:val="44"/>
-              <w:szCs w:val="44"/>
-            </w:rPr>
-            <w:t>[Type the document subtitle]</w:t>
-          </w:r>
-        </w:p>
-      </w:docPartBody>
-    </w:docPart>
   </w:docParts>
 </w:glossaryDocument>
 </file>
@@ -5485,8 +5685,9 @@
     <w:panose1 w:val="020B0604030504040204"/>
     <w:charset w:val="00"/>
     <w:family w:val="swiss"/>
+    <w:notTrueType/>
     <w:pitch w:val="variable"/>
-    <w:sig w:usb0="E1002EFF" w:usb1="C000605B" w:usb2="00000029" w:usb3="00000000" w:csb0="000101FF" w:csb1="00000000"/>
+    <w:sig w:usb0="00000003" w:usb1="00000000" w:usb2="00000000" w:usb3="00000000" w:csb0="00000001" w:csb1="00000000"/>
   </w:font>
 </w:fonts>
 </file>
@@ -5509,6 +5710,7 @@
     <w:rsid w:val="005B4445"/>
     <w:rsid w:val="006F69E2"/>
     <w:rsid w:val="007C355B"/>
+    <w:rsid w:val="009C1F51"/>
   </w:rsids>
   <m:mathPr>
     <m:mathFont m:val="Cambria Math"/>
@@ -6314,7 +6516,7 @@
 </file>
 
 <file path=customXml/itemProps2.xml><?xml version="1.0" encoding="utf-8"?>
-<ds:datastoreItem xmlns:ds="http://schemas.openxmlformats.org/officeDocument/2006/customXml" ds:itemID="{E811CA2D-BE95-4E08-8F1F-1165D64F820B}">
+<ds:datastoreItem xmlns:ds="http://schemas.openxmlformats.org/officeDocument/2006/customXml" ds:itemID="{ADFAEF89-1D2A-4496-8567-39EA6DFFFAFE}">
   <ds:schemaRefs>
     <ds:schemaRef ds:uri="http://schemas.openxmlformats.org/officeDocument/2006/bibliography"/>
   </ds:schemaRefs>

</xml_diff>